<commit_message>
updated data engineer technical documentation.docx
</commit_message>
<xml_diff>
--- a/Data Engineer Technical Documentation/Data Engineer Technical Documentation.docx
+++ b/Data Engineer Technical Documentation/Data Engineer Technical Documentation.docx
@@ -1,6 +1,6 @@
 
 <file path=word/document.xml><?xml version="1.0" encoding="utf-8"?>
-<w:document xmlns:wpc="http://schemas.microsoft.com/office/word/2010/wordprocessingCanvas" xmlns:cx="http://schemas.microsoft.com/office/drawing/2014/chartex" xmlns:cx1="http://schemas.microsoft.com/office/drawing/2015/9/8/chartex" xmlns:cx2="http://schemas.microsoft.com/office/drawing/2015/10/21/chartex" xmlns:cx3="http://schemas.microsoft.com/office/drawing/2016/5/9/chartex" xmlns:cx4="http://schemas.microsoft.com/office/drawing/2016/5/10/chartex" xmlns:cx5="http://schemas.microsoft.com/office/drawing/2016/5/11/chartex" xmlns:cx6="http://schemas.microsoft.com/office/drawing/2016/5/12/chartex" xmlns:cx7="http://schemas.microsoft.com/office/drawing/2016/5/13/chartex" xmlns:cx8="http://schemas.microsoft.com/office/drawing/2016/5/14/chartex" xmlns:mc="http://schemas.openxmlformats.org/markup-compatibility/2006" xmlns:aink="http://schemas.microsoft.com/office/drawing/2016/ink" xmlns:am3d="http://schemas.microsoft.com/office/drawing/2017/model3d" xmlns:o="urn:schemas-microsoft-com:office:office" xmlns:oel="http://schemas.microsoft.com/office/2019/extlst" xmlns:r="http://schemas.openxmlformats.org/officeDocument/2006/relationships" xmlns:m="http://schemas.openxmlformats.org/officeDocument/2006/math" xmlns:v="urn:schemas-microsoft-com:vml" xmlns:wp14="http://schemas.microsoft.com/office/word/2010/wordprocessingDrawing" xmlns:wp="http://schemas.openxmlformats.org/drawingml/2006/wordprocessingDrawing" xmlns:w10="urn:schemas-microsoft-com:office:word" xmlns:w="http://schemas.openxmlformats.org/wordprocessingml/2006/main" xmlns:w14="http://schemas.microsoft.com/office/word/2010/wordml" xmlns:w15="http://schemas.microsoft.com/office/word/2012/wordml" xmlns:w16cex="http://schemas.microsoft.com/office/word/2018/wordml/cex" xmlns:w16cid="http://schemas.microsoft.com/office/word/2016/wordml/cid" xmlns:w16="http://schemas.microsoft.com/office/word/2018/wordml" xmlns:w16du="http://schemas.microsoft.com/office/word/2023/wordml/word16du" xmlns:w16sdtdh="http://schemas.microsoft.com/office/word/2020/wordml/sdtdatahash" xmlns:w16se="http://schemas.microsoft.com/office/word/2015/wordml/symex" xmlns:wpg="http://schemas.microsoft.com/office/word/2010/wordprocessingGroup" xmlns:wpi="http://schemas.microsoft.com/office/word/2010/wordprocessingInk" xmlns:wne="http://schemas.microsoft.com/office/word/2006/wordml" xmlns:wps="http://schemas.microsoft.com/office/word/2010/wordprocessingShape" mc:Ignorable="w14 w15 w16se w16cid w16 w16cex w16sdtdh w16du wp14">
+<w:document xmlns:wpc="http://schemas.microsoft.com/office/word/2010/wordprocessingCanvas" xmlns:cx="http://schemas.microsoft.com/office/drawing/2014/chartex" xmlns:cx1="http://schemas.microsoft.com/office/drawing/2015/9/8/chartex" xmlns:cx2="http://schemas.microsoft.com/office/drawing/2015/10/21/chartex" xmlns:cx3="http://schemas.microsoft.com/office/drawing/2016/5/9/chartex" xmlns:cx4="http://schemas.microsoft.com/office/drawing/2016/5/10/chartex" xmlns:cx5="http://schemas.microsoft.com/office/drawing/2016/5/11/chartex" xmlns:cx6="http://schemas.microsoft.com/office/drawing/2016/5/12/chartex" xmlns:cx7="http://schemas.microsoft.com/office/drawing/2016/5/13/chartex" xmlns:cx8="http://schemas.microsoft.com/office/drawing/2016/5/14/chartex" xmlns:mc="http://schemas.openxmlformats.org/markup-compatibility/2006" xmlns:aink="http://schemas.microsoft.com/office/drawing/2016/ink" xmlns:am3d="http://schemas.microsoft.com/office/drawing/2017/model3d" xmlns:o="urn:schemas-microsoft-com:office:office" xmlns:r="http://schemas.openxmlformats.org/officeDocument/2006/relationships" xmlns:m="http://schemas.openxmlformats.org/officeDocument/2006/math" xmlns:v="urn:schemas-microsoft-com:vml" xmlns:wp14="http://schemas.microsoft.com/office/word/2010/wordprocessingDrawing" xmlns:wp="http://schemas.openxmlformats.org/drawingml/2006/wordprocessingDrawing" xmlns:w10="urn:schemas-microsoft-com:office:word" xmlns:w="http://schemas.openxmlformats.org/wordprocessingml/2006/main" xmlns:w14="http://schemas.microsoft.com/office/word/2010/wordml" xmlns:w15="http://schemas.microsoft.com/office/word/2012/wordml" xmlns:w16cex="http://schemas.microsoft.com/office/word/2018/wordml/cex" xmlns:w16cid="http://schemas.microsoft.com/office/word/2016/wordml/cid" xmlns:w16="http://schemas.microsoft.com/office/word/2018/wordml" xmlns:w16sdtdh="http://schemas.microsoft.com/office/word/2020/wordml/sdtdatahash" xmlns:w16se="http://schemas.microsoft.com/office/word/2015/wordml/symex" xmlns:wpg="http://schemas.microsoft.com/office/word/2010/wordprocessingGroup" xmlns:wpi="http://schemas.microsoft.com/office/word/2010/wordprocessingInk" xmlns:wne="http://schemas.microsoft.com/office/word/2006/wordml" xmlns:wps="http://schemas.microsoft.com/office/word/2010/wordprocessingShape" mc:Ignorable="w14 w15 w16se w16cid w16 w16cex w16sdtdh wp14">
   <w:body>
     <w:p>
       <w:pPr>
@@ -2577,7 +2577,7 @@
               </wp:anchor>
             </w:drawing>
           </mc:Choice>
-          <mc:Fallback>
+          <mc:Fallback xmlns:w16du="http://schemas.microsoft.com/office/word/2023/wordml/word16du" xmlns:oel="http://schemas.microsoft.com/office/2019/extlst">
             <w:pict>
               <v:group w14:anchorId="546E31B2" id="Group 2" o:spid="_x0000_s1026" style="position:absolute;margin-left:0;margin-top:1.8pt;width:6in;height:76.4pt;z-index:251657216;mso-position-horizontal-relative:margin" coordsize="54864,9702" o:gfxdata="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">
                 <v:shapetype id="_x0000_t75" coordsize="21600,21600" o:spt="75" o:preferrelative="t" path="m@4@5l@4@11@9@11@9@5xe" filled="f" stroked="f">
@@ -2932,6 +2932,7 @@
             <w14:uncheckedState w14:val="2610" w14:font="MS Gothic"/>
           </w14:checkbox>
         </w:sdtPr>
+        <w:sdtEndPr/>
         <w:sdtContent>
           <w:r>
             <w:rPr>
@@ -2975,6 +2976,7 @@
             <w14:uncheckedState w14:val="2610" w14:font="MS Gothic"/>
           </w14:checkbox>
         </w:sdtPr>
+        <w:sdtEndPr/>
         <w:sdtContent>
           <w:r>
             <w:rPr>
@@ -3053,6 +3055,7 @@
             <w14:uncheckedState w14:val="2610" w14:font="MS Gothic"/>
           </w14:checkbox>
         </w:sdtPr>
+        <w:sdtEndPr/>
         <w:sdtContent>
           <w:r>
             <w:rPr>
@@ -3104,6 +3107,7 @@
             <w14:uncheckedState w14:val="2610" w14:font="MS Gothic"/>
           </w14:checkbox>
         </w:sdtPr>
+        <w:sdtEndPr/>
         <w:sdtContent>
           <w:r>
             <w:rPr>
@@ -11138,7 +11142,31 @@
           <w:szCs w:val="28"/>
           <w:shd w:val="clear" w:color="auto" w:fill="EFEFF5"/>
         </w:rPr>
-        <w:t>/home/repl/people/agarwal.txt</w:t>
+        <w:t>/home/</w:t>
+      </w:r>
+      <w:proofErr w:type="spellStart"/>
+      <w:r>
+        <w:rPr>
+          <w:rStyle w:val="HTMLCode"/>
+          <w:rFonts w:asciiTheme="majorHAnsi" w:eastAsiaTheme="majorEastAsia" w:hAnsiTheme="majorHAnsi" w:cstheme="majorHAnsi"/>
+          <w:color w:val="05192D"/>
+          <w:sz w:val="28"/>
+          <w:szCs w:val="28"/>
+          <w:shd w:val="clear" w:color="auto" w:fill="EFEFF5"/>
+        </w:rPr>
+        <w:t>repl</w:t>
+      </w:r>
+      <w:proofErr w:type="spellEnd"/>
+      <w:r>
+        <w:rPr>
+          <w:rStyle w:val="HTMLCode"/>
+          <w:rFonts w:asciiTheme="majorHAnsi" w:eastAsiaTheme="majorEastAsia" w:hAnsiTheme="majorHAnsi" w:cstheme="majorHAnsi"/>
+          <w:color w:val="05192D"/>
+          <w:sz w:val="28"/>
+          <w:szCs w:val="28"/>
+          <w:shd w:val="clear" w:color="auto" w:fill="EFEFF5"/>
+        </w:rPr>
+        <w:t>/people/agarwal.txt</w:t>
       </w:r>
       <w:r>
         <w:rPr>
@@ -11573,7 +11601,7 @@
               </wp:anchor>
             </w:drawing>
           </mc:Choice>
-          <mc:Fallback>
+          <mc:Fallback xmlns:w16du="http://schemas.microsoft.com/office/word/2023/wordml/word16du" xmlns:oel="http://schemas.microsoft.com/office/2019/extlst">
             <w:pict>
               <v:group w14:anchorId="6D15BBEF" id="Group 3" o:spid="_x0000_s1026" style="position:absolute;margin-left:0;margin-top:28.3pt;width:6in;height:117.75pt;z-index:251692032" coordsize="54864,14954" o:gfxdata="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">
                 <v:shape id="Picture 1" o:spid="_x0000_s1027" type="#_x0000_t75" style="position:absolute;width:54864;height:14954;visibility:visible;mso-wrap-style:square" o:gfxdata="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">
@@ -11697,47 +11725,7 @@
           <w:szCs w:val="28"/>
           <w:shd w:val="clear" w:color="auto" w:fill="EFEFF5"/>
         </w:rPr>
-        <w:t xml:space="preserve">The commands you saw in the </w:t>
-      </w:r>
-      <w:r>
-        <w:rPr>
-          <w:rFonts w:asciiTheme="majorHAnsi" w:hAnsiTheme="majorHAnsi" w:cstheme="majorHAnsi"/>
-          <w:color w:val="000000"/>
-          <w:sz w:val="28"/>
-          <w:szCs w:val="28"/>
-          <w:shd w:val="clear" w:color="auto" w:fill="EFEFF5"/>
-        </w:rPr>
-        <w:t>Manipulating files and directories</w:t>
-      </w:r>
-      <w:r>
-        <w:rPr>
-          <w:rFonts w:asciiTheme="majorHAnsi" w:hAnsiTheme="majorHAnsi" w:cstheme="majorHAnsi"/>
-          <w:color w:val="000000"/>
-          <w:sz w:val="28"/>
-          <w:szCs w:val="28"/>
-          <w:shd w:val="clear" w:color="auto" w:fill="EFEFF5"/>
-        </w:rPr>
-        <w:t xml:space="preserve"> allowed you to move things around in the filesystem. </w:t>
-      </w:r>
-      <w:r>
-        <w:rPr>
-          <w:rFonts w:asciiTheme="majorHAnsi" w:hAnsiTheme="majorHAnsi" w:cstheme="majorHAnsi"/>
-          <w:color w:val="000000"/>
-          <w:sz w:val="28"/>
-          <w:szCs w:val="28"/>
-          <w:shd w:val="clear" w:color="auto" w:fill="EFEFF5"/>
-        </w:rPr>
-        <w:t>Here</w:t>
-      </w:r>
-      <w:r>
-        <w:rPr>
-          <w:rFonts w:asciiTheme="majorHAnsi" w:hAnsiTheme="majorHAnsi" w:cstheme="majorHAnsi"/>
-          <w:color w:val="000000"/>
-          <w:sz w:val="28"/>
-          <w:szCs w:val="28"/>
-          <w:shd w:val="clear" w:color="auto" w:fill="EFEFF5"/>
-        </w:rPr>
-        <w:t xml:space="preserve"> will show you how to work with the data in those files. The tools we’ll use are fairly simple, but are solid building blocks.</w:t>
+        <w:t>The commands you saw in the Manipulating files and directories allowed you to move things around in the filesystem. Here will show you how to work with the data in those files. The tools we’ll use are fairly simple, but are solid building blocks.</w:t>
       </w:r>
     </w:p>
     <w:p>
@@ -12014,6 +12002,7 @@
           <w:rFonts w:asciiTheme="majorHAnsi" w:hAnsiTheme="majorHAnsi" w:cstheme="majorHAnsi"/>
           <w:b/>
           <w:bCs/>
+          <w:noProof/>
           <w:color w:val="05192D"/>
           <w:sz w:val="32"/>
           <w:szCs w:val="32"/>
@@ -12084,6 +12073,7 @@
       <w:r>
         <w:rPr>
           <w:rFonts w:asciiTheme="majorHAnsi" w:hAnsiTheme="majorHAnsi" w:cstheme="majorHAnsi"/>
+          <w:noProof/>
           <w:sz w:val="28"/>
           <w:szCs w:val="28"/>
         </w:rPr>
@@ -12760,7 +12750,7 @@
               </wp:anchor>
             </w:drawing>
           </mc:Choice>
-          <mc:Fallback>
+          <mc:Fallback xmlns:w16du="http://schemas.microsoft.com/office/word/2023/wordml/word16du" xmlns:oel="http://schemas.microsoft.com/office/2019/extlst">
             <w:pict>
               <v:group w14:anchorId="54725A61" id="Group 5" o:spid="_x0000_s1026" style="position:absolute;margin-left:0;margin-top:21.05pt;width:6in;height:391.35pt;z-index:251697152" coordsize="54864,49701" o:gfxdata="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">
                 <v:shape id="Picture 1" o:spid="_x0000_s1027" type="#_x0000_t75" style="position:absolute;width:54864;height:5473;visibility:visible;mso-wrap-style:square" o:gfxdata="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">
@@ -12813,6 +12803,9 @@
     <w:p/>
     <w:p>
       <w:r>
+        <w:rPr>
+          <w:noProof/>
+        </w:rPr>
         <w:lastRenderedPageBreak/>
         <w:drawing>
           <wp:anchor distT="0" distB="0" distL="114300" distR="114300" simplePos="0" relativeHeight="251698176" behindDoc="0" locked="0" layoutInCell="1" allowOverlap="1" wp14:anchorId="68927C4A" wp14:editId="034224D1">
@@ -13086,7 +13079,7 @@
               </wp:anchor>
             </w:drawing>
           </mc:Choice>
-          <mc:Fallback>
+          <mc:Fallback xmlns:w16du="http://schemas.microsoft.com/office/word/2023/wordml/word16du" xmlns:oel="http://schemas.microsoft.com/office/2019/extlst">
             <w:pict>
               <v:group w14:anchorId="3145380C" id="Group 6" o:spid="_x0000_s1026" style="position:absolute;margin-left:0;margin-top:26.2pt;width:6in;height:569.7pt;z-index:251702272" coordsize="54864,72351" o:gfxdata="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">
                 <v:shape id="Picture 1" o:spid="_x0000_s1027" type="#_x0000_t75" style="position:absolute;top:5080;width:54864;height:67271;visibility:visible;mso-wrap-style:square" o:gfxdata="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">
@@ -13929,6 +13922,7 @@
             <w14:uncheckedState w14:val="2610" w14:font="MS Gothic"/>
           </w14:checkbox>
         </w:sdtPr>
+        <w:sdtEndPr/>
         <w:sdtContent>
           <w:r>
             <w:rPr>
@@ -13985,6 +13979,7 @@
             <w14:uncheckedState w14:val="2610" w14:font="MS Gothic"/>
           </w14:checkbox>
         </w:sdtPr>
+        <w:sdtEndPr/>
         <w:sdtContent>
           <w:r>
             <w:rPr>
@@ -14006,16 +14001,7 @@
           <w:sz w:val="21"/>
           <w:szCs w:val="21"/>
         </w:rPr>
-        <w:t xml:space="preserve"> </w:t>
-      </w:r>
-      <w:r>
-        <w:rPr>
-          <w:rFonts w:ascii="Arial" w:hAnsi="Arial" w:cs="Arial"/>
-          <w:color w:val="05192D"/>
-          <w:sz w:val="21"/>
-          <w:szCs w:val="21"/>
-        </w:rPr>
-        <w:t>Display as many lines as there are.</w:t>
+        <w:t xml:space="preserve"> Display as many lines as there are.</w:t>
       </w:r>
     </w:p>
     <w:p>
@@ -14044,6 +14030,7 @@
             <w14:uncheckedState w14:val="2610" w14:font="MS Gothic"/>
           </w14:checkbox>
         </w:sdtPr>
+        <w:sdtEndPr/>
         <w:sdtContent>
           <w:r>
             <w:rPr>
@@ -14065,16 +14052,7 @@
           <w:sz w:val="21"/>
           <w:szCs w:val="21"/>
         </w:rPr>
-        <w:t xml:space="preserve"> </w:t>
-      </w:r>
-      <w:r>
-        <w:rPr>
-          <w:rFonts w:ascii="Arial" w:hAnsi="Arial" w:cs="Arial"/>
-          <w:color w:val="05192D"/>
-          <w:sz w:val="21"/>
-          <w:szCs w:val="21"/>
-        </w:rPr>
-        <w:t>Display enough blank lines to bring the total to 10.</w:t>
+        <w:t xml:space="preserve"> Display enough blank lines to bring the total to 10.</w:t>
       </w:r>
     </w:p>
     <w:p>
@@ -14103,6 +14081,7 @@
           <w:rFonts w:asciiTheme="majorHAnsi" w:hAnsiTheme="majorHAnsi" w:cstheme="majorHAnsi"/>
           <w:b/>
           <w:bCs/>
+          <w:noProof/>
           <w:sz w:val="28"/>
           <w:szCs w:val="28"/>
         </w:rPr>
@@ -14251,6 +14230,7 @@
       <w:r>
         <w:rPr>
           <w:rFonts w:asciiTheme="majorHAnsi" w:hAnsiTheme="majorHAnsi" w:cstheme="majorHAnsi"/>
+          <w:noProof/>
           <w:sz w:val="28"/>
           <w:szCs w:val="28"/>
         </w:rPr>
@@ -14629,6 +14609,7 @@
       <w:r>
         <w:rPr>
           <w:rFonts w:asciiTheme="majorHAnsi" w:hAnsiTheme="majorHAnsi" w:cstheme="majorHAnsi"/>
+          <w:noProof/>
           <w:sz w:val="28"/>
           <w:szCs w:val="28"/>
         </w:rPr>
@@ -14866,6 +14847,7 @@
       <w:r>
         <w:rPr>
           <w:rFonts w:asciiTheme="majorHAnsi" w:hAnsiTheme="majorHAnsi" w:cstheme="majorHAnsi"/>
+          <w:noProof/>
           <w:sz w:val="28"/>
           <w:szCs w:val="28"/>
         </w:rPr>
@@ -15469,6 +15451,7 @@
       <w:r>
         <w:rPr>
           <w:rFonts w:asciiTheme="majorHAnsi" w:hAnsiTheme="majorHAnsi" w:cstheme="majorHAnsi"/>
+          <w:noProof/>
           <w:sz w:val="28"/>
           <w:szCs w:val="28"/>
         </w:rPr>
@@ -16096,6 +16079,7 @@
       <w:r>
         <w:rPr>
           <w:rFonts w:asciiTheme="majorHAnsi" w:hAnsiTheme="majorHAnsi" w:cstheme="majorHAnsi"/>
+          <w:noProof/>
           <w:sz w:val="28"/>
           <w:szCs w:val="28"/>
         </w:rPr>
@@ -17233,7 +17217,7 @@
               </wp:anchor>
             </w:drawing>
           </mc:Choice>
-          <mc:Fallback>
+          <mc:Fallback xmlns:w16du="http://schemas.microsoft.com/office/word/2023/wordml/word16du" xmlns:oel="http://schemas.microsoft.com/office/2019/extlst">
             <w:pict>
               <v:group w14:anchorId="4D315746" id="Group 7" o:spid="_x0000_s1026" style="position:absolute;margin-left:0;margin-top:29.1pt;width:6in;height:443.9pt;z-index:251711488" coordsize="54864,56375" o:gfxdata="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">
                 <v:shape id="Picture 1" o:spid="_x0000_s1027" type="#_x0000_t75" style="position:absolute;width:54864;height:5892;visibility:visible;mso-wrap-style:square" o:gfxdata="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">
@@ -17463,6 +17447,7 @@
       <w:r>
         <w:rPr>
           <w:rFonts w:asciiTheme="majorHAnsi" w:hAnsiTheme="majorHAnsi" w:cstheme="majorHAnsi"/>
+          <w:noProof/>
           <w:sz w:val="28"/>
           <w:szCs w:val="28"/>
         </w:rPr>
@@ -17800,7 +17785,7 @@
           <w14:ligatures w14:val="none"/>
         </w:rPr>
         <w:pict w14:anchorId="10E82CB1">
-          <v:rect id="_x0000_i1029" style="width:0;height:.75pt" o:hralign="center" o:hrstd="t" o:hrnoshade="t" o:hr="t" fillcolor="#05192d" stroked="f"/>
+          <v:rect id="_x0000_i1026" style="width:0;height:.75pt" o:hralign="center" o:hrstd="t" o:hrnoshade="t" o:hr="t" fillcolor="#05192d" stroked="f"/>
         </w:pict>
       </w:r>
     </w:p>
@@ -17910,19 +17895,7 @@
           <w:szCs w:val="32"/>
           <w:shd w:val="clear" w:color="auto" w:fill="FFFFFF"/>
         </w:rPr>
-        <w:t>Possible a</w:t>
-      </w:r>
-      <w:r>
-        <w:rPr>
-          <w:rFonts w:asciiTheme="majorHAnsi" w:hAnsiTheme="majorHAnsi" w:cstheme="majorHAnsi"/>
-          <w:b/>
-          <w:bCs/>
-          <w:color w:val="05192D"/>
-          <w:sz w:val="32"/>
-          <w:szCs w:val="32"/>
-          <w:shd w:val="clear" w:color="auto" w:fill="FFFFFF"/>
-        </w:rPr>
-        <w:t>nswer</w:t>
+        <w:t>Possible answer</w:t>
       </w:r>
       <w:r>
         <w:rPr>
@@ -17966,6 +17939,7 @@
             <w14:uncheckedState w14:val="2610" w14:font="MS Gothic"/>
           </w14:checkbox>
         </w:sdtPr>
+        <w:sdtEndPr/>
         <w:sdtContent>
           <w:r>
             <w:rPr>
@@ -18021,6 +17995,7 @@
             <w14:uncheckedState w14:val="2610" w14:font="MS Gothic"/>
           </w14:checkbox>
         </w:sdtPr>
+        <w:sdtEndPr/>
         <w:sdtContent>
           <w:r>
             <w:rPr>
@@ -18044,18 +18019,7 @@
           <w:shd w:val="clear" w:color="auto" w:fill="EFEFF5"/>
           <w14:ligatures w14:val="none"/>
         </w:rPr>
-        <w:t xml:space="preserve"> </w:t>
-      </w:r>
-      <w:r>
-        <w:rPr>
-          <w:rFonts w:asciiTheme="majorHAnsi" w:eastAsia="Times New Roman" w:hAnsiTheme="majorHAnsi" w:cstheme="majorHAnsi"/>
-          <w:kern w:val="0"/>
-          <w:sz w:val="28"/>
-          <w:szCs w:val="28"/>
-          <w:shd w:val="clear" w:color="auto" w:fill="EFEFF5"/>
-          <w14:ligatures w14:val="none"/>
-        </w:rPr>
-        <w:t>cut -d, -f1 seasonal/spring.csv</w:t>
+        <w:t xml:space="preserve"> cut -d, -f1 seasonal/spring.csv</w:t>
       </w:r>
     </w:p>
     <w:p>
@@ -18087,6 +18051,7 @@
             <w14:uncheckedState w14:val="2610" w14:font="MS Gothic"/>
           </w14:checkbox>
         </w:sdtPr>
+        <w:sdtEndPr/>
         <w:sdtContent>
           <w:r>
             <w:rPr>
@@ -18109,17 +18074,7 @@
           <w:szCs w:val="28"/>
           <w14:ligatures w14:val="none"/>
         </w:rPr>
-        <w:t xml:space="preserve"> </w:t>
-      </w:r>
-      <w:r>
-        <w:rPr>
-          <w:rFonts w:asciiTheme="majorHAnsi" w:eastAsia="Times New Roman" w:hAnsiTheme="majorHAnsi" w:cstheme="majorHAnsi"/>
-          <w:kern w:val="0"/>
-          <w:sz w:val="28"/>
-          <w:szCs w:val="28"/>
-          <w14:ligatures w14:val="none"/>
-        </w:rPr>
-        <w:t>Either of the above.</w:t>
+        <w:t xml:space="preserve"> Either of the above.</w:t>
       </w:r>
     </w:p>
     <w:p>
@@ -18151,6 +18106,7 @@
             <w14:uncheckedState w14:val="2610" w14:font="MS Gothic"/>
           </w14:checkbox>
         </w:sdtPr>
+        <w:sdtEndPr/>
         <w:sdtContent>
           <w:r>
             <w:rPr>
@@ -18173,17 +18129,7 @@
           <w:szCs w:val="28"/>
           <w14:ligatures w14:val="none"/>
         </w:rPr>
-        <w:t xml:space="preserve"> </w:t>
-      </w:r>
-      <w:r>
-        <w:rPr>
-          <w:rFonts w:asciiTheme="majorHAnsi" w:eastAsia="Times New Roman" w:hAnsiTheme="majorHAnsi" w:cstheme="majorHAnsi"/>
-          <w:kern w:val="0"/>
-          <w:sz w:val="28"/>
-          <w:szCs w:val="28"/>
-          <w14:ligatures w14:val="none"/>
-        </w:rPr>
-        <w:t>Neither of the above, because </w:t>
+        <w:t xml:space="preserve"> Neither of the above, because </w:t>
       </w:r>
       <w:r>
         <w:rPr>
@@ -18239,6 +18185,7 @@
       <w:r>
         <w:rPr>
           <w:rFonts w:asciiTheme="majorHAnsi" w:hAnsiTheme="majorHAnsi" w:cstheme="majorHAnsi"/>
+          <w:noProof/>
           <w:sz w:val="28"/>
           <w:szCs w:val="28"/>
         </w:rPr>
@@ -18313,6 +18260,7 @@
       <w:r>
         <w:rPr>
           <w:rFonts w:asciiTheme="majorHAnsi" w:hAnsiTheme="majorHAnsi" w:cstheme="majorHAnsi"/>
+          <w:noProof/>
           <w:sz w:val="28"/>
           <w:szCs w:val="28"/>
         </w:rPr>
@@ -18392,23 +18340,7 @@
           <w:sz w:val="28"/>
           <w:szCs w:val="28"/>
         </w:rPr>
-        <w:t xml:space="preserve"> </w:t>
-      </w:r>
-      <w:r>
-        <w:rPr>
-          <w:rFonts w:asciiTheme="majorHAnsi" w:hAnsiTheme="majorHAnsi" w:cstheme="majorHAnsi"/>
-          <w:sz w:val="28"/>
-          <w:szCs w:val="28"/>
-        </w:rPr>
-        <w:t>Adding a space after the flag is good style, but not compulsory</w:t>
-      </w:r>
-      <w:r>
-        <w:rPr>
-          <w:rFonts w:asciiTheme="majorHAnsi" w:hAnsiTheme="majorHAnsi" w:cstheme="majorHAnsi"/>
-          <w:sz w:val="28"/>
-          <w:szCs w:val="28"/>
-        </w:rPr>
-        <w:t>.</w:t>
+        <w:t xml:space="preserve"> Adding a space after the flag is good style, but not compulsory.</w:t>
       </w:r>
     </w:p>
     <w:p>
@@ -18865,7 +18797,7 @@
           <w14:ligatures w14:val="none"/>
         </w:rPr>
         <w:pict w14:anchorId="3B75A95E">
-          <v:rect id="_x0000_i1033" style="width:0;height:.75pt" o:hralign="center" o:hrstd="t" o:hrnoshade="t" o:hr="t" fillcolor="#05192d" stroked="f"/>
+          <v:rect id="_x0000_i1027" style="width:0;height:.75pt" o:hralign="center" o:hrstd="t" o:hrnoshade="t" o:hr="t" fillcolor="#05192d" stroked="f"/>
         </w:pict>
       </w:r>
     </w:p>
@@ -18894,21 +18826,7 @@
           <w:shd w:val="clear" w:color="auto" w:fill="FFFFFF"/>
           <w14:ligatures w14:val="none"/>
         </w:rPr>
-        <w:t>Question:</w:t>
-      </w:r>
-      <w:r>
-        <w:rPr>
-          <w:rFonts w:asciiTheme="majorHAnsi" w:hAnsiTheme="majorHAnsi" w:cstheme="majorHAnsi"/>
-          <w:b/>
-          <w:bCs/>
-          <w:color w:val="05192D"/>
-          <w:kern w:val="0"/>
-          <w:sz w:val="32"/>
-          <w:szCs w:val="32"/>
-          <w:shd w:val="clear" w:color="auto" w:fill="FFFFFF"/>
-          <w14:ligatures w14:val="none"/>
-        </w:rPr>
-        <w:t xml:space="preserve"> </w:t>
+        <w:t xml:space="preserve">Question: </w:t>
       </w:r>
       <w:r>
         <w:rPr>
@@ -19016,7 +18934,7 @@
     <w:p>
       <w:pPr>
         <w:rPr>
-          <w:rFonts w:asciiTheme="majorHAnsi" w:hAnsiTheme="majorHAnsi" w:cstheme="majorHAnsi" w:hint="cs"/>
+          <w:rFonts w:asciiTheme="majorHAnsi" w:hAnsiTheme="majorHAnsi" w:cstheme="majorHAnsi"/>
           <w:sz w:val="28"/>
           <w:szCs w:val="28"/>
           <w:rtl/>
@@ -19066,6 +18984,7 @@
             <w14:uncheckedState w14:val="2610" w14:font="MS Gothic"/>
           </w14:checkbox>
         </w:sdtPr>
+        <w:sdtEndPr/>
         <w:sdtContent>
           <w:r>
             <w:rPr>
@@ -19121,6 +19040,7 @@
             <w14:uncheckedState w14:val="2610" w14:font="MS Gothic"/>
           </w14:checkbox>
         </w:sdtPr>
+        <w:sdtEndPr/>
         <w:sdtContent>
           <w:r>
             <w:rPr>
@@ -19187,6 +19107,7 @@
             <w14:uncheckedState w14:val="2610" w14:font="MS Gothic"/>
           </w14:checkbox>
         </w:sdtPr>
+        <w:sdtEndPr/>
         <w:sdtContent>
           <w:r>
             <w:rPr>
@@ -19220,18 +19141,7 @@
           <w:shd w:val="clear" w:color="auto" w:fill="EFEFF5"/>
           <w14:ligatures w14:val="none"/>
         </w:rPr>
-        <w:t>second:third</w:t>
-      </w:r>
-      <w:r>
-        <w:rPr>
-          <w:rFonts w:asciiTheme="majorHAnsi" w:eastAsia="Times New Roman" w:hAnsiTheme="majorHAnsi" w:cstheme="majorHAnsi"/>
-          <w:kern w:val="0"/>
-          <w:sz w:val="28"/>
-          <w:szCs w:val="28"/>
-          <w:shd w:val="clear" w:color="auto" w:fill="EFEFF5"/>
-          <w14:ligatures w14:val="none"/>
-        </w:rPr>
-        <w:t>:</w:t>
+        <w:t>second:third:</w:t>
       </w:r>
     </w:p>
     <w:p>
@@ -19263,6 +19173,7 @@
             <w14:uncheckedState w14:val="2610" w14:font="MS Gothic"/>
           </w14:checkbox>
         </w:sdtPr>
+        <w:sdtEndPr/>
         <w:sdtContent>
           <w:r>
             <w:rPr>
@@ -19472,21 +19383,7 @@
           <w14:ligatures w14:val="none"/>
         </w:rPr>
         <w:lastRenderedPageBreak/>
-        <w:t>Question:</w:t>
-      </w:r>
-      <w:r>
-        <w:rPr>
-          <w:rFonts w:asciiTheme="majorHAnsi" w:hAnsiTheme="majorHAnsi" w:cstheme="majorHAnsi"/>
-          <w:b/>
-          <w:bCs/>
-          <w:color w:val="05192D"/>
-          <w:kern w:val="0"/>
-          <w:sz w:val="32"/>
-          <w:szCs w:val="32"/>
-          <w:shd w:val="clear" w:color="auto" w:fill="FFFFFF"/>
-          <w14:ligatures w14:val="none"/>
-        </w:rPr>
-        <w:t xml:space="preserve"> </w:t>
+        <w:t xml:space="preserve">Question: </w:t>
       </w:r>
       <w:r>
         <w:rPr>
@@ -19531,6 +19428,7 @@
       <w:r>
         <w:rPr>
           <w:rFonts w:asciiTheme="majorHAnsi" w:hAnsiTheme="majorHAnsi" w:cstheme="majorHAnsi"/>
+          <w:noProof/>
           <w:sz w:val="28"/>
           <w:szCs w:val="28"/>
         </w:rPr>
@@ -19596,8 +19494,26 @@
           <w:shd w:val="clear" w:color="auto" w:fill="FFFFFF"/>
           <w14:ligatures w14:val="none"/>
         </w:rPr>
-        <w:t>A</w:t>
-      </w:r>
+        <w:t>Answer:</w:t>
+      </w:r>
+    </w:p>
+    <w:p>
+      <w:pPr>
+        <w:rPr>
+          <w:rFonts w:asciiTheme="majorHAnsi" w:hAnsiTheme="majorHAnsi" w:cstheme="majorHAnsi"/>
+          <w:sz w:val="28"/>
+          <w:szCs w:val="28"/>
+        </w:rPr>
+      </w:pPr>
+    </w:p>
+    <w:p>
+      <w:pPr>
+        <w:rPr>
+          <w:rFonts w:asciiTheme="majorHAnsi" w:hAnsiTheme="majorHAnsi" w:cstheme="majorHAnsi"/>
+          <w:sz w:val="28"/>
+          <w:szCs w:val="28"/>
+        </w:rPr>
+      </w:pPr>
       <w:r>
         <w:rPr>
           <w:rFonts w:asciiTheme="majorHAnsi" w:hAnsiTheme="majorHAnsi" w:cstheme="majorHAnsi"/>
@@ -19610,53 +19526,7 @@
           <w:shd w:val="clear" w:color="auto" w:fill="FFFFFF"/>
           <w14:ligatures w14:val="none"/>
         </w:rPr>
-        <w:t>nswer:</w:t>
-      </w:r>
-    </w:p>
-    <w:p>
-      <w:pPr>
-        <w:rPr>
-          <w:rFonts w:asciiTheme="majorHAnsi" w:hAnsiTheme="majorHAnsi" w:cstheme="majorHAnsi"/>
-          <w:sz w:val="28"/>
-          <w:szCs w:val="28"/>
-        </w:rPr>
-      </w:pPr>
-    </w:p>
-    <w:p>
-      <w:pPr>
-        <w:rPr>
-          <w:rFonts w:asciiTheme="majorHAnsi" w:hAnsiTheme="majorHAnsi" w:cstheme="majorHAnsi"/>
-          <w:sz w:val="28"/>
-          <w:szCs w:val="28"/>
-        </w:rPr>
-      </w:pPr>
-      <w:r>
-        <w:rPr>
-          <w:rFonts w:asciiTheme="majorHAnsi" w:hAnsiTheme="majorHAnsi" w:cstheme="majorHAnsi"/>
-          <w:b/>
-          <w:bCs/>
-          <w:color w:val="05192D"/>
-          <w:kern w:val="0"/>
-          <w:sz w:val="32"/>
-          <w:szCs w:val="32"/>
-          <w:shd w:val="clear" w:color="auto" w:fill="FFFFFF"/>
-          <w14:ligatures w14:val="none"/>
-        </w:rPr>
-        <w:t>Question:</w:t>
-      </w:r>
-      <w:r>
-        <w:rPr>
-          <w:rFonts w:asciiTheme="majorHAnsi" w:hAnsiTheme="majorHAnsi" w:cstheme="majorHAnsi"/>
-          <w:b/>
-          <w:bCs/>
-          <w:color w:val="05192D"/>
-          <w:kern w:val="0"/>
-          <w:sz w:val="32"/>
-          <w:szCs w:val="32"/>
-          <w:shd w:val="clear" w:color="auto" w:fill="FFFFFF"/>
-          <w14:ligatures w14:val="none"/>
-        </w:rPr>
-        <w:t xml:space="preserve"> </w:t>
+        <w:t xml:space="preserve">Question: </w:t>
       </w:r>
       <w:r>
         <w:rPr>
@@ -19701,6 +19571,7 @@
       <w:r>
         <w:rPr>
           <w:rFonts w:asciiTheme="majorHAnsi" w:hAnsiTheme="majorHAnsi" w:cstheme="majorHAnsi"/>
+          <w:noProof/>
           <w:sz w:val="28"/>
           <w:szCs w:val="28"/>
         </w:rPr>
@@ -19798,8 +19669,69 @@
           <w:shd w:val="clear" w:color="auto" w:fill="FFFFFF"/>
           <w14:ligatures w14:val="none"/>
         </w:rPr>
-        <w:t>Question:</w:t>
-      </w:r>
+        <w:t xml:space="preserve">Question: </w:t>
+      </w:r>
+      <w:r>
+        <w:rPr>
+          <w:rFonts w:asciiTheme="majorHAnsi" w:hAnsiTheme="majorHAnsi" w:cstheme="majorHAnsi"/>
+          <w:color w:val="05192D"/>
+          <w:sz w:val="28"/>
+          <w:szCs w:val="28"/>
+          <w:shd w:val="clear" w:color="auto" w:fill="FFFFFF"/>
+        </w:rPr>
+        <w:t>Re-run the </w:t>
+      </w:r>
+      <w:r>
+        <w:rPr>
+          <w:rStyle w:val="HTMLCode"/>
+          <w:rFonts w:asciiTheme="majorHAnsi" w:eastAsiaTheme="majorEastAsia" w:hAnsiTheme="majorHAnsi" w:cstheme="majorHAnsi"/>
+          <w:color w:val="05192D"/>
+          <w:sz w:val="28"/>
+          <w:szCs w:val="28"/>
+          <w:shd w:val="clear" w:color="auto" w:fill="EFEFF5"/>
+        </w:rPr>
+        <w:t>head</w:t>
+      </w:r>
+      <w:r>
+        <w:rPr>
+          <w:rFonts w:asciiTheme="majorHAnsi" w:hAnsiTheme="majorHAnsi" w:cstheme="majorHAnsi"/>
+          <w:color w:val="05192D"/>
+          <w:sz w:val="28"/>
+          <w:szCs w:val="28"/>
+          <w:shd w:val="clear" w:color="auto" w:fill="FFFFFF"/>
+        </w:rPr>
+        <w:t> command with </w:t>
+      </w:r>
+      <w:r>
+        <w:rPr>
+          <w:rStyle w:val="HTMLCode"/>
+          <w:rFonts w:asciiTheme="majorHAnsi" w:eastAsiaTheme="majorEastAsia" w:hAnsiTheme="majorHAnsi" w:cstheme="majorHAnsi"/>
+          <w:color w:val="05192D"/>
+          <w:sz w:val="28"/>
+          <w:szCs w:val="28"/>
+          <w:shd w:val="clear" w:color="auto" w:fill="EFEFF5"/>
+        </w:rPr>
+        <w:t>!head</w:t>
+      </w:r>
+      <w:r>
+        <w:rPr>
+          <w:rFonts w:asciiTheme="majorHAnsi" w:hAnsiTheme="majorHAnsi" w:cstheme="majorHAnsi"/>
+          <w:color w:val="05192D"/>
+          <w:sz w:val="28"/>
+          <w:szCs w:val="28"/>
+          <w:shd w:val="clear" w:color="auto" w:fill="FFFFFF"/>
+        </w:rPr>
+        <w:t>.</w:t>
+      </w:r>
+    </w:p>
+    <w:p>
+      <w:pPr>
+        <w:rPr>
+          <w:rFonts w:asciiTheme="majorHAnsi" w:hAnsiTheme="majorHAnsi" w:cstheme="majorHAnsi"/>
+          <w:sz w:val="28"/>
+          <w:szCs w:val="28"/>
+        </w:rPr>
+      </w:pPr>
       <w:r>
         <w:rPr>
           <w:rFonts w:asciiTheme="majorHAnsi" w:hAnsiTheme="majorHAnsi" w:cstheme="majorHAnsi"/>
@@ -19812,81 +19744,6 @@
           <w:shd w:val="clear" w:color="auto" w:fill="FFFFFF"/>
           <w14:ligatures w14:val="none"/>
         </w:rPr>
-        <w:t xml:space="preserve"> </w:t>
-      </w:r>
-      <w:r>
-        <w:rPr>
-          <w:rFonts w:asciiTheme="majorHAnsi" w:hAnsiTheme="majorHAnsi" w:cstheme="majorHAnsi"/>
-          <w:color w:val="05192D"/>
-          <w:sz w:val="28"/>
-          <w:szCs w:val="28"/>
-          <w:shd w:val="clear" w:color="auto" w:fill="FFFFFF"/>
-        </w:rPr>
-        <w:t>Re-run the </w:t>
-      </w:r>
-      <w:r>
-        <w:rPr>
-          <w:rStyle w:val="HTMLCode"/>
-          <w:rFonts w:asciiTheme="majorHAnsi" w:eastAsiaTheme="majorEastAsia" w:hAnsiTheme="majorHAnsi" w:cstheme="majorHAnsi"/>
-          <w:color w:val="05192D"/>
-          <w:sz w:val="28"/>
-          <w:szCs w:val="28"/>
-          <w:shd w:val="clear" w:color="auto" w:fill="EFEFF5"/>
-        </w:rPr>
-        <w:t>head</w:t>
-      </w:r>
-      <w:r>
-        <w:rPr>
-          <w:rFonts w:asciiTheme="majorHAnsi" w:hAnsiTheme="majorHAnsi" w:cstheme="majorHAnsi"/>
-          <w:color w:val="05192D"/>
-          <w:sz w:val="28"/>
-          <w:szCs w:val="28"/>
-          <w:shd w:val="clear" w:color="auto" w:fill="FFFFFF"/>
-        </w:rPr>
-        <w:t> command with </w:t>
-      </w:r>
-      <w:r>
-        <w:rPr>
-          <w:rStyle w:val="HTMLCode"/>
-          <w:rFonts w:asciiTheme="majorHAnsi" w:eastAsiaTheme="majorEastAsia" w:hAnsiTheme="majorHAnsi" w:cstheme="majorHAnsi"/>
-          <w:color w:val="05192D"/>
-          <w:sz w:val="28"/>
-          <w:szCs w:val="28"/>
-          <w:shd w:val="clear" w:color="auto" w:fill="EFEFF5"/>
-        </w:rPr>
-        <w:t>!head</w:t>
-      </w:r>
-      <w:r>
-        <w:rPr>
-          <w:rFonts w:asciiTheme="majorHAnsi" w:hAnsiTheme="majorHAnsi" w:cstheme="majorHAnsi"/>
-          <w:color w:val="05192D"/>
-          <w:sz w:val="28"/>
-          <w:szCs w:val="28"/>
-          <w:shd w:val="clear" w:color="auto" w:fill="FFFFFF"/>
-        </w:rPr>
-        <w:t>.</w:t>
-      </w:r>
-    </w:p>
-    <w:p>
-      <w:pPr>
-        <w:rPr>
-          <w:rFonts w:asciiTheme="majorHAnsi" w:hAnsiTheme="majorHAnsi" w:cstheme="majorHAnsi"/>
-          <w:sz w:val="28"/>
-          <w:szCs w:val="28"/>
-        </w:rPr>
-      </w:pPr>
-      <w:r>
-        <w:rPr>
-          <w:rFonts w:asciiTheme="majorHAnsi" w:hAnsiTheme="majorHAnsi" w:cstheme="majorHAnsi"/>
-          <w:b/>
-          <w:bCs/>
-          <w:color w:val="05192D"/>
-          <w:kern w:val="0"/>
-          <w:sz w:val="32"/>
-          <w:szCs w:val="32"/>
-          <w:shd w:val="clear" w:color="auto" w:fill="FFFFFF"/>
-          <w14:ligatures w14:val="none"/>
-        </w:rPr>
         <w:t>Answer:</w:t>
       </w:r>
     </w:p>
@@ -19901,6 +19758,7 @@
       <w:r>
         <w:rPr>
           <w:rFonts w:asciiTheme="majorHAnsi" w:hAnsiTheme="majorHAnsi" w:cstheme="majorHAnsi"/>
+          <w:noProof/>
           <w:sz w:val="28"/>
           <w:szCs w:val="28"/>
         </w:rPr>
@@ -20036,21 +19894,7 @@
           <w14:ligatures w14:val="none"/>
         </w:rPr>
         <w:lastRenderedPageBreak/>
-        <w:t>Question:</w:t>
-      </w:r>
-      <w:r>
-        <w:rPr>
-          <w:rFonts w:asciiTheme="majorHAnsi" w:hAnsiTheme="majorHAnsi" w:cstheme="majorHAnsi"/>
-          <w:b/>
-          <w:bCs/>
-          <w:color w:val="05192D"/>
-          <w:kern w:val="0"/>
-          <w:sz w:val="32"/>
-          <w:szCs w:val="32"/>
-          <w:shd w:val="clear" w:color="auto" w:fill="FFFFFF"/>
-          <w14:ligatures w14:val="none"/>
-        </w:rPr>
-        <w:t xml:space="preserve"> </w:t>
+        <w:t xml:space="preserve">Question: </w:t>
       </w:r>
       <w:r>
         <w:rPr>
@@ -20095,6 +19939,7 @@
       <w:r>
         <w:rPr>
           <w:rFonts w:asciiTheme="majorHAnsi" w:hAnsiTheme="majorHAnsi" w:cstheme="majorHAnsi"/>
+          <w:noProof/>
           <w:sz w:val="28"/>
           <w:szCs w:val="28"/>
         </w:rPr>
@@ -20192,8 +20037,69 @@
           <w:shd w:val="clear" w:color="auto" w:fill="FFFFFF"/>
           <w14:ligatures w14:val="none"/>
         </w:rPr>
-        <w:t>Question:</w:t>
-      </w:r>
+        <w:t xml:space="preserve">Question: </w:t>
+      </w:r>
+      <w:r>
+        <w:rPr>
+          <w:rFonts w:asciiTheme="majorHAnsi" w:hAnsiTheme="majorHAnsi" w:cstheme="majorHAnsi"/>
+          <w:color w:val="05192D"/>
+          <w:sz w:val="28"/>
+          <w:szCs w:val="28"/>
+          <w:shd w:val="clear" w:color="auto" w:fill="FFFFFF"/>
+        </w:rPr>
+        <w:t>Re-run </w:t>
+      </w:r>
+      <w:r>
+        <w:rPr>
+          <w:rStyle w:val="HTMLCode"/>
+          <w:rFonts w:asciiTheme="majorHAnsi" w:eastAsiaTheme="majorEastAsia" w:hAnsiTheme="majorHAnsi" w:cstheme="majorHAnsi"/>
+          <w:color w:val="05192D"/>
+          <w:sz w:val="28"/>
+          <w:szCs w:val="28"/>
+          <w:shd w:val="clear" w:color="auto" w:fill="EFEFF5"/>
+        </w:rPr>
+        <w:t>head</w:t>
+      </w:r>
+      <w:r>
+        <w:rPr>
+          <w:rFonts w:asciiTheme="majorHAnsi" w:hAnsiTheme="majorHAnsi" w:cstheme="majorHAnsi"/>
+          <w:color w:val="05192D"/>
+          <w:sz w:val="28"/>
+          <w:szCs w:val="28"/>
+          <w:shd w:val="clear" w:color="auto" w:fill="FFFFFF"/>
+        </w:rPr>
+        <w:t> again using </w:t>
+      </w:r>
+      <w:r>
+        <w:rPr>
+          <w:rStyle w:val="HTMLCode"/>
+          <w:rFonts w:asciiTheme="majorHAnsi" w:eastAsiaTheme="majorEastAsia" w:hAnsiTheme="majorHAnsi" w:cstheme="majorHAnsi"/>
+          <w:color w:val="05192D"/>
+          <w:sz w:val="28"/>
+          <w:szCs w:val="28"/>
+          <w:shd w:val="clear" w:color="auto" w:fill="EFEFF5"/>
+        </w:rPr>
+        <w:t>!</w:t>
+      </w:r>
+      <w:r>
+        <w:rPr>
+          <w:rFonts w:asciiTheme="majorHAnsi" w:hAnsiTheme="majorHAnsi" w:cstheme="majorHAnsi"/>
+          <w:color w:val="05192D"/>
+          <w:sz w:val="28"/>
+          <w:szCs w:val="28"/>
+          <w:shd w:val="clear" w:color="auto" w:fill="FFFFFF"/>
+        </w:rPr>
+        <w:t> followed by a command number.</w:t>
+      </w:r>
+    </w:p>
+    <w:p>
+      <w:pPr>
+        <w:rPr>
+          <w:rFonts w:asciiTheme="majorHAnsi" w:hAnsiTheme="majorHAnsi" w:cstheme="majorHAnsi"/>
+          <w:sz w:val="28"/>
+          <w:szCs w:val="28"/>
+        </w:rPr>
+      </w:pPr>
       <w:r>
         <w:rPr>
           <w:rFonts w:asciiTheme="majorHAnsi" w:hAnsiTheme="majorHAnsi" w:cstheme="majorHAnsi"/>
@@ -20206,81 +20112,6 @@
           <w:shd w:val="clear" w:color="auto" w:fill="FFFFFF"/>
           <w14:ligatures w14:val="none"/>
         </w:rPr>
-        <w:t xml:space="preserve"> </w:t>
-      </w:r>
-      <w:r>
-        <w:rPr>
-          <w:rFonts w:asciiTheme="majorHAnsi" w:hAnsiTheme="majorHAnsi" w:cstheme="majorHAnsi"/>
-          <w:color w:val="05192D"/>
-          <w:sz w:val="28"/>
-          <w:szCs w:val="28"/>
-          <w:shd w:val="clear" w:color="auto" w:fill="FFFFFF"/>
-        </w:rPr>
-        <w:t>Re-run </w:t>
-      </w:r>
-      <w:r>
-        <w:rPr>
-          <w:rStyle w:val="HTMLCode"/>
-          <w:rFonts w:asciiTheme="majorHAnsi" w:eastAsiaTheme="majorEastAsia" w:hAnsiTheme="majorHAnsi" w:cstheme="majorHAnsi"/>
-          <w:color w:val="05192D"/>
-          <w:sz w:val="28"/>
-          <w:szCs w:val="28"/>
-          <w:shd w:val="clear" w:color="auto" w:fill="EFEFF5"/>
-        </w:rPr>
-        <w:t>head</w:t>
-      </w:r>
-      <w:r>
-        <w:rPr>
-          <w:rFonts w:asciiTheme="majorHAnsi" w:hAnsiTheme="majorHAnsi" w:cstheme="majorHAnsi"/>
-          <w:color w:val="05192D"/>
-          <w:sz w:val="28"/>
-          <w:szCs w:val="28"/>
-          <w:shd w:val="clear" w:color="auto" w:fill="FFFFFF"/>
-        </w:rPr>
-        <w:t> again using </w:t>
-      </w:r>
-      <w:r>
-        <w:rPr>
-          <w:rStyle w:val="HTMLCode"/>
-          <w:rFonts w:asciiTheme="majorHAnsi" w:eastAsiaTheme="majorEastAsia" w:hAnsiTheme="majorHAnsi" w:cstheme="majorHAnsi"/>
-          <w:color w:val="05192D"/>
-          <w:sz w:val="28"/>
-          <w:szCs w:val="28"/>
-          <w:shd w:val="clear" w:color="auto" w:fill="EFEFF5"/>
-        </w:rPr>
-        <w:t>!</w:t>
-      </w:r>
-      <w:r>
-        <w:rPr>
-          <w:rFonts w:asciiTheme="majorHAnsi" w:hAnsiTheme="majorHAnsi" w:cstheme="majorHAnsi"/>
-          <w:color w:val="05192D"/>
-          <w:sz w:val="28"/>
-          <w:szCs w:val="28"/>
-          <w:shd w:val="clear" w:color="auto" w:fill="FFFFFF"/>
-        </w:rPr>
-        <w:t> followed by a command number.</w:t>
-      </w:r>
-    </w:p>
-    <w:p>
-      <w:pPr>
-        <w:rPr>
-          <w:rFonts w:asciiTheme="majorHAnsi" w:hAnsiTheme="majorHAnsi" w:cstheme="majorHAnsi"/>
-          <w:sz w:val="28"/>
-          <w:szCs w:val="28"/>
-        </w:rPr>
-      </w:pPr>
-      <w:r>
-        <w:rPr>
-          <w:rFonts w:asciiTheme="majorHAnsi" w:hAnsiTheme="majorHAnsi" w:cstheme="majorHAnsi"/>
-          <w:b/>
-          <w:bCs/>
-          <w:color w:val="05192D"/>
-          <w:kern w:val="0"/>
-          <w:sz w:val="32"/>
-          <w:szCs w:val="32"/>
-          <w:shd w:val="clear" w:color="auto" w:fill="FFFFFF"/>
-          <w14:ligatures w14:val="none"/>
-        </w:rPr>
         <w:t>Answer:</w:t>
       </w:r>
     </w:p>
@@ -20295,6 +20126,7 @@
       <w:r>
         <w:rPr>
           <w:rFonts w:asciiTheme="majorHAnsi" w:hAnsiTheme="majorHAnsi" w:cstheme="majorHAnsi"/>
+          <w:noProof/>
           <w:sz w:val="28"/>
           <w:szCs w:val="28"/>
         </w:rPr>
@@ -20961,21 +20793,7 @@
           <w:shd w:val="clear" w:color="auto" w:fill="FFFFFF"/>
           <w14:ligatures w14:val="none"/>
         </w:rPr>
-        <w:t>Question:</w:t>
-      </w:r>
-      <w:r>
-        <w:rPr>
-          <w:rFonts w:asciiTheme="majorHAnsi" w:hAnsiTheme="majorHAnsi" w:cstheme="majorHAnsi"/>
-          <w:b/>
-          <w:bCs/>
-          <w:color w:val="05192D"/>
-          <w:kern w:val="0"/>
-          <w:sz w:val="32"/>
-          <w:szCs w:val="32"/>
-          <w:shd w:val="clear" w:color="auto" w:fill="FFFFFF"/>
-          <w14:ligatures w14:val="none"/>
-        </w:rPr>
-        <w:t xml:space="preserve"> </w:t>
+        <w:t xml:space="preserve">Question: </w:t>
       </w:r>
       <w:r>
         <w:rPr>
@@ -21041,6 +20859,7 @@
       <w:r>
         <w:rPr>
           <w:rFonts w:asciiTheme="majorHAnsi" w:hAnsiTheme="majorHAnsi" w:cstheme="majorHAnsi"/>
+          <w:noProof/>
           <w:sz w:val="28"/>
           <w:szCs w:val="28"/>
         </w:rPr>
@@ -21184,8 +21003,111 @@
           <w14:ligatures w14:val="none"/>
         </w:rPr>
         <w:lastRenderedPageBreak/>
-        <w:t>Question:</w:t>
-      </w:r>
+        <w:t xml:space="preserve">Question: </w:t>
+      </w:r>
+      <w:r>
+        <w:rPr>
+          <w:rFonts w:asciiTheme="majorHAnsi" w:hAnsiTheme="majorHAnsi" w:cstheme="majorHAnsi"/>
+          <w:color w:val="05192D"/>
+          <w:sz w:val="28"/>
+          <w:szCs w:val="28"/>
+          <w:shd w:val="clear" w:color="auto" w:fill="FFFFFF"/>
+        </w:rPr>
+        <w:t>Invert the match to find all of the lines that </w:t>
+      </w:r>
+      <w:r>
+        <w:rPr>
+          <w:rStyle w:val="Emphasis"/>
+          <w:rFonts w:asciiTheme="majorHAnsi" w:hAnsiTheme="majorHAnsi" w:cstheme="majorHAnsi"/>
+          <w:color w:val="05192D"/>
+          <w:sz w:val="28"/>
+          <w:szCs w:val="28"/>
+          <w:shd w:val="clear" w:color="auto" w:fill="FFFFFF"/>
+        </w:rPr>
+        <w:t>don't</w:t>
+      </w:r>
+      <w:r>
+        <w:rPr>
+          <w:rFonts w:asciiTheme="majorHAnsi" w:hAnsiTheme="majorHAnsi" w:cstheme="majorHAnsi"/>
+          <w:color w:val="05192D"/>
+          <w:sz w:val="28"/>
+          <w:szCs w:val="28"/>
+          <w:shd w:val="clear" w:color="auto" w:fill="FFFFFF"/>
+        </w:rPr>
+        <w:t> contain the word </w:t>
+      </w:r>
+      <w:r>
+        <w:rPr>
+          <w:rStyle w:val="HTMLCode"/>
+          <w:rFonts w:asciiTheme="majorHAnsi" w:eastAsiaTheme="majorEastAsia" w:hAnsiTheme="majorHAnsi" w:cstheme="majorHAnsi"/>
+          <w:color w:val="05192D"/>
+          <w:sz w:val="28"/>
+          <w:szCs w:val="28"/>
+          <w:shd w:val="clear" w:color="auto" w:fill="EFEFF5"/>
+        </w:rPr>
+        <w:t>molar</w:t>
+      </w:r>
+      <w:r>
+        <w:rPr>
+          <w:rFonts w:asciiTheme="majorHAnsi" w:hAnsiTheme="majorHAnsi" w:cstheme="majorHAnsi"/>
+          <w:color w:val="05192D"/>
+          <w:sz w:val="28"/>
+          <w:szCs w:val="28"/>
+          <w:shd w:val="clear" w:color="auto" w:fill="FFFFFF"/>
+        </w:rPr>
+        <w:t> in </w:t>
+      </w:r>
+      <w:r>
+        <w:rPr>
+          <w:rStyle w:val="HTMLCode"/>
+          <w:rFonts w:asciiTheme="majorHAnsi" w:eastAsiaTheme="majorEastAsia" w:hAnsiTheme="majorHAnsi" w:cstheme="majorHAnsi"/>
+          <w:color w:val="05192D"/>
+          <w:sz w:val="28"/>
+          <w:szCs w:val="28"/>
+          <w:shd w:val="clear" w:color="auto" w:fill="EFEFF5"/>
+        </w:rPr>
+        <w:t>seasonal/spring.csv</w:t>
+      </w:r>
+      <w:r>
+        <w:rPr>
+          <w:rFonts w:asciiTheme="majorHAnsi" w:hAnsiTheme="majorHAnsi" w:cstheme="majorHAnsi"/>
+          <w:color w:val="05192D"/>
+          <w:sz w:val="28"/>
+          <w:szCs w:val="28"/>
+          <w:shd w:val="clear" w:color="auto" w:fill="FFFFFF"/>
+        </w:rPr>
+        <w:t>, and show their line numbers. Remember, it's considered good style to put all of the flags </w:t>
+      </w:r>
+      <w:r>
+        <w:rPr>
+          <w:rStyle w:val="Emphasis"/>
+          <w:rFonts w:asciiTheme="majorHAnsi" w:hAnsiTheme="majorHAnsi" w:cstheme="majorHAnsi"/>
+          <w:color w:val="05192D"/>
+          <w:sz w:val="28"/>
+          <w:szCs w:val="28"/>
+          <w:shd w:val="clear" w:color="auto" w:fill="FFFFFF"/>
+        </w:rPr>
+        <w:t>before</w:t>
+      </w:r>
+      <w:r>
+        <w:rPr>
+          <w:rFonts w:asciiTheme="majorHAnsi" w:hAnsiTheme="majorHAnsi" w:cstheme="majorHAnsi"/>
+          <w:color w:val="05192D"/>
+          <w:sz w:val="28"/>
+          <w:szCs w:val="28"/>
+          <w:shd w:val="clear" w:color="auto" w:fill="FFFFFF"/>
+        </w:rPr>
+        <w:t> other values like filenames or the search term "molar".</w:t>
+      </w:r>
+    </w:p>
+    <w:p>
+      <w:pPr>
+        <w:rPr>
+          <w:rFonts w:asciiTheme="majorHAnsi" w:hAnsiTheme="majorHAnsi" w:cstheme="majorHAnsi"/>
+          <w:sz w:val="28"/>
+          <w:szCs w:val="28"/>
+        </w:rPr>
+      </w:pPr>
       <w:r>
         <w:rPr>
           <w:rFonts w:asciiTheme="majorHAnsi" w:hAnsiTheme="majorHAnsi" w:cstheme="majorHAnsi"/>
@@ -21198,123 +21120,6 @@
           <w:shd w:val="clear" w:color="auto" w:fill="FFFFFF"/>
           <w14:ligatures w14:val="none"/>
         </w:rPr>
-        <w:t xml:space="preserve"> </w:t>
-      </w:r>
-      <w:r>
-        <w:rPr>
-          <w:rFonts w:asciiTheme="majorHAnsi" w:hAnsiTheme="majorHAnsi" w:cstheme="majorHAnsi"/>
-          <w:color w:val="05192D"/>
-          <w:sz w:val="28"/>
-          <w:szCs w:val="28"/>
-          <w:shd w:val="clear" w:color="auto" w:fill="FFFFFF"/>
-        </w:rPr>
-        <w:t>Invert the match to find all of the lines that </w:t>
-      </w:r>
-      <w:r>
-        <w:rPr>
-          <w:rStyle w:val="Emphasis"/>
-          <w:rFonts w:asciiTheme="majorHAnsi" w:hAnsiTheme="majorHAnsi" w:cstheme="majorHAnsi"/>
-          <w:color w:val="05192D"/>
-          <w:sz w:val="28"/>
-          <w:szCs w:val="28"/>
-          <w:shd w:val="clear" w:color="auto" w:fill="FFFFFF"/>
-        </w:rPr>
-        <w:t>don't</w:t>
-      </w:r>
-      <w:r>
-        <w:rPr>
-          <w:rFonts w:asciiTheme="majorHAnsi" w:hAnsiTheme="majorHAnsi" w:cstheme="majorHAnsi"/>
-          <w:color w:val="05192D"/>
-          <w:sz w:val="28"/>
-          <w:szCs w:val="28"/>
-          <w:shd w:val="clear" w:color="auto" w:fill="FFFFFF"/>
-        </w:rPr>
-        <w:t> contain the word </w:t>
-      </w:r>
-      <w:r>
-        <w:rPr>
-          <w:rStyle w:val="HTMLCode"/>
-          <w:rFonts w:asciiTheme="majorHAnsi" w:eastAsiaTheme="majorEastAsia" w:hAnsiTheme="majorHAnsi" w:cstheme="majorHAnsi"/>
-          <w:color w:val="05192D"/>
-          <w:sz w:val="28"/>
-          <w:szCs w:val="28"/>
-          <w:shd w:val="clear" w:color="auto" w:fill="EFEFF5"/>
-        </w:rPr>
-        <w:t>molar</w:t>
-      </w:r>
-      <w:r>
-        <w:rPr>
-          <w:rFonts w:asciiTheme="majorHAnsi" w:hAnsiTheme="majorHAnsi" w:cstheme="majorHAnsi"/>
-          <w:color w:val="05192D"/>
-          <w:sz w:val="28"/>
-          <w:szCs w:val="28"/>
-          <w:shd w:val="clear" w:color="auto" w:fill="FFFFFF"/>
-        </w:rPr>
-        <w:t> in </w:t>
-      </w:r>
-      <w:r>
-        <w:rPr>
-          <w:rStyle w:val="HTMLCode"/>
-          <w:rFonts w:asciiTheme="majorHAnsi" w:eastAsiaTheme="majorEastAsia" w:hAnsiTheme="majorHAnsi" w:cstheme="majorHAnsi"/>
-          <w:color w:val="05192D"/>
-          <w:sz w:val="28"/>
-          <w:szCs w:val="28"/>
-          <w:shd w:val="clear" w:color="auto" w:fill="EFEFF5"/>
-        </w:rPr>
-        <w:t>seasonal/spring.csv</w:t>
-      </w:r>
-      <w:r>
-        <w:rPr>
-          <w:rFonts w:asciiTheme="majorHAnsi" w:hAnsiTheme="majorHAnsi" w:cstheme="majorHAnsi"/>
-          <w:color w:val="05192D"/>
-          <w:sz w:val="28"/>
-          <w:szCs w:val="28"/>
-          <w:shd w:val="clear" w:color="auto" w:fill="FFFFFF"/>
-        </w:rPr>
-        <w:t>, and show their line numbers. Remember, it's considered good style to put all of the flags </w:t>
-      </w:r>
-      <w:r>
-        <w:rPr>
-          <w:rStyle w:val="Emphasis"/>
-          <w:rFonts w:asciiTheme="majorHAnsi" w:hAnsiTheme="majorHAnsi" w:cstheme="majorHAnsi"/>
-          <w:color w:val="05192D"/>
-          <w:sz w:val="28"/>
-          <w:szCs w:val="28"/>
-          <w:shd w:val="clear" w:color="auto" w:fill="FFFFFF"/>
-        </w:rPr>
-        <w:t>before</w:t>
-      </w:r>
-      <w:r>
-        <w:rPr>
-          <w:rFonts w:asciiTheme="majorHAnsi" w:hAnsiTheme="majorHAnsi" w:cstheme="majorHAnsi"/>
-          <w:color w:val="05192D"/>
-          <w:sz w:val="28"/>
-          <w:szCs w:val="28"/>
-          <w:shd w:val="clear" w:color="auto" w:fill="FFFFFF"/>
-        </w:rPr>
-        <w:t> other values like filenames or the search term "molar".</w:t>
-      </w:r>
-    </w:p>
-    <w:p>
-      <w:pPr>
-        <w:rPr>
-          <w:rFonts w:asciiTheme="majorHAnsi" w:hAnsiTheme="majorHAnsi" w:cstheme="majorHAnsi"/>
-          <w:sz w:val="28"/>
-          <w:szCs w:val="28"/>
-        </w:rPr>
-      </w:pPr>
-      <w:r>
-        <w:rPr>
-          <w:rFonts w:asciiTheme="majorHAnsi" w:hAnsiTheme="majorHAnsi" w:cstheme="majorHAnsi"/>
-          <w:b/>
-          <w:bCs/>
-          <w:color w:val="05192D"/>
-          <w:kern w:val="0"/>
-          <w:sz w:val="32"/>
-          <w:szCs w:val="32"/>
-          <w:shd w:val="clear" w:color="auto" w:fill="FFFFFF"/>
-          <w14:ligatures w14:val="none"/>
-        </w:rPr>
         <w:t>Answer:</w:t>
       </w:r>
     </w:p>
@@ -21329,6 +21134,7 @@
       <w:r>
         <w:rPr>
           <w:rFonts w:asciiTheme="majorHAnsi" w:hAnsiTheme="majorHAnsi" w:cstheme="majorHAnsi"/>
+          <w:noProof/>
           <w:sz w:val="28"/>
           <w:szCs w:val="28"/>
         </w:rPr>
@@ -21403,8 +21209,110 @@
           <w:shd w:val="clear" w:color="auto" w:fill="FFFFFF"/>
           <w14:ligatures w14:val="none"/>
         </w:rPr>
-        <w:t>Question:</w:t>
-      </w:r>
+        <w:t xml:space="preserve">Question: </w:t>
+      </w:r>
+      <w:r>
+        <w:rPr>
+          <w:rFonts w:asciiTheme="majorHAnsi" w:hAnsiTheme="majorHAnsi" w:cstheme="majorHAnsi"/>
+          <w:color w:val="05192D"/>
+          <w:sz w:val="28"/>
+          <w:szCs w:val="28"/>
+          <w:shd w:val="clear" w:color="auto" w:fill="FFFFFF"/>
+        </w:rPr>
+        <w:t>Count how many lines contain the</w:t>
+      </w:r>
+      <w:r>
+        <w:rPr>
+          <w:rFonts w:asciiTheme="majorHAnsi" w:hAnsiTheme="majorHAnsi" w:cstheme="majorHAnsi"/>
+          <w:color w:val="05192D"/>
+          <w:sz w:val="28"/>
+          <w:szCs w:val="28"/>
+          <w:shd w:val="clear" w:color="auto" w:fill="FFFFFF"/>
+        </w:rPr>
+        <w:t xml:space="preserve"> </w:t>
+      </w:r>
+      <w:r>
+        <w:rPr>
+          <w:rFonts w:asciiTheme="majorHAnsi" w:hAnsiTheme="majorHAnsi" w:cstheme="majorHAnsi"/>
+          <w:color w:val="05192D"/>
+          <w:sz w:val="28"/>
+          <w:szCs w:val="28"/>
+          <w:shd w:val="clear" w:color="auto" w:fill="FFFFFF"/>
+        </w:rPr>
+        <w:t>word </w:t>
+      </w:r>
+      <w:r>
+        <w:rPr>
+          <w:rStyle w:val="HTMLCode"/>
+          <w:rFonts w:asciiTheme="majorHAnsi" w:eastAsiaTheme="majorEastAsia" w:hAnsiTheme="majorHAnsi" w:cstheme="majorHAnsi"/>
+          <w:color w:val="05192D"/>
+          <w:sz w:val="28"/>
+          <w:szCs w:val="28"/>
+          <w:shd w:val="clear" w:color="auto" w:fill="EFEFF5"/>
+        </w:rPr>
+        <w:t>incisor</w:t>
+      </w:r>
+      <w:r>
+        <w:rPr>
+          <w:rFonts w:asciiTheme="majorHAnsi" w:hAnsiTheme="majorHAnsi" w:cstheme="majorHAnsi"/>
+          <w:color w:val="05192D"/>
+          <w:sz w:val="28"/>
+          <w:szCs w:val="28"/>
+          <w:shd w:val="clear" w:color="auto" w:fill="FFFFFF"/>
+        </w:rPr>
+        <w:t> in </w:t>
+      </w:r>
+      <w:r>
+        <w:rPr>
+          <w:rStyle w:val="HTMLCode"/>
+          <w:rFonts w:asciiTheme="majorHAnsi" w:eastAsiaTheme="majorEastAsia" w:hAnsiTheme="majorHAnsi" w:cstheme="majorHAnsi"/>
+          <w:color w:val="05192D"/>
+          <w:sz w:val="28"/>
+          <w:szCs w:val="28"/>
+          <w:shd w:val="clear" w:color="auto" w:fill="EFEFF5"/>
+        </w:rPr>
+        <w:t>autumn.csv</w:t>
+      </w:r>
+      <w:r>
+        <w:rPr>
+          <w:rFonts w:asciiTheme="majorHAnsi" w:hAnsiTheme="majorHAnsi" w:cstheme="majorHAnsi"/>
+          <w:color w:val="05192D"/>
+          <w:sz w:val="28"/>
+          <w:szCs w:val="28"/>
+          <w:shd w:val="clear" w:color="auto" w:fill="FFFFFF"/>
+        </w:rPr>
+        <w:t> and </w:t>
+      </w:r>
+      <w:r>
+        <w:rPr>
+          <w:rStyle w:val="HTMLCode"/>
+          <w:rFonts w:asciiTheme="majorHAnsi" w:eastAsiaTheme="majorEastAsia" w:hAnsiTheme="majorHAnsi" w:cstheme="majorHAnsi"/>
+          <w:color w:val="05192D"/>
+          <w:sz w:val="28"/>
+          <w:szCs w:val="28"/>
+          <w:shd w:val="clear" w:color="auto" w:fill="EFEFF5"/>
+        </w:rPr>
+        <w:t>winter.csv</w:t>
+      </w:r>
+      <w:r>
+        <w:rPr>
+          <w:rFonts w:asciiTheme="majorHAnsi" w:hAnsiTheme="majorHAnsi" w:cstheme="majorHAnsi"/>
+          <w:color w:val="05192D"/>
+          <w:sz w:val="28"/>
+          <w:szCs w:val="28"/>
+          <w:shd w:val="clear" w:color="auto" w:fill="FFFFFF"/>
+        </w:rPr>
+        <w:t> combined. (Again, run a single command from your home directory.)</w:t>
+      </w:r>
+    </w:p>
+    <w:p>
+      <w:pPr>
+        <w:rPr>
+          <w:rFonts w:asciiTheme="majorHAnsi" w:hAnsiTheme="majorHAnsi" w:cstheme="majorHAnsi"/>
+          <w:sz w:val="28"/>
+          <w:szCs w:val="28"/>
+        </w:rPr>
+      </w:pPr>
       <w:r>
         <w:rPr>
           <w:rFonts w:asciiTheme="majorHAnsi" w:hAnsiTheme="majorHAnsi" w:cstheme="majorHAnsi"/>
@@ -21417,122 +21325,6 @@
           <w:shd w:val="clear" w:color="auto" w:fill="FFFFFF"/>
           <w14:ligatures w14:val="none"/>
         </w:rPr>
-        <w:t xml:space="preserve"> </w:t>
-      </w:r>
-      <w:r>
-        <w:rPr>
-          <w:rFonts w:asciiTheme="majorHAnsi" w:hAnsiTheme="majorHAnsi" w:cstheme="majorHAnsi"/>
-          <w:color w:val="05192D"/>
-          <w:sz w:val="28"/>
-          <w:szCs w:val="28"/>
-          <w:shd w:val="clear" w:color="auto" w:fill="FFFFFF"/>
-        </w:rPr>
-        <w:t>Count how many lines contain the</w:t>
-      </w:r>
-      <w:r>
-        <w:rPr>
-          <w:rFonts w:asciiTheme="majorHAnsi" w:hAnsiTheme="majorHAnsi" w:cstheme="majorHAnsi"/>
-          <w:color w:val="05192D"/>
-          <w:sz w:val="28"/>
-          <w:szCs w:val="28"/>
-          <w:shd w:val="clear" w:color="auto" w:fill="FFFFFF"/>
-        </w:rPr>
-        <w:t xml:space="preserve"> </w:t>
-      </w:r>
-      <w:r>
-        <w:rPr>
-          <w:rFonts w:asciiTheme="majorHAnsi" w:hAnsiTheme="majorHAnsi" w:cstheme="majorHAnsi"/>
-          <w:color w:val="05192D"/>
-          <w:sz w:val="28"/>
-          <w:szCs w:val="28"/>
-          <w:shd w:val="clear" w:color="auto" w:fill="FFFFFF"/>
-        </w:rPr>
-        <w:t>word </w:t>
-      </w:r>
-      <w:r>
-        <w:rPr>
-          <w:rStyle w:val="HTMLCode"/>
-          <w:rFonts w:asciiTheme="majorHAnsi" w:eastAsiaTheme="majorEastAsia" w:hAnsiTheme="majorHAnsi" w:cstheme="majorHAnsi"/>
-          <w:color w:val="05192D"/>
-          <w:sz w:val="28"/>
-          <w:szCs w:val="28"/>
-          <w:shd w:val="clear" w:color="auto" w:fill="EFEFF5"/>
-        </w:rPr>
-        <w:t>incisor</w:t>
-      </w:r>
-      <w:r>
-        <w:rPr>
-          <w:rFonts w:asciiTheme="majorHAnsi" w:hAnsiTheme="majorHAnsi" w:cstheme="majorHAnsi"/>
-          <w:color w:val="05192D"/>
-          <w:sz w:val="28"/>
-          <w:szCs w:val="28"/>
-          <w:shd w:val="clear" w:color="auto" w:fill="FFFFFF"/>
-        </w:rPr>
-        <w:t> in </w:t>
-      </w:r>
-      <w:r>
-        <w:rPr>
-          <w:rStyle w:val="HTMLCode"/>
-          <w:rFonts w:asciiTheme="majorHAnsi" w:eastAsiaTheme="majorEastAsia" w:hAnsiTheme="majorHAnsi" w:cstheme="majorHAnsi"/>
-          <w:color w:val="05192D"/>
-          <w:sz w:val="28"/>
-          <w:szCs w:val="28"/>
-          <w:shd w:val="clear" w:color="auto" w:fill="EFEFF5"/>
-        </w:rPr>
-        <w:t>autumn.csv</w:t>
-      </w:r>
-      <w:r>
-        <w:rPr>
-          <w:rFonts w:asciiTheme="majorHAnsi" w:hAnsiTheme="majorHAnsi" w:cstheme="majorHAnsi"/>
-          <w:color w:val="05192D"/>
-          <w:sz w:val="28"/>
-          <w:szCs w:val="28"/>
-          <w:shd w:val="clear" w:color="auto" w:fill="FFFFFF"/>
-        </w:rPr>
-        <w:t> and </w:t>
-      </w:r>
-      <w:r>
-        <w:rPr>
-          <w:rStyle w:val="HTMLCode"/>
-          <w:rFonts w:asciiTheme="majorHAnsi" w:eastAsiaTheme="majorEastAsia" w:hAnsiTheme="majorHAnsi" w:cstheme="majorHAnsi"/>
-          <w:color w:val="05192D"/>
-          <w:sz w:val="28"/>
-          <w:szCs w:val="28"/>
-          <w:shd w:val="clear" w:color="auto" w:fill="EFEFF5"/>
-        </w:rPr>
-        <w:t>winter.csv</w:t>
-      </w:r>
-      <w:r>
-        <w:rPr>
-          <w:rFonts w:asciiTheme="majorHAnsi" w:hAnsiTheme="majorHAnsi" w:cstheme="majorHAnsi"/>
-          <w:color w:val="05192D"/>
-          <w:sz w:val="28"/>
-          <w:szCs w:val="28"/>
-          <w:shd w:val="clear" w:color="auto" w:fill="FFFFFF"/>
-        </w:rPr>
-        <w:t> combined. (Again, run a single command from your home directory.)</w:t>
-      </w:r>
-    </w:p>
-    <w:p>
-      <w:pPr>
-        <w:rPr>
-          <w:rFonts w:asciiTheme="majorHAnsi" w:hAnsiTheme="majorHAnsi" w:cstheme="majorHAnsi"/>
-          <w:sz w:val="28"/>
-          <w:szCs w:val="28"/>
-        </w:rPr>
-      </w:pPr>
-      <w:r>
-        <w:rPr>
-          <w:rFonts w:asciiTheme="majorHAnsi" w:hAnsiTheme="majorHAnsi" w:cstheme="majorHAnsi"/>
-          <w:b/>
-          <w:bCs/>
-          <w:color w:val="05192D"/>
-          <w:kern w:val="0"/>
-          <w:sz w:val="32"/>
-          <w:szCs w:val="32"/>
-          <w:shd w:val="clear" w:color="auto" w:fill="FFFFFF"/>
-          <w14:ligatures w14:val="none"/>
-        </w:rPr>
         <w:t>Answer:</w:t>
       </w:r>
     </w:p>
@@ -21547,6 +21339,7 @@
       <w:r>
         <w:rPr>
           <w:rFonts w:asciiTheme="majorHAnsi" w:hAnsiTheme="majorHAnsi" w:cstheme="majorHAnsi"/>
+          <w:noProof/>
           <w:sz w:val="28"/>
           <w:szCs w:val="28"/>
         </w:rPr>
@@ -21745,7 +21538,7 @@
           <w14:ligatures w14:val="none"/>
         </w:rPr>
         <w:pict w14:anchorId="66BF91C2">
-          <v:rect id="_x0000_i1037" style="width:0;height:.75pt" o:hralign="center" o:hrstd="t" o:hrnoshade="t" o:hr="t" fillcolor="#05192d" stroked="f"/>
+          <v:rect id="_x0000_i1028" style="width:0;height:.75pt" o:hralign="center" o:hrstd="t" o:hrnoshade="t" o:hr="t" fillcolor="#05192d" stroked="f"/>
         </w:pict>
       </w:r>
     </w:p>
@@ -21774,21 +21567,7 @@
           <w:shd w:val="clear" w:color="auto" w:fill="FFFFFF"/>
           <w14:ligatures w14:val="none"/>
         </w:rPr>
-        <w:t>Question:</w:t>
-      </w:r>
-      <w:r>
-        <w:rPr>
-          <w:rFonts w:asciiTheme="majorHAnsi" w:hAnsiTheme="majorHAnsi" w:cstheme="majorHAnsi"/>
-          <w:b/>
-          <w:bCs/>
-          <w:color w:val="05192D"/>
-          <w:kern w:val="0"/>
-          <w:sz w:val="32"/>
-          <w:szCs w:val="32"/>
-          <w:shd w:val="clear" w:color="auto" w:fill="FFFFFF"/>
-          <w14:ligatures w14:val="none"/>
-        </w:rPr>
-        <w:t xml:space="preserve"> </w:t>
+        <w:t xml:space="preserve">Question: </w:t>
       </w:r>
       <w:r>
         <w:rPr>
@@ -21851,7 +21630,7 @@
     <w:p>
       <w:pPr>
         <w:rPr>
-          <w:rFonts w:asciiTheme="majorHAnsi" w:hAnsiTheme="majorHAnsi" w:cstheme="majorHAnsi" w:hint="cs"/>
+          <w:rFonts w:asciiTheme="majorHAnsi" w:hAnsiTheme="majorHAnsi" w:cstheme="majorHAnsi"/>
           <w:sz w:val="28"/>
           <w:szCs w:val="28"/>
           <w:rtl/>
@@ -21901,6 +21680,7 @@
             <w14:uncheckedState w14:val="2610" w14:font="MS Gothic"/>
           </w14:checkbox>
         </w:sdtPr>
+        <w:sdtEndPr/>
         <w:sdtContent>
           <w:r>
             <w:rPr>
@@ -21966,6 +21746,7 @@
             <w14:uncheckedState w14:val="2610" w14:font="MS Gothic"/>
           </w14:checkbox>
         </w:sdtPr>
+        <w:sdtEndPr/>
         <w:sdtContent>
           <w:r>
             <w:rPr>
@@ -22030,6 +21811,7 @@
             <w14:uncheckedState w14:val="2610" w14:font="MS Gothic"/>
           </w14:checkbox>
         </w:sdtPr>
+        <w:sdtEndPr/>
         <w:sdtContent>
           <w:r>
             <w:rPr>
@@ -22097,6 +21879,7 @@
       <w:r>
         <w:rPr>
           <w:rFonts w:asciiTheme="majorHAnsi" w:hAnsiTheme="majorHAnsi" w:cstheme="majorHAnsi"/>
+          <w:noProof/>
           <w:sz w:val="28"/>
           <w:szCs w:val="28"/>
         </w:rPr>
@@ -22656,9 +22439,84 @@
           <w:shd w:val="clear" w:color="auto" w:fill="FFFFFF"/>
           <w14:ligatures w14:val="none"/>
         </w:rPr>
-        <w:t>Question:</w:t>
-      </w:r>
-      <w:r>
+        <w:t xml:space="preserve">Question: </w:t>
+      </w:r>
+      <w:r>
+        <w:rPr>
+          <w:rFonts w:asciiTheme="majorHAnsi" w:hAnsiTheme="majorHAnsi" w:cstheme="majorHAnsi"/>
+          <w:color w:val="05192D"/>
+          <w:sz w:val="28"/>
+          <w:szCs w:val="28"/>
+          <w:shd w:val="clear" w:color="auto" w:fill="FFFFFF"/>
+        </w:rPr>
+        <w:t>Combine </w:t>
+      </w:r>
+      <w:r>
+        <w:rPr>
+          <w:rStyle w:val="HTMLCode"/>
+          <w:rFonts w:asciiTheme="majorHAnsi" w:eastAsiaTheme="majorEastAsia" w:hAnsiTheme="majorHAnsi" w:cstheme="majorHAnsi"/>
+          <w:color w:val="05192D"/>
+          <w:sz w:val="28"/>
+          <w:szCs w:val="28"/>
+          <w:shd w:val="clear" w:color="auto" w:fill="EFEFF5"/>
+        </w:rPr>
+        <w:t>tail</w:t>
+      </w:r>
+      <w:r>
+        <w:rPr>
+          <w:rFonts w:asciiTheme="majorHAnsi" w:hAnsiTheme="majorHAnsi" w:cstheme="majorHAnsi"/>
+          <w:color w:val="05192D"/>
+          <w:sz w:val="28"/>
+          <w:szCs w:val="28"/>
+          <w:shd w:val="clear" w:color="auto" w:fill="FFFFFF"/>
+        </w:rPr>
+        <w:t> with redirection to save the last 5 lines of </w:t>
+      </w:r>
+      <w:r>
+        <w:rPr>
+          <w:rStyle w:val="HTMLCode"/>
+          <w:rFonts w:asciiTheme="majorHAnsi" w:eastAsiaTheme="majorEastAsia" w:hAnsiTheme="majorHAnsi" w:cstheme="majorHAnsi"/>
+          <w:color w:val="05192D"/>
+          <w:sz w:val="28"/>
+          <w:szCs w:val="28"/>
+          <w:shd w:val="clear" w:color="auto" w:fill="EFEFF5"/>
+        </w:rPr>
+        <w:t>seasonal/winter.csv</w:t>
+      </w:r>
+      <w:r>
+        <w:rPr>
+          <w:rFonts w:asciiTheme="majorHAnsi" w:hAnsiTheme="majorHAnsi" w:cstheme="majorHAnsi"/>
+          <w:color w:val="05192D"/>
+          <w:sz w:val="28"/>
+          <w:szCs w:val="28"/>
+          <w:shd w:val="clear" w:color="auto" w:fill="FFFFFF"/>
+        </w:rPr>
+        <w:t> in a file called </w:t>
+      </w:r>
+      <w:r>
+        <w:rPr>
+          <w:rStyle w:val="HTMLCode"/>
+          <w:rFonts w:asciiTheme="majorHAnsi" w:eastAsiaTheme="majorEastAsia" w:hAnsiTheme="majorHAnsi" w:cstheme="majorHAnsi"/>
+          <w:color w:val="05192D"/>
+          <w:sz w:val="28"/>
+          <w:szCs w:val="28"/>
+          <w:shd w:val="clear" w:color="auto" w:fill="EFEFF5"/>
+        </w:rPr>
+        <w:t>last.csv</w:t>
+      </w:r>
+      <w:r>
+        <w:rPr>
+          <w:rFonts w:asciiTheme="majorHAnsi" w:hAnsiTheme="majorHAnsi" w:cstheme="majorHAnsi"/>
+          <w:color w:val="05192D"/>
+          <w:sz w:val="28"/>
+          <w:szCs w:val="28"/>
+          <w:shd w:val="clear" w:color="auto" w:fill="FFFFFF"/>
+        </w:rPr>
+        <w:t>.</w:t>
+      </w:r>
+    </w:p>
+    <w:p>
+      <w:pPr>
         <w:rPr>
           <w:rFonts w:asciiTheme="majorHAnsi" w:hAnsiTheme="majorHAnsi" w:cstheme="majorHAnsi"/>
           <w:b/>
@@ -22670,84 +22528,8 @@
           <w:shd w:val="clear" w:color="auto" w:fill="FFFFFF"/>
           <w14:ligatures w14:val="none"/>
         </w:rPr>
-        <w:t xml:space="preserve"> </w:t>
-      </w:r>
-      <w:r>
-        <w:rPr>
-          <w:rFonts w:asciiTheme="majorHAnsi" w:hAnsiTheme="majorHAnsi" w:cstheme="majorHAnsi"/>
-          <w:color w:val="05192D"/>
-          <w:sz w:val="28"/>
-          <w:szCs w:val="28"/>
-          <w:shd w:val="clear" w:color="auto" w:fill="FFFFFF"/>
-        </w:rPr>
-        <w:t>Combine </w:t>
-      </w:r>
-      <w:r>
-        <w:rPr>
-          <w:rStyle w:val="HTMLCode"/>
-          <w:rFonts w:asciiTheme="majorHAnsi" w:eastAsiaTheme="majorEastAsia" w:hAnsiTheme="majorHAnsi" w:cstheme="majorHAnsi"/>
-          <w:color w:val="05192D"/>
-          <w:sz w:val="28"/>
-          <w:szCs w:val="28"/>
-          <w:shd w:val="clear" w:color="auto" w:fill="EFEFF5"/>
-        </w:rPr>
-        <w:t>tail</w:t>
-      </w:r>
-      <w:r>
-        <w:rPr>
-          <w:rFonts w:asciiTheme="majorHAnsi" w:hAnsiTheme="majorHAnsi" w:cstheme="majorHAnsi"/>
-          <w:color w:val="05192D"/>
-          <w:sz w:val="28"/>
-          <w:szCs w:val="28"/>
-          <w:shd w:val="clear" w:color="auto" w:fill="FFFFFF"/>
-        </w:rPr>
-        <w:t> with redirection to save the last 5 lines of </w:t>
-      </w:r>
-      <w:r>
-        <w:rPr>
-          <w:rStyle w:val="HTMLCode"/>
-          <w:rFonts w:asciiTheme="majorHAnsi" w:eastAsiaTheme="majorEastAsia" w:hAnsiTheme="majorHAnsi" w:cstheme="majorHAnsi"/>
-          <w:color w:val="05192D"/>
-          <w:sz w:val="28"/>
-          <w:szCs w:val="28"/>
-          <w:shd w:val="clear" w:color="auto" w:fill="EFEFF5"/>
-        </w:rPr>
-        <w:t>seasonal/winter.csv</w:t>
-      </w:r>
-      <w:r>
-        <w:rPr>
-          <w:rFonts w:asciiTheme="majorHAnsi" w:hAnsiTheme="majorHAnsi" w:cstheme="majorHAnsi"/>
-          <w:color w:val="05192D"/>
-          <w:sz w:val="28"/>
-          <w:szCs w:val="28"/>
-          <w:shd w:val="clear" w:color="auto" w:fill="FFFFFF"/>
-        </w:rPr>
-        <w:t> in a file called </w:t>
-      </w:r>
-      <w:r>
-        <w:rPr>
-          <w:rStyle w:val="HTMLCode"/>
-          <w:rFonts w:asciiTheme="majorHAnsi" w:eastAsiaTheme="majorEastAsia" w:hAnsiTheme="majorHAnsi" w:cstheme="majorHAnsi"/>
-          <w:color w:val="05192D"/>
-          <w:sz w:val="28"/>
-          <w:szCs w:val="28"/>
-          <w:shd w:val="clear" w:color="auto" w:fill="EFEFF5"/>
-        </w:rPr>
-        <w:t>last.csv</w:t>
-      </w:r>
-      <w:r>
-        <w:rPr>
-          <w:rFonts w:asciiTheme="majorHAnsi" w:hAnsiTheme="majorHAnsi" w:cstheme="majorHAnsi"/>
-          <w:color w:val="05192D"/>
-          <w:sz w:val="28"/>
-          <w:szCs w:val="28"/>
-          <w:shd w:val="clear" w:color="auto" w:fill="FFFFFF"/>
-        </w:rPr>
-        <w:t>.</w:t>
-      </w:r>
-    </w:p>
-    <w:p>
-      <w:pPr>
+      </w:pPr>
+      <w:r>
         <w:rPr>
           <w:rFonts w:asciiTheme="majorHAnsi" w:hAnsiTheme="majorHAnsi" w:cstheme="majorHAnsi"/>
           <w:b/>
@@ -22759,38 +22541,14 @@
           <w:shd w:val="clear" w:color="auto" w:fill="FFFFFF"/>
           <w14:ligatures w14:val="none"/>
         </w:rPr>
-      </w:pPr>
-      <w:r>
-        <w:rPr>
-          <w:rFonts w:asciiTheme="majorHAnsi" w:hAnsiTheme="majorHAnsi" w:cstheme="majorHAnsi"/>
-          <w:b/>
-          <w:bCs/>
-          <w:color w:val="05192D"/>
-          <w:kern w:val="0"/>
-          <w:sz w:val="32"/>
-          <w:szCs w:val="32"/>
-          <w:shd w:val="clear" w:color="auto" w:fill="FFFFFF"/>
-          <w14:ligatures w14:val="none"/>
-        </w:rPr>
-        <w:t>A</w:t>
-      </w:r>
-      <w:r>
-        <w:rPr>
-          <w:rFonts w:asciiTheme="majorHAnsi" w:hAnsiTheme="majorHAnsi" w:cstheme="majorHAnsi"/>
-          <w:b/>
-          <w:bCs/>
-          <w:color w:val="05192D"/>
-          <w:kern w:val="0"/>
-          <w:sz w:val="32"/>
-          <w:szCs w:val="32"/>
-          <w:shd w:val="clear" w:color="auto" w:fill="FFFFFF"/>
-          <w14:ligatures w14:val="none"/>
-        </w:rPr>
-        <w:t>nswer:</w:t>
-      </w:r>
-    </w:p>
-    <w:p>
-      <w:r>
+        <w:t>Answer:</w:t>
+      </w:r>
+    </w:p>
+    <w:p>
+      <w:r>
+        <w:rPr>
+          <w:noProof/>
+        </w:rPr>
         <w:drawing>
           <wp:anchor distT="0" distB="0" distL="114300" distR="114300" simplePos="0" relativeHeight="251727872" behindDoc="0" locked="0" layoutInCell="1" allowOverlap="1" wp14:anchorId="65DE1480" wp14:editId="12D43B87">
             <wp:simplePos x="0" y="0"/>
@@ -22948,7 +22706,7 @@
               </wp:anchor>
             </w:drawing>
           </mc:Choice>
-          <mc:Fallback>
+          <mc:Fallback xmlns:w16du="http://schemas.microsoft.com/office/word/2023/wordml/word16du" xmlns:oel="http://schemas.microsoft.com/office/2019/extlst">
             <w:pict>
               <v:group w14:anchorId="4EBA9EC4" id="Group 8" o:spid="_x0000_s1026" style="position:absolute;margin-left:0;margin-top:26.2pt;width:6in;height:111.15pt;z-index:251726848" coordsize="54864,14113" o:gfxdata="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">
                 <v:shape id="Picture 1" o:spid="_x0000_s1027" type="#_x0000_t75" style="position:absolute;width:54864;height:7359;visibility:visible;mso-wrap-style:square" o:gfxdata="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">
@@ -23145,9 +22903,63 @@
           <w:shd w:val="clear" w:color="auto" w:fill="FFFFFF"/>
           <w14:ligatures w14:val="none"/>
         </w:rPr>
-        <w:t>Question:</w:t>
-      </w:r>
-      <w:r>
+        <w:t xml:space="preserve">Question: </w:t>
+      </w:r>
+      <w:r>
+        <w:rPr>
+          <w:rFonts w:asciiTheme="majorHAnsi" w:hAnsiTheme="majorHAnsi" w:cstheme="majorHAnsi"/>
+          <w:color w:val="05192D"/>
+          <w:sz w:val="28"/>
+          <w:szCs w:val="28"/>
+          <w:shd w:val="clear" w:color="auto" w:fill="FFFFFF"/>
+        </w:rPr>
+        <w:t>Select the last two lines from </w:t>
+      </w:r>
+      <w:r>
+        <w:rPr>
+          <w:rStyle w:val="HTMLCode"/>
+          <w:rFonts w:asciiTheme="majorHAnsi" w:eastAsiaTheme="majorEastAsia" w:hAnsiTheme="majorHAnsi" w:cstheme="majorHAnsi"/>
+          <w:color w:val="05192D"/>
+          <w:sz w:val="28"/>
+          <w:szCs w:val="28"/>
+          <w:shd w:val="clear" w:color="auto" w:fill="EFEFF5"/>
+        </w:rPr>
+        <w:t>seasonal/winter.csv</w:t>
+      </w:r>
+      <w:r>
+        <w:rPr>
+          <w:rFonts w:asciiTheme="majorHAnsi" w:hAnsiTheme="majorHAnsi" w:cstheme="majorHAnsi"/>
+          <w:color w:val="05192D"/>
+          <w:sz w:val="28"/>
+          <w:szCs w:val="28"/>
+          <w:shd w:val="clear" w:color="auto" w:fill="FFFFFF"/>
+        </w:rPr>
+        <w:t> and save them in a file called </w:t>
+      </w:r>
+      <w:r>
+        <w:rPr>
+          <w:rStyle w:val="HTMLCode"/>
+          <w:rFonts w:asciiTheme="majorHAnsi" w:eastAsiaTheme="majorEastAsia" w:hAnsiTheme="majorHAnsi" w:cstheme="majorHAnsi"/>
+          <w:color w:val="05192D"/>
+          <w:sz w:val="28"/>
+          <w:szCs w:val="28"/>
+          <w:shd w:val="clear" w:color="auto" w:fill="EFEFF5"/>
+        </w:rPr>
+        <w:t>bottom.csv</w:t>
+      </w:r>
+      <w:r>
+        <w:rPr>
+          <w:rFonts w:asciiTheme="majorHAnsi" w:hAnsiTheme="majorHAnsi" w:cstheme="majorHAnsi"/>
+          <w:color w:val="05192D"/>
+          <w:sz w:val="28"/>
+          <w:szCs w:val="28"/>
+          <w:shd w:val="clear" w:color="auto" w:fill="FFFFFF"/>
+        </w:rPr>
+        <w:t>.</w:t>
+      </w:r>
+    </w:p>
+    <w:p>
+      <w:pPr>
         <w:rPr>
           <w:rFonts w:asciiTheme="majorHAnsi" w:hAnsiTheme="majorHAnsi" w:cstheme="majorHAnsi"/>
           <w:b/>
@@ -23159,63 +22971,8 @@
           <w:shd w:val="clear" w:color="auto" w:fill="FFFFFF"/>
           <w14:ligatures w14:val="none"/>
         </w:rPr>
-        <w:t xml:space="preserve"> </w:t>
-      </w:r>
-      <w:r>
-        <w:rPr>
-          <w:rFonts w:asciiTheme="majorHAnsi" w:hAnsiTheme="majorHAnsi" w:cstheme="majorHAnsi"/>
-          <w:color w:val="05192D"/>
-          <w:sz w:val="28"/>
-          <w:szCs w:val="28"/>
-          <w:shd w:val="clear" w:color="auto" w:fill="FFFFFF"/>
-        </w:rPr>
-        <w:t>Select the last two lines from </w:t>
-      </w:r>
-      <w:r>
-        <w:rPr>
-          <w:rStyle w:val="HTMLCode"/>
-          <w:rFonts w:asciiTheme="majorHAnsi" w:eastAsiaTheme="majorEastAsia" w:hAnsiTheme="majorHAnsi" w:cstheme="majorHAnsi"/>
-          <w:color w:val="05192D"/>
-          <w:sz w:val="28"/>
-          <w:szCs w:val="28"/>
-          <w:shd w:val="clear" w:color="auto" w:fill="EFEFF5"/>
-        </w:rPr>
-        <w:t>seasonal/winter.csv</w:t>
-      </w:r>
-      <w:r>
-        <w:rPr>
-          <w:rFonts w:asciiTheme="majorHAnsi" w:hAnsiTheme="majorHAnsi" w:cstheme="majorHAnsi"/>
-          <w:color w:val="05192D"/>
-          <w:sz w:val="28"/>
-          <w:szCs w:val="28"/>
-          <w:shd w:val="clear" w:color="auto" w:fill="FFFFFF"/>
-        </w:rPr>
-        <w:t> and save them in a file called </w:t>
-      </w:r>
-      <w:r>
-        <w:rPr>
-          <w:rStyle w:val="HTMLCode"/>
-          <w:rFonts w:asciiTheme="majorHAnsi" w:eastAsiaTheme="majorEastAsia" w:hAnsiTheme="majorHAnsi" w:cstheme="majorHAnsi"/>
-          <w:color w:val="05192D"/>
-          <w:sz w:val="28"/>
-          <w:szCs w:val="28"/>
-          <w:shd w:val="clear" w:color="auto" w:fill="EFEFF5"/>
-        </w:rPr>
-        <w:t>bottom.csv</w:t>
-      </w:r>
-      <w:r>
-        <w:rPr>
-          <w:rFonts w:asciiTheme="majorHAnsi" w:hAnsiTheme="majorHAnsi" w:cstheme="majorHAnsi"/>
-          <w:color w:val="05192D"/>
-          <w:sz w:val="28"/>
-          <w:szCs w:val="28"/>
-          <w:shd w:val="clear" w:color="auto" w:fill="FFFFFF"/>
-        </w:rPr>
-        <w:t>.</w:t>
-      </w:r>
-    </w:p>
-    <w:p>
-      <w:pPr>
+      </w:pPr>
+      <w:r>
         <w:rPr>
           <w:rFonts w:asciiTheme="majorHAnsi" w:hAnsiTheme="majorHAnsi" w:cstheme="majorHAnsi"/>
           <w:b/>
@@ -23227,24 +22984,14 @@
           <w:shd w:val="clear" w:color="auto" w:fill="FFFFFF"/>
           <w14:ligatures w14:val="none"/>
         </w:rPr>
-      </w:pPr>
-      <w:r>
-        <w:rPr>
-          <w:rFonts w:asciiTheme="majorHAnsi" w:hAnsiTheme="majorHAnsi" w:cstheme="majorHAnsi"/>
-          <w:b/>
-          <w:bCs/>
-          <w:color w:val="05192D"/>
-          <w:kern w:val="0"/>
-          <w:sz w:val="32"/>
-          <w:szCs w:val="32"/>
-          <w:shd w:val="clear" w:color="auto" w:fill="FFFFFF"/>
-          <w14:ligatures w14:val="none"/>
-        </w:rPr>
         <w:t>Answer:</w:t>
       </w:r>
     </w:p>
     <w:p>
       <w:r>
+        <w:rPr>
+          <w:noProof/>
+        </w:rPr>
         <w:drawing>
           <wp:anchor distT="0" distB="0" distL="114300" distR="114300" simplePos="0" relativeHeight="251728896" behindDoc="0" locked="0" layoutInCell="1" allowOverlap="1" wp14:anchorId="5501AAE3" wp14:editId="3BF0538A">
             <wp:simplePos x="0" y="0"/>
@@ -23309,9 +23056,42 @@
           <w:shd w:val="clear" w:color="auto" w:fill="FFFFFF"/>
           <w14:ligatures w14:val="none"/>
         </w:rPr>
-        <w:t>Question:</w:t>
-      </w:r>
-      <w:r>
+        <w:t xml:space="preserve">Question: </w:t>
+      </w:r>
+      <w:r>
+        <w:rPr>
+          <w:rFonts w:asciiTheme="majorHAnsi" w:hAnsiTheme="majorHAnsi" w:cstheme="majorHAnsi"/>
+          <w:color w:val="05192D"/>
+          <w:sz w:val="28"/>
+          <w:szCs w:val="28"/>
+          <w:shd w:val="clear" w:color="auto" w:fill="FFFFFF"/>
+        </w:rPr>
+        <w:t>Select the first line from </w:t>
+      </w:r>
+      <w:r>
+        <w:rPr>
+          <w:rStyle w:val="HTMLCode"/>
+          <w:rFonts w:asciiTheme="majorHAnsi" w:eastAsiaTheme="majorEastAsia" w:hAnsiTheme="majorHAnsi" w:cstheme="majorHAnsi"/>
+          <w:color w:val="05192D"/>
+          <w:sz w:val="28"/>
+          <w:szCs w:val="28"/>
+          <w:shd w:val="clear" w:color="auto" w:fill="EFEFF5"/>
+        </w:rPr>
+        <w:t>bottom.csv</w:t>
+      </w:r>
+      <w:r>
+        <w:rPr>
+          <w:rFonts w:asciiTheme="majorHAnsi" w:hAnsiTheme="majorHAnsi" w:cstheme="majorHAnsi"/>
+          <w:color w:val="05192D"/>
+          <w:sz w:val="28"/>
+          <w:szCs w:val="28"/>
+          <w:shd w:val="clear" w:color="auto" w:fill="FFFFFF"/>
+        </w:rPr>
+        <w:t> in order to get the second-to-last line of the original file.</w:t>
+      </w:r>
+    </w:p>
+    <w:p>
+      <w:pPr>
         <w:rPr>
           <w:rFonts w:asciiTheme="majorHAnsi" w:hAnsiTheme="majorHAnsi" w:cstheme="majorHAnsi"/>
           <w:b/>
@@ -23323,42 +23103,8 @@
           <w:shd w:val="clear" w:color="auto" w:fill="FFFFFF"/>
           <w14:ligatures w14:val="none"/>
         </w:rPr>
-        <w:t xml:space="preserve"> </w:t>
-      </w:r>
-      <w:r>
-        <w:rPr>
-          <w:rFonts w:asciiTheme="majorHAnsi" w:hAnsiTheme="majorHAnsi" w:cstheme="majorHAnsi"/>
-          <w:color w:val="05192D"/>
-          <w:sz w:val="28"/>
-          <w:szCs w:val="28"/>
-          <w:shd w:val="clear" w:color="auto" w:fill="FFFFFF"/>
-        </w:rPr>
-        <w:t>Select the first line from </w:t>
-      </w:r>
-      <w:r>
-        <w:rPr>
-          <w:rStyle w:val="HTMLCode"/>
-          <w:rFonts w:asciiTheme="majorHAnsi" w:eastAsiaTheme="majorEastAsia" w:hAnsiTheme="majorHAnsi" w:cstheme="majorHAnsi"/>
-          <w:color w:val="05192D"/>
-          <w:sz w:val="28"/>
-          <w:szCs w:val="28"/>
-          <w:shd w:val="clear" w:color="auto" w:fill="EFEFF5"/>
-        </w:rPr>
-        <w:t>bottom.csv</w:t>
-      </w:r>
-      <w:r>
-        <w:rPr>
-          <w:rFonts w:asciiTheme="majorHAnsi" w:hAnsiTheme="majorHAnsi" w:cstheme="majorHAnsi"/>
-          <w:color w:val="05192D"/>
-          <w:sz w:val="28"/>
-          <w:szCs w:val="28"/>
-          <w:shd w:val="clear" w:color="auto" w:fill="FFFFFF"/>
-        </w:rPr>
-        <w:t> in order to get the second-to-last line of the original file.</w:t>
-      </w:r>
-    </w:p>
-    <w:p>
-      <w:pPr>
+      </w:pPr>
+      <w:r>
         <w:rPr>
           <w:rFonts w:asciiTheme="majorHAnsi" w:hAnsiTheme="majorHAnsi" w:cstheme="majorHAnsi"/>
           <w:b/>
@@ -23370,24 +23116,14 @@
           <w:shd w:val="clear" w:color="auto" w:fill="FFFFFF"/>
           <w14:ligatures w14:val="none"/>
         </w:rPr>
-      </w:pPr>
-      <w:r>
-        <w:rPr>
-          <w:rFonts w:asciiTheme="majorHAnsi" w:hAnsiTheme="majorHAnsi" w:cstheme="majorHAnsi"/>
-          <w:b/>
-          <w:bCs/>
-          <w:color w:val="05192D"/>
-          <w:kern w:val="0"/>
-          <w:sz w:val="32"/>
-          <w:szCs w:val="32"/>
-          <w:shd w:val="clear" w:color="auto" w:fill="FFFFFF"/>
-          <w14:ligatures w14:val="none"/>
-        </w:rPr>
         <w:t>Answer:</w:t>
       </w:r>
     </w:p>
     <w:p>
       <w:r>
+        <w:rPr>
+          <w:noProof/>
+        </w:rPr>
         <w:drawing>
           <wp:anchor distT="0" distB="0" distL="114300" distR="114300" simplePos="0" relativeHeight="251729920" behindDoc="0" locked="0" layoutInCell="1" allowOverlap="1" wp14:anchorId="422D3196" wp14:editId="1DE56E6F">
             <wp:simplePos x="0" y="0"/>
@@ -23465,6 +23201,9 @@
     </w:p>
     <w:p>
       <w:r>
+        <w:rPr>
+          <w:noProof/>
+        </w:rPr>
         <w:drawing>
           <wp:anchor distT="0" distB="0" distL="114300" distR="114300" simplePos="0" relativeHeight="251730944" behindDoc="0" locked="0" layoutInCell="1" allowOverlap="1" wp14:anchorId="2614C1A1" wp14:editId="57C3FBBA">
             <wp:simplePos x="0" y="0"/>
@@ -24039,186 +23778,175 @@
           <w14:ligatures w14:val="none"/>
         </w:rPr>
         <w:lastRenderedPageBreak/>
-        <w:t>Question:</w:t>
-      </w:r>
-      <w:r>
-        <w:rPr>
+        <w:t xml:space="preserve">Question: </w:t>
+      </w:r>
+      <w:r>
+        <w:rPr>
+          <w:rFonts w:asciiTheme="majorHAnsi" w:hAnsiTheme="majorHAnsi" w:cstheme="majorHAnsi"/>
+          <w:color w:val="05192D"/>
+          <w:sz w:val="28"/>
+          <w:szCs w:val="28"/>
+          <w:shd w:val="clear" w:color="auto" w:fill="FFFFFF"/>
+        </w:rPr>
+        <w:t>Use </w:t>
+      </w:r>
+      <w:r>
+        <w:rPr>
+          <w:rStyle w:val="HTMLCode"/>
+          <w:rFonts w:asciiTheme="majorHAnsi" w:eastAsiaTheme="majorEastAsia" w:hAnsiTheme="majorHAnsi" w:cstheme="majorHAnsi"/>
+          <w:color w:val="05192D"/>
+          <w:sz w:val="28"/>
+          <w:szCs w:val="28"/>
+          <w:shd w:val="clear" w:color="auto" w:fill="EFEFF5"/>
+        </w:rPr>
+        <w:t>cut</w:t>
+      </w:r>
+      <w:r>
+        <w:rPr>
+          <w:rFonts w:asciiTheme="majorHAnsi" w:hAnsiTheme="majorHAnsi" w:cstheme="majorHAnsi"/>
+          <w:color w:val="05192D"/>
+          <w:sz w:val="28"/>
+          <w:szCs w:val="28"/>
+          <w:shd w:val="clear" w:color="auto" w:fill="FFFFFF"/>
+        </w:rPr>
+        <w:t> to select all of the tooth names from column 2 of the comma delimited file </w:t>
+      </w:r>
+      <w:r>
+        <w:rPr>
+          <w:rStyle w:val="HTMLCode"/>
+          <w:rFonts w:asciiTheme="majorHAnsi" w:eastAsiaTheme="majorEastAsia" w:hAnsiTheme="majorHAnsi" w:cstheme="majorHAnsi"/>
+          <w:color w:val="05192D"/>
+          <w:sz w:val="28"/>
+          <w:szCs w:val="28"/>
+          <w:shd w:val="clear" w:color="auto" w:fill="EFEFF5"/>
+        </w:rPr>
+        <w:t>seasonal/summer.csv</w:t>
+      </w:r>
+      <w:r>
+        <w:rPr>
+          <w:rFonts w:asciiTheme="majorHAnsi" w:hAnsiTheme="majorHAnsi" w:cstheme="majorHAnsi"/>
+          <w:color w:val="05192D"/>
+          <w:sz w:val="28"/>
+          <w:szCs w:val="28"/>
+          <w:shd w:val="clear" w:color="auto" w:fill="FFFFFF"/>
+        </w:rPr>
+        <w:t>, then pipe the result to </w:t>
+      </w:r>
+      <w:r>
+        <w:rPr>
+          <w:rStyle w:val="HTMLCode"/>
+          <w:rFonts w:asciiTheme="majorHAnsi" w:eastAsiaTheme="majorEastAsia" w:hAnsiTheme="majorHAnsi" w:cstheme="majorHAnsi"/>
+          <w:color w:val="05192D"/>
+          <w:sz w:val="28"/>
+          <w:szCs w:val="28"/>
+          <w:shd w:val="clear" w:color="auto" w:fill="EFEFF5"/>
+        </w:rPr>
+        <w:t>grep</w:t>
+      </w:r>
+      <w:r>
+        <w:rPr>
+          <w:rFonts w:asciiTheme="majorHAnsi" w:hAnsiTheme="majorHAnsi" w:cstheme="majorHAnsi"/>
+          <w:color w:val="05192D"/>
+          <w:sz w:val="28"/>
+          <w:szCs w:val="28"/>
+          <w:shd w:val="clear" w:color="auto" w:fill="FFFFFF"/>
+        </w:rPr>
+        <w:t>, with an inverted match, to exclude the header line containing the word "Tooth". </w:t>
+      </w:r>
+      <w:r>
+        <w:rPr>
+          <w:rStyle w:val="HTMLCode"/>
+          <w:rFonts w:asciiTheme="majorHAnsi" w:eastAsiaTheme="majorEastAsia" w:hAnsiTheme="majorHAnsi" w:cstheme="majorHAnsi"/>
+          <w:i/>
+          <w:iCs/>
+          <w:color w:val="05192D"/>
+          <w:sz w:val="28"/>
+          <w:szCs w:val="28"/>
+          <w:shd w:val="clear" w:color="auto" w:fill="EFEFF5"/>
+        </w:rPr>
+        <w:t>cut</w:t>
+      </w:r>
+      <w:r>
+        <w:rPr>
+          <w:rStyle w:val="Emphasis"/>
+          <w:rFonts w:asciiTheme="majorHAnsi" w:hAnsiTheme="majorHAnsi" w:cstheme="majorHAnsi"/>
+          <w:color w:val="05192D"/>
+          <w:sz w:val="28"/>
+          <w:szCs w:val="28"/>
+          <w:shd w:val="clear" w:color="auto" w:fill="FFFFFF"/>
+        </w:rPr>
+        <w:t> and </w:t>
+      </w:r>
+      <w:r>
+        <w:rPr>
+          <w:rStyle w:val="HTMLCode"/>
+          <w:rFonts w:asciiTheme="majorHAnsi" w:eastAsiaTheme="majorEastAsia" w:hAnsiTheme="majorHAnsi" w:cstheme="majorHAnsi"/>
+          <w:i/>
+          <w:iCs/>
+          <w:color w:val="05192D"/>
+          <w:sz w:val="28"/>
+          <w:szCs w:val="28"/>
+          <w:shd w:val="clear" w:color="auto" w:fill="EFEFF5"/>
+        </w:rPr>
+        <w:t>grep</w:t>
+      </w:r>
+      <w:r>
+        <w:rPr>
+          <w:rStyle w:val="Emphasis"/>
+          <w:rFonts w:asciiTheme="majorHAnsi" w:hAnsiTheme="majorHAnsi" w:cstheme="majorHAnsi"/>
+          <w:color w:val="05192D"/>
+          <w:sz w:val="28"/>
+          <w:szCs w:val="28"/>
+          <w:shd w:val="clear" w:color="auto" w:fill="FFFFFF"/>
+        </w:rPr>
+        <w:t xml:space="preserve"> were covered in detail in </w:t>
+      </w:r>
+      <w:r>
+        <w:rPr>
+          <w:rStyle w:val="Emphasis"/>
           <w:rFonts w:asciiTheme="majorHAnsi" w:hAnsiTheme="majorHAnsi" w:cstheme="majorHAnsi"/>
           <w:b/>
           <w:bCs/>
           <w:color w:val="05192D"/>
+          <w:sz w:val="28"/>
+          <w:szCs w:val="28"/>
+          <w:shd w:val="clear" w:color="auto" w:fill="FFFFFF"/>
+        </w:rPr>
+        <w:t>Manipulating data</w:t>
+      </w:r>
+      <w:r>
+        <w:rPr>
+          <w:rStyle w:val="Emphasis"/>
+          <w:rFonts w:asciiTheme="majorHAnsi" w:hAnsiTheme="majorHAnsi" w:cstheme="majorHAnsi"/>
+          <w:color w:val="05192D"/>
+          <w:sz w:val="28"/>
+          <w:szCs w:val="28"/>
+          <w:shd w:val="clear" w:color="auto" w:fill="FFFFFF"/>
+        </w:rPr>
+        <w:t>.</w:t>
+      </w:r>
+    </w:p>
+    <w:p>
+      <w:r>
+        <w:rPr>
+          <w:rFonts w:asciiTheme="majorHAnsi" w:hAnsiTheme="majorHAnsi" w:cstheme="majorHAnsi"/>
+          <w:b/>
+          <w:bCs/>
+          <w:color w:val="05192D"/>
           <w:kern w:val="0"/>
           <w:sz w:val="32"/>
           <w:szCs w:val="32"/>
           <w:shd w:val="clear" w:color="auto" w:fill="FFFFFF"/>
           <w14:ligatures w14:val="none"/>
         </w:rPr>
-        <w:t xml:space="preserve"> </w:t>
-      </w:r>
-      <w:r>
-        <w:rPr>
-          <w:rFonts w:asciiTheme="majorHAnsi" w:hAnsiTheme="majorHAnsi" w:cstheme="majorHAnsi"/>
-          <w:color w:val="05192D"/>
-          <w:sz w:val="28"/>
-          <w:szCs w:val="28"/>
-          <w:shd w:val="clear" w:color="auto" w:fill="FFFFFF"/>
-        </w:rPr>
-        <w:t>Use </w:t>
-      </w:r>
-      <w:r>
-        <w:rPr>
-          <w:rStyle w:val="HTMLCode"/>
-          <w:rFonts w:asciiTheme="majorHAnsi" w:eastAsiaTheme="majorEastAsia" w:hAnsiTheme="majorHAnsi" w:cstheme="majorHAnsi"/>
-          <w:color w:val="05192D"/>
-          <w:sz w:val="28"/>
-          <w:szCs w:val="28"/>
-          <w:shd w:val="clear" w:color="auto" w:fill="EFEFF5"/>
-        </w:rPr>
-        <w:t>cut</w:t>
-      </w:r>
-      <w:r>
-        <w:rPr>
-          <w:rFonts w:asciiTheme="majorHAnsi" w:hAnsiTheme="majorHAnsi" w:cstheme="majorHAnsi"/>
-          <w:color w:val="05192D"/>
-          <w:sz w:val="28"/>
-          <w:szCs w:val="28"/>
-          <w:shd w:val="clear" w:color="auto" w:fill="FFFFFF"/>
-        </w:rPr>
-        <w:t> to select all of the tooth names from column 2 of the comma delimited file </w:t>
-      </w:r>
-      <w:r>
-        <w:rPr>
-          <w:rStyle w:val="HTMLCode"/>
-          <w:rFonts w:asciiTheme="majorHAnsi" w:eastAsiaTheme="majorEastAsia" w:hAnsiTheme="majorHAnsi" w:cstheme="majorHAnsi"/>
-          <w:color w:val="05192D"/>
-          <w:sz w:val="28"/>
-          <w:szCs w:val="28"/>
-          <w:shd w:val="clear" w:color="auto" w:fill="EFEFF5"/>
-        </w:rPr>
-        <w:t>seasonal/summer.csv</w:t>
-      </w:r>
-      <w:r>
-        <w:rPr>
-          <w:rFonts w:asciiTheme="majorHAnsi" w:hAnsiTheme="majorHAnsi" w:cstheme="majorHAnsi"/>
-          <w:color w:val="05192D"/>
-          <w:sz w:val="28"/>
-          <w:szCs w:val="28"/>
-          <w:shd w:val="clear" w:color="auto" w:fill="FFFFFF"/>
-        </w:rPr>
-        <w:t>, then pipe the result to </w:t>
-      </w:r>
-      <w:r>
-        <w:rPr>
-          <w:rStyle w:val="HTMLCode"/>
-          <w:rFonts w:asciiTheme="majorHAnsi" w:eastAsiaTheme="majorEastAsia" w:hAnsiTheme="majorHAnsi" w:cstheme="majorHAnsi"/>
-          <w:color w:val="05192D"/>
-          <w:sz w:val="28"/>
-          <w:szCs w:val="28"/>
-          <w:shd w:val="clear" w:color="auto" w:fill="EFEFF5"/>
-        </w:rPr>
-        <w:t>grep</w:t>
-      </w:r>
-      <w:r>
-        <w:rPr>
-          <w:rFonts w:asciiTheme="majorHAnsi" w:hAnsiTheme="majorHAnsi" w:cstheme="majorHAnsi"/>
-          <w:color w:val="05192D"/>
-          <w:sz w:val="28"/>
-          <w:szCs w:val="28"/>
-          <w:shd w:val="clear" w:color="auto" w:fill="FFFFFF"/>
-        </w:rPr>
-        <w:t>, with an inverted match, to exclude the header line containing the word "Tooth". </w:t>
-      </w:r>
-      <w:r>
-        <w:rPr>
-          <w:rStyle w:val="HTMLCode"/>
-          <w:rFonts w:asciiTheme="majorHAnsi" w:eastAsiaTheme="majorEastAsia" w:hAnsiTheme="majorHAnsi" w:cstheme="majorHAnsi"/>
-          <w:i/>
-          <w:iCs/>
-          <w:color w:val="05192D"/>
-          <w:sz w:val="28"/>
-          <w:szCs w:val="28"/>
-          <w:shd w:val="clear" w:color="auto" w:fill="EFEFF5"/>
-        </w:rPr>
-        <w:t>cut</w:t>
-      </w:r>
-      <w:r>
-        <w:rPr>
-          <w:rStyle w:val="Emphasis"/>
-          <w:rFonts w:asciiTheme="majorHAnsi" w:hAnsiTheme="majorHAnsi" w:cstheme="majorHAnsi"/>
-          <w:color w:val="05192D"/>
-          <w:sz w:val="28"/>
-          <w:szCs w:val="28"/>
-          <w:shd w:val="clear" w:color="auto" w:fill="FFFFFF"/>
-        </w:rPr>
-        <w:t> and </w:t>
-      </w:r>
-      <w:r>
-        <w:rPr>
-          <w:rStyle w:val="HTMLCode"/>
-          <w:rFonts w:asciiTheme="majorHAnsi" w:eastAsiaTheme="majorEastAsia" w:hAnsiTheme="majorHAnsi" w:cstheme="majorHAnsi"/>
-          <w:i/>
-          <w:iCs/>
-          <w:color w:val="05192D"/>
-          <w:sz w:val="28"/>
-          <w:szCs w:val="28"/>
-          <w:shd w:val="clear" w:color="auto" w:fill="EFEFF5"/>
-        </w:rPr>
-        <w:t>grep</w:t>
-      </w:r>
-      <w:r>
-        <w:rPr>
-          <w:rStyle w:val="Emphasis"/>
-          <w:rFonts w:asciiTheme="majorHAnsi" w:hAnsiTheme="majorHAnsi" w:cstheme="majorHAnsi"/>
-          <w:color w:val="05192D"/>
-          <w:sz w:val="28"/>
-          <w:szCs w:val="28"/>
-          <w:shd w:val="clear" w:color="auto" w:fill="FFFFFF"/>
-        </w:rPr>
-        <w:t xml:space="preserve"> were covered in detail in </w:t>
-      </w:r>
-      <w:r>
-        <w:rPr>
-          <w:rStyle w:val="Emphasis"/>
-          <w:rFonts w:asciiTheme="majorHAnsi" w:hAnsiTheme="majorHAnsi" w:cstheme="majorHAnsi"/>
-          <w:b/>
-          <w:bCs/>
-          <w:color w:val="05192D"/>
-          <w:sz w:val="28"/>
-          <w:szCs w:val="28"/>
-          <w:shd w:val="clear" w:color="auto" w:fill="FFFFFF"/>
-        </w:rPr>
-        <w:t>Manipulating data</w:t>
-      </w:r>
-      <w:r>
-        <w:rPr>
-          <w:rStyle w:val="Emphasis"/>
-          <w:rFonts w:asciiTheme="majorHAnsi" w:hAnsiTheme="majorHAnsi" w:cstheme="majorHAnsi"/>
-          <w:color w:val="05192D"/>
-          <w:sz w:val="28"/>
-          <w:szCs w:val="28"/>
-          <w:shd w:val="clear" w:color="auto" w:fill="FFFFFF"/>
-        </w:rPr>
-        <w:t>.</w:t>
-      </w:r>
-    </w:p>
-    <w:p>
-      <w:r>
-        <w:rPr>
-          <w:rFonts w:asciiTheme="majorHAnsi" w:hAnsiTheme="majorHAnsi" w:cstheme="majorHAnsi"/>
-          <w:b/>
-          <w:bCs/>
-          <w:color w:val="05192D"/>
-          <w:kern w:val="0"/>
-          <w:sz w:val="32"/>
-          <w:szCs w:val="32"/>
-          <w:shd w:val="clear" w:color="auto" w:fill="FFFFFF"/>
-          <w14:ligatures w14:val="none"/>
-        </w:rPr>
         <w:t>Answer:</w:t>
       </w:r>
     </w:p>
     <w:p>
       <w:r>
+        <w:rPr>
+          <w:noProof/>
+        </w:rPr>
         <w:drawing>
           <wp:anchor distT="0" distB="0" distL="114300" distR="114300" simplePos="0" relativeHeight="251731968" behindDoc="0" locked="0" layoutInCell="1" allowOverlap="1" wp14:anchorId="383C65E0" wp14:editId="37981A34">
             <wp:simplePos x="0" y="0"/>
@@ -24491,19 +24219,7 @@
           <w:szCs w:val="32"/>
           <w:shd w:val="clear" w:color="auto" w:fill="FFFFFF"/>
         </w:rPr>
-        <w:t>Question:</w:t>
-      </w:r>
-      <w:r>
-        <w:rPr>
-          <w:rFonts w:asciiTheme="majorHAnsi" w:hAnsiTheme="majorHAnsi" w:cstheme="majorHAnsi"/>
-          <w:b/>
-          <w:bCs/>
-          <w:color w:val="05192D"/>
-          <w:sz w:val="32"/>
-          <w:szCs w:val="32"/>
-          <w:shd w:val="clear" w:color="auto" w:fill="FFFFFF"/>
-        </w:rPr>
-        <w:t xml:space="preserve"> </w:t>
+        <w:t xml:space="preserve">Question: </w:t>
       </w:r>
       <w:r>
         <w:rPr>
@@ -24603,6 +24319,9 @@
     </w:p>
     <w:p>
       <w:r>
+        <w:rPr>
+          <w:noProof/>
+        </w:rPr>
         <w:drawing>
           <wp:anchor distT="0" distB="0" distL="114300" distR="114300" simplePos="0" relativeHeight="251732992" behindDoc="0" locked="0" layoutInCell="1" allowOverlap="1" wp14:anchorId="78E7CF4C" wp14:editId="348A160F">
             <wp:simplePos x="0" y="0"/>
@@ -25064,13 +24783,15 @@
     <w:p>
       <w:pPr>
         <w:rPr>
-          <w:rFonts w:hint="cs"/>
           <w:rtl/>
         </w:rPr>
       </w:pPr>
     </w:p>
     <w:p>
       <w:r>
+        <w:rPr>
+          <w:noProof/>
+        </w:rPr>
         <w:drawing>
           <wp:anchor distT="0" distB="0" distL="114300" distR="114300" simplePos="0" relativeHeight="251734016" behindDoc="0" locked="0" layoutInCell="1" allowOverlap="1" wp14:anchorId="6A762222" wp14:editId="0FBCD7C8">
             <wp:simplePos x="0" y="0"/>
@@ -25386,9 +25107,105 @@
           <w:shd w:val="clear" w:color="auto" w:fill="FFFFFF"/>
           <w14:ligatures w14:val="none"/>
         </w:rPr>
-        <w:t>Question:</w:t>
-      </w:r>
-      <w:r>
+        <w:t xml:space="preserve">Question: </w:t>
+      </w:r>
+      <w:r>
+        <w:rPr>
+          <w:rFonts w:asciiTheme="majorHAnsi" w:hAnsiTheme="majorHAnsi" w:cstheme="majorHAnsi"/>
+          <w:color w:val="05192D"/>
+          <w:sz w:val="28"/>
+          <w:szCs w:val="28"/>
+          <w:shd w:val="clear" w:color="auto" w:fill="FFFFFF"/>
+        </w:rPr>
+        <w:t>Write a single command using </w:t>
+      </w:r>
+      <w:r>
+        <w:rPr>
+          <w:rStyle w:val="HTMLCode"/>
+          <w:rFonts w:asciiTheme="majorHAnsi" w:eastAsiaTheme="majorEastAsia" w:hAnsiTheme="majorHAnsi" w:cstheme="majorHAnsi"/>
+          <w:color w:val="05192D"/>
+          <w:sz w:val="28"/>
+          <w:szCs w:val="28"/>
+          <w:shd w:val="clear" w:color="auto" w:fill="EFEFF5"/>
+        </w:rPr>
+        <w:t>head</w:t>
+      </w:r>
+      <w:r>
+        <w:rPr>
+          <w:rFonts w:asciiTheme="majorHAnsi" w:hAnsiTheme="majorHAnsi" w:cstheme="majorHAnsi"/>
+          <w:color w:val="05192D"/>
+          <w:sz w:val="28"/>
+          <w:szCs w:val="28"/>
+          <w:shd w:val="clear" w:color="auto" w:fill="FFFFFF"/>
+        </w:rPr>
+        <w:t> to get the first three lines from both </w:t>
+      </w:r>
+      <w:r>
+        <w:rPr>
+          <w:rStyle w:val="HTMLCode"/>
+          <w:rFonts w:asciiTheme="majorHAnsi" w:eastAsiaTheme="majorEastAsia" w:hAnsiTheme="majorHAnsi" w:cstheme="majorHAnsi"/>
+          <w:color w:val="05192D"/>
+          <w:sz w:val="28"/>
+          <w:szCs w:val="28"/>
+          <w:shd w:val="clear" w:color="auto" w:fill="EFEFF5"/>
+        </w:rPr>
+        <w:t>seasonal/spring.csv</w:t>
+      </w:r>
+      <w:r>
+        <w:rPr>
+          <w:rFonts w:asciiTheme="majorHAnsi" w:hAnsiTheme="majorHAnsi" w:cstheme="majorHAnsi"/>
+          <w:color w:val="05192D"/>
+          <w:sz w:val="28"/>
+          <w:szCs w:val="28"/>
+          <w:shd w:val="clear" w:color="auto" w:fill="FFFFFF"/>
+        </w:rPr>
+        <w:t> and </w:t>
+      </w:r>
+      <w:r>
+        <w:rPr>
+          <w:rStyle w:val="HTMLCode"/>
+          <w:rFonts w:asciiTheme="majorHAnsi" w:eastAsiaTheme="majorEastAsia" w:hAnsiTheme="majorHAnsi" w:cstheme="majorHAnsi"/>
+          <w:color w:val="05192D"/>
+          <w:sz w:val="28"/>
+          <w:szCs w:val="28"/>
+          <w:shd w:val="clear" w:color="auto" w:fill="EFEFF5"/>
+        </w:rPr>
+        <w:t>seasonal/summer.csv</w:t>
+      </w:r>
+      <w:r>
+        <w:rPr>
+          <w:rFonts w:asciiTheme="majorHAnsi" w:hAnsiTheme="majorHAnsi" w:cstheme="majorHAnsi"/>
+          <w:color w:val="05192D"/>
+          <w:sz w:val="28"/>
+          <w:szCs w:val="28"/>
+          <w:shd w:val="clear" w:color="auto" w:fill="FFFFFF"/>
+        </w:rPr>
+        <w:t>, a total of six lines of data, but </w:t>
+      </w:r>
+      <w:r>
+        <w:rPr>
+          <w:rStyle w:val="Emphasis"/>
+          <w:rFonts w:asciiTheme="majorHAnsi" w:hAnsiTheme="majorHAnsi" w:cstheme="majorHAnsi"/>
+          <w:color w:val="05192D"/>
+          <w:sz w:val="28"/>
+          <w:szCs w:val="28"/>
+          <w:shd w:val="clear" w:color="auto" w:fill="FFFFFF"/>
+        </w:rPr>
+        <w:t>not</w:t>
+      </w:r>
+      <w:r>
+        <w:rPr>
+          <w:rFonts w:asciiTheme="majorHAnsi" w:hAnsiTheme="majorHAnsi" w:cstheme="majorHAnsi"/>
+          <w:color w:val="05192D"/>
+          <w:sz w:val="28"/>
+          <w:szCs w:val="28"/>
+          <w:shd w:val="clear" w:color="auto" w:fill="FFFFFF"/>
+        </w:rPr>
+        <w:t> from the autumn or winter data files. Use a wildcard instead of spelling out the files' names in full.</w:t>
+      </w:r>
+    </w:p>
+    <w:p>
+      <w:pPr>
         <w:rPr>
           <w:rFonts w:asciiTheme="majorHAnsi" w:hAnsiTheme="majorHAnsi" w:cstheme="majorHAnsi"/>
           <w:b/>
@@ -25400,118 +25217,11 @@
           <w:shd w:val="clear" w:color="auto" w:fill="FFFFFF"/>
           <w14:ligatures w14:val="none"/>
         </w:rPr>
-        <w:t xml:space="preserve"> </w:t>
-      </w:r>
-      <w:r>
-        <w:rPr>
-          <w:rFonts w:asciiTheme="majorHAnsi" w:hAnsiTheme="majorHAnsi" w:cstheme="majorHAnsi"/>
-          <w:color w:val="05192D"/>
-          <w:sz w:val="28"/>
-          <w:szCs w:val="28"/>
-          <w:shd w:val="clear" w:color="auto" w:fill="FFFFFF"/>
-        </w:rPr>
-        <w:t>Write a single command using </w:t>
-      </w:r>
-      <w:r>
-        <w:rPr>
-          <w:rStyle w:val="HTMLCode"/>
-          <w:rFonts w:asciiTheme="majorHAnsi" w:eastAsiaTheme="majorEastAsia" w:hAnsiTheme="majorHAnsi" w:cstheme="majorHAnsi"/>
-          <w:color w:val="05192D"/>
-          <w:sz w:val="28"/>
-          <w:szCs w:val="28"/>
-          <w:shd w:val="clear" w:color="auto" w:fill="EFEFF5"/>
-        </w:rPr>
-        <w:t>head</w:t>
-      </w:r>
-      <w:r>
-        <w:rPr>
-          <w:rFonts w:asciiTheme="majorHAnsi" w:hAnsiTheme="majorHAnsi" w:cstheme="majorHAnsi"/>
-          <w:color w:val="05192D"/>
-          <w:sz w:val="28"/>
-          <w:szCs w:val="28"/>
-          <w:shd w:val="clear" w:color="auto" w:fill="FFFFFF"/>
-        </w:rPr>
-        <w:t> to get the first three lines from both </w:t>
-      </w:r>
-      <w:r>
-        <w:rPr>
-          <w:rStyle w:val="HTMLCode"/>
-          <w:rFonts w:asciiTheme="majorHAnsi" w:eastAsiaTheme="majorEastAsia" w:hAnsiTheme="majorHAnsi" w:cstheme="majorHAnsi"/>
-          <w:color w:val="05192D"/>
-          <w:sz w:val="28"/>
-          <w:szCs w:val="28"/>
-          <w:shd w:val="clear" w:color="auto" w:fill="EFEFF5"/>
-        </w:rPr>
-        <w:t>seasonal/spring.csv</w:t>
-      </w:r>
-      <w:r>
-        <w:rPr>
-          <w:rFonts w:asciiTheme="majorHAnsi" w:hAnsiTheme="majorHAnsi" w:cstheme="majorHAnsi"/>
-          <w:color w:val="05192D"/>
-          <w:sz w:val="28"/>
-          <w:szCs w:val="28"/>
-          <w:shd w:val="clear" w:color="auto" w:fill="FFFFFF"/>
-        </w:rPr>
-        <w:t> and </w:t>
-      </w:r>
-      <w:r>
-        <w:rPr>
-          <w:rStyle w:val="HTMLCode"/>
-          <w:rFonts w:asciiTheme="majorHAnsi" w:eastAsiaTheme="majorEastAsia" w:hAnsiTheme="majorHAnsi" w:cstheme="majorHAnsi"/>
-          <w:color w:val="05192D"/>
-          <w:sz w:val="28"/>
-          <w:szCs w:val="28"/>
-          <w:shd w:val="clear" w:color="auto" w:fill="EFEFF5"/>
-        </w:rPr>
-        <w:t>seasonal/summer.csv</w:t>
-      </w:r>
-      <w:r>
-        <w:rPr>
-          <w:rFonts w:asciiTheme="majorHAnsi" w:hAnsiTheme="majorHAnsi" w:cstheme="majorHAnsi"/>
-          <w:color w:val="05192D"/>
-          <w:sz w:val="28"/>
-          <w:szCs w:val="28"/>
-          <w:shd w:val="clear" w:color="auto" w:fill="FFFFFF"/>
-        </w:rPr>
-        <w:t>, a total of six lines of data, but </w:t>
-      </w:r>
-      <w:r>
-        <w:rPr>
-          <w:rStyle w:val="Emphasis"/>
-          <w:rFonts w:asciiTheme="majorHAnsi" w:hAnsiTheme="majorHAnsi" w:cstheme="majorHAnsi"/>
-          <w:color w:val="05192D"/>
-          <w:sz w:val="28"/>
-          <w:szCs w:val="28"/>
-          <w:shd w:val="clear" w:color="auto" w:fill="FFFFFF"/>
-        </w:rPr>
-        <w:t>not</w:t>
-      </w:r>
-      <w:r>
-        <w:rPr>
-          <w:rFonts w:asciiTheme="majorHAnsi" w:hAnsiTheme="majorHAnsi" w:cstheme="majorHAnsi"/>
-          <w:color w:val="05192D"/>
-          <w:sz w:val="28"/>
-          <w:szCs w:val="28"/>
-          <w:shd w:val="clear" w:color="auto" w:fill="FFFFFF"/>
-        </w:rPr>
-        <w:t> from the autumn or winter data files. Use a wildcard instead of spelling out the files' names in full.</w:t>
-      </w:r>
-    </w:p>
-    <w:p>
-      <w:pPr>
-        <w:rPr>
-          <w:rFonts w:asciiTheme="majorHAnsi" w:hAnsiTheme="majorHAnsi" w:cstheme="majorHAnsi"/>
-          <w:b/>
-          <w:bCs/>
-          <w:color w:val="05192D"/>
-          <w:kern w:val="0"/>
-          <w:sz w:val="32"/>
-          <w:szCs w:val="32"/>
-          <w:shd w:val="clear" w:color="auto" w:fill="FFFFFF"/>
-          <w14:ligatures w14:val="none"/>
-        </w:rPr>
-      </w:pPr>
-      <w:r>
+      </w:pPr>
+      <w:r>
+        <w:rPr>
+          <w:noProof/>
+        </w:rPr>
         <w:drawing>
           <wp:anchor distT="0" distB="0" distL="114300" distR="114300" simplePos="0" relativeHeight="251735040" behindDoc="0" locked="0" layoutInCell="1" allowOverlap="1" wp14:anchorId="191372D9" wp14:editId="5AEAE60F">
             <wp:simplePos x="0" y="0"/>
@@ -26070,7 +25780,7 @@
           <w14:ligatures w14:val="none"/>
         </w:rPr>
         <w:pict w14:anchorId="323F9710">
-          <v:rect id="_x0000_i1047" style="width:6in;height:1pt" o:hralign="center" o:hrstd="t" o:hrnoshade="t" o:hr="t" fillcolor="#05192d" stroked="f"/>
+          <v:rect id="_x0000_i1029" style="width:6in;height:1pt" o:hralign="center" o:hrstd="t" o:hrnoshade="t" o:hr="t" fillcolor="#05192d" stroked="f"/>
         </w:pict>
       </w:r>
     </w:p>
@@ -26208,7 +25918,7 @@
     <w:p>
       <w:pPr>
         <w:rPr>
-          <w:rFonts w:asciiTheme="majorHAnsi" w:hAnsiTheme="majorHAnsi" w:cstheme="majorHAnsi" w:hint="cs"/>
+          <w:rFonts w:asciiTheme="majorHAnsi" w:hAnsiTheme="majorHAnsi" w:cstheme="majorHAnsi"/>
           <w:sz w:val="28"/>
           <w:szCs w:val="28"/>
           <w:rtl/>
@@ -26258,6 +25968,7 @@
             <w14:uncheckedState w14:val="2610" w14:font="MS Gothic"/>
           </w14:checkbox>
         </w:sdtPr>
+        <w:sdtEndPr/>
         <w:sdtContent>
           <w:r>
             <w:rPr>
@@ -26323,6 +26034,7 @@
             <w14:uncheckedState w14:val="2610" w14:font="MS Gothic"/>
           </w14:checkbox>
         </w:sdtPr>
+        <w:sdtEndPr/>
         <w:sdtContent>
           <w:r>
             <w:rPr>
@@ -26387,6 +26099,7 @@
             <w14:uncheckedState w14:val="2610" w14:font="MS Gothic"/>
           </w14:checkbox>
         </w:sdtPr>
+        <w:sdtEndPr/>
         <w:sdtContent>
           <w:r>
             <w:rPr>
@@ -26451,6 +26164,7 @@
             <w14:uncheckedState w14:val="2610" w14:font="MS Gothic"/>
           </w14:checkbox>
         </w:sdtPr>
+        <w:sdtEndPr/>
         <w:sdtContent>
           <w:r>
             <w:rPr>
@@ -26747,19 +26461,7 @@
           <w:shd w:val="clear" w:color="auto" w:fill="FFFFFF"/>
         </w:rPr>
         <w:lastRenderedPageBreak/>
-        <w:t>Question:</w:t>
-      </w:r>
-      <w:r>
-        <w:rPr>
-          <w:rFonts w:asciiTheme="majorHAnsi" w:hAnsiTheme="majorHAnsi" w:cstheme="majorHAnsi"/>
-          <w:b/>
-          <w:bCs/>
-          <w:color w:val="05192D"/>
-          <w:sz w:val="32"/>
-          <w:szCs w:val="32"/>
-          <w:shd w:val="clear" w:color="auto" w:fill="FFFFFF"/>
-        </w:rPr>
-        <w:t xml:space="preserve"> </w:t>
+        <w:t xml:space="preserve">Question: </w:t>
       </w:r>
       <w:r>
         <w:rPr>
@@ -26938,6 +26640,9 @@
     </w:p>
     <w:p>
       <w:r>
+        <w:rPr>
+          <w:noProof/>
+        </w:rPr>
         <w:drawing>
           <wp:anchor distT="0" distB="0" distL="114300" distR="114300" simplePos="0" relativeHeight="251736064" behindDoc="0" locked="0" layoutInCell="1" allowOverlap="1" wp14:anchorId="51A7AA3D" wp14:editId="3AEE0E6B">
             <wp:simplePos x="0" y="0"/>
@@ -27000,21 +26705,7 @@
           <w:shd w:val="clear" w:color="auto" w:fill="FFFFFF"/>
           <w14:ligatures w14:val="none"/>
         </w:rPr>
-        <w:t>A</w:t>
-      </w:r>
-      <w:r>
-        <w:rPr>
-          <w:rFonts w:asciiTheme="majorHAnsi" w:hAnsiTheme="majorHAnsi" w:cstheme="majorHAnsi"/>
-          <w:b/>
-          <w:bCs/>
-          <w:color w:val="05192D"/>
-          <w:kern w:val="0"/>
-          <w:sz w:val="32"/>
-          <w:szCs w:val="32"/>
-          <w:shd w:val="clear" w:color="auto" w:fill="FFFFFF"/>
-          <w14:ligatures w14:val="none"/>
-        </w:rPr>
-        <w:t>nswer:</w:t>
+        <w:t>Answer:</w:t>
       </w:r>
     </w:p>
     <w:p/>
@@ -27558,19 +27249,7 @@
           <w:szCs w:val="32"/>
           <w:shd w:val="clear" w:color="auto" w:fill="FFFFFF"/>
         </w:rPr>
-        <w:t>Question:</w:t>
-      </w:r>
-      <w:r>
-        <w:rPr>
-          <w:rFonts w:asciiTheme="majorHAnsi" w:hAnsiTheme="majorHAnsi" w:cstheme="majorHAnsi"/>
-          <w:b/>
-          <w:bCs/>
-          <w:color w:val="05192D"/>
-          <w:sz w:val="32"/>
-          <w:szCs w:val="32"/>
-          <w:shd w:val="clear" w:color="auto" w:fill="FFFFFF"/>
-        </w:rPr>
-        <w:t xml:space="preserve"> </w:t>
+        <w:t xml:space="preserve">Question: </w:t>
       </w:r>
       <w:r>
         <w:rPr>
@@ -27939,6 +27618,9 @@
     </w:p>
     <w:p>
       <w:r>
+        <w:rPr>
+          <w:noProof/>
+        </w:rPr>
         <w:drawing>
           <wp:anchor distT="0" distB="0" distL="114300" distR="114300" simplePos="0" relativeHeight="251737088" behindDoc="0" locked="0" layoutInCell="1" allowOverlap="1" wp14:anchorId="68F00BD6" wp14:editId="38F7C4A2">
             <wp:simplePos x="0" y="0"/>
@@ -28324,7 +28006,7 @@
           <w14:ligatures w14:val="none"/>
         </w:rPr>
         <w:pict w14:anchorId="5E57D245">
-          <v:rect id="_x0000_i1054" style="width:0;height:.75pt" o:hralign="center" o:hrstd="t" o:hrnoshade="t" o:hr="t" fillcolor="#05192d" stroked="f"/>
+          <v:rect id="_x0000_i1030" style="width:0;height:.75pt" o:hralign="center" o:hrstd="t" o:hrnoshade="t" o:hr="t" fillcolor="#05192d" stroked="f"/>
         </w:pict>
       </w:r>
     </w:p>
@@ -28428,7 +28110,7 @@
     <w:p>
       <w:pPr>
         <w:rPr>
-          <w:rFonts w:asciiTheme="majorHAnsi" w:hAnsiTheme="majorHAnsi" w:cstheme="majorHAnsi" w:hint="cs"/>
+          <w:rFonts w:asciiTheme="majorHAnsi" w:hAnsiTheme="majorHAnsi" w:cstheme="majorHAnsi"/>
           <w:sz w:val="28"/>
           <w:szCs w:val="28"/>
           <w:rtl/>
@@ -28479,6 +28161,7 @@
             <w14:uncheckedState w14:val="2610" w14:font="MS Gothic"/>
           </w14:checkbox>
         </w:sdtPr>
+        <w:sdtEndPr/>
         <w:sdtContent>
           <w:r>
             <w:rPr>
@@ -28501,17 +28184,7 @@
           <w:szCs w:val="28"/>
           <w:shd w:val="clear" w:color="auto" w:fill="FFFFFF"/>
         </w:rPr>
-        <w:t xml:space="preserve"> </w:t>
-      </w:r>
-      <w:r>
-        <w:rPr>
-          <w:rFonts w:asciiTheme="majorHAnsi" w:hAnsiTheme="majorHAnsi" w:cstheme="majorHAnsi"/>
-          <w:color w:val="05192D"/>
-          <w:sz w:val="28"/>
-          <w:szCs w:val="28"/>
-          <w:shd w:val="clear" w:color="auto" w:fill="FFFFFF"/>
-        </w:rPr>
-        <w:t>The command's output is redirected to the file as usual.</w:t>
+        <w:t xml:space="preserve"> The command's output is redirected to the file as usual.</w:t>
       </w:r>
     </w:p>
     <w:p>
@@ -28543,6 +28216,7 @@
             <w14:uncheckedState w14:val="2610" w14:font="MS Gothic"/>
           </w14:checkbox>
         </w:sdtPr>
+        <w:sdtEndPr/>
         <w:sdtContent>
           <w:r>
             <w:rPr>
@@ -28605,6 +28279,7 @@
             <w14:uncheckedState w14:val="2610" w14:font="MS Gothic"/>
           </w14:checkbox>
         </w:sdtPr>
+        <w:sdtEndPr/>
         <w:sdtContent>
           <w:r>
             <w:rPr>
@@ -28784,19 +28459,7 @@
           <w:szCs w:val="32"/>
           <w:shd w:val="clear" w:color="auto" w:fill="FFFFFF"/>
         </w:rPr>
-        <w:t>Question:</w:t>
-      </w:r>
-      <w:r>
-        <w:rPr>
-          <w:rFonts w:asciiTheme="majorHAnsi" w:hAnsiTheme="majorHAnsi" w:cstheme="majorHAnsi"/>
-          <w:b/>
-          <w:bCs/>
-          <w:color w:val="05192D"/>
-          <w:sz w:val="32"/>
-          <w:szCs w:val="32"/>
-          <w:shd w:val="clear" w:color="auto" w:fill="FFFFFF"/>
-        </w:rPr>
-        <w:t xml:space="preserve"> </w:t>
+        <w:t xml:space="preserve">Question: </w:t>
       </w:r>
     </w:p>
     <w:p>
@@ -28933,27 +28596,14 @@
           <w:shd w:val="clear" w:color="auto" w:fill="FFFFFF"/>
           <w14:ligatures w14:val="none"/>
         </w:rPr>
-        <w:t>A</w:t>
+        <w:t>Answer:</w:t>
       </w:r>
       <w:r>
         <w:rPr>
           <w:rFonts w:asciiTheme="majorHAnsi" w:hAnsiTheme="majorHAnsi" w:cstheme="majorHAnsi"/>
           <w:b/>
           <w:bCs/>
-          <w:color w:val="05192D"/>
-          <w:kern w:val="0"/>
-          <w:sz w:val="32"/>
-          <w:szCs w:val="32"/>
-          <w:shd w:val="clear" w:color="auto" w:fill="FFFFFF"/>
-          <w14:ligatures w14:val="none"/>
-        </w:rPr>
-        <w:t>nswer:</w:t>
-      </w:r>
-      <w:r>
-        <w:rPr>
-          <w:rFonts w:asciiTheme="majorHAnsi" w:hAnsiTheme="majorHAnsi" w:cstheme="majorHAnsi"/>
-          <w:b/>
-          <w:bCs/>
+          <w:noProof/>
           <w:color w:val="05192D"/>
           <w:kern w:val="0"/>
           <w:sz w:val="32"/>
@@ -29290,6 +28940,9 @@
     </w:p>
     <w:p>
       <w:r>
+        <w:rPr>
+          <w:noProof/>
+        </w:rPr>
         <w:drawing>
           <wp:anchor distT="0" distB="0" distL="114300" distR="114300" simplePos="0" relativeHeight="251739136" behindDoc="0" locked="0" layoutInCell="1" allowOverlap="1" wp14:anchorId="46C0C3E8" wp14:editId="4B0AF252">
             <wp:simplePos x="0" y="0"/>
@@ -30249,7 +29902,7 @@
           <w14:ligatures w14:val="none"/>
         </w:rPr>
         <w:pict w14:anchorId="34BCB3D1">
-          <v:rect id="_x0000_i1058" style="width:0;height:.75pt" o:hralign="center" o:hrstd="t" o:hrnoshade="t" o:hr="t" fillcolor="#05192d" stroked="f"/>
+          <v:rect id="_x0000_i1031" style="width:0;height:.75pt" o:hralign="center" o:hrstd="t" o:hrnoshade="t" o:hr="t" fillcolor="#05192d" stroked="f"/>
         </w:pict>
       </w:r>
     </w:p>
@@ -30278,21 +29931,7 @@
           <w:shd w:val="clear" w:color="auto" w:fill="FFFFFF"/>
           <w14:ligatures w14:val="none"/>
         </w:rPr>
-        <w:t>Question:</w:t>
-      </w:r>
-      <w:r>
-        <w:rPr>
-          <w:rFonts w:asciiTheme="majorHAnsi" w:hAnsiTheme="majorHAnsi" w:cstheme="majorHAnsi"/>
-          <w:b/>
-          <w:bCs/>
-          <w:color w:val="05192D"/>
-          <w:kern w:val="0"/>
-          <w:sz w:val="32"/>
-          <w:szCs w:val="32"/>
-          <w:shd w:val="clear" w:color="auto" w:fill="FFFFFF"/>
-          <w14:ligatures w14:val="none"/>
-        </w:rPr>
-        <w:t xml:space="preserve"> </w:t>
+        <w:t xml:space="preserve">Question: </w:t>
       </w:r>
       <w:r>
         <w:rPr>
@@ -30378,7 +30017,7 @@
     <w:p>
       <w:pPr>
         <w:rPr>
-          <w:rFonts w:asciiTheme="majorHAnsi" w:hAnsiTheme="majorHAnsi" w:cstheme="majorHAnsi" w:hint="cs"/>
+          <w:rFonts w:asciiTheme="majorHAnsi" w:hAnsiTheme="majorHAnsi" w:cstheme="majorHAnsi"/>
           <w:sz w:val="28"/>
           <w:szCs w:val="28"/>
           <w:rtl/>
@@ -30428,6 +30067,7 @@
             <w14:uncheckedState w14:val="2610" w14:font="MS Gothic"/>
           </w14:checkbox>
         </w:sdtPr>
+        <w:sdtEndPr/>
         <w:sdtContent>
           <w:r>
             <w:rPr>
@@ -30450,17 +30090,7 @@
           <w:szCs w:val="28"/>
           <w:shd w:val="clear" w:color="auto" w:fill="FFFFFF"/>
         </w:rPr>
-        <w:t xml:space="preserve"> </w:t>
-      </w:r>
-      <w:r>
-        <w:rPr>
-          <w:rFonts w:asciiTheme="majorHAnsi" w:hAnsiTheme="majorHAnsi" w:cstheme="majorHAnsi"/>
-          <w:color w:val="05192D"/>
-          <w:sz w:val="28"/>
-          <w:szCs w:val="28"/>
-          <w:shd w:val="clear" w:color="auto" w:fill="FFFFFF"/>
-        </w:rPr>
-        <w:t>10</w:t>
+        <w:t xml:space="preserve"> 10</w:t>
       </w:r>
     </w:p>
     <w:p>
@@ -30492,6 +30122,7 @@
             <w14:uncheckedState w14:val="2610" w14:font="MS Gothic"/>
           </w14:checkbox>
         </w:sdtPr>
+        <w:sdtEndPr/>
         <w:sdtContent>
           <w:r>
             <w:rPr>
@@ -30555,6 +30186,7 @@
             <w14:uncheckedState w14:val="2610" w14:font="MS Gothic"/>
           </w14:checkbox>
         </w:sdtPr>
+        <w:sdtEndPr/>
         <w:sdtContent>
           <w:r>
             <w:rPr>
@@ -30577,17 +30209,7 @@
           <w:szCs w:val="28"/>
           <w14:ligatures w14:val="none"/>
         </w:rPr>
-        <w:t xml:space="preserve"> </w:t>
-      </w:r>
-      <w:r>
-        <w:rPr>
-          <w:rFonts w:asciiTheme="majorHAnsi" w:eastAsia="Times New Roman" w:hAnsiTheme="majorHAnsi" w:cstheme="majorHAnsi"/>
-          <w:kern w:val="0"/>
-          <w:sz w:val="28"/>
-          <w:szCs w:val="28"/>
-          <w14:ligatures w14:val="none"/>
-        </w:rPr>
-        <w:t>2000</w:t>
+        <w:t xml:space="preserve"> 2000</w:t>
       </w:r>
     </w:p>
     <w:p>
@@ -30617,6 +30239,7 @@
             <w14:uncheckedState w14:val="2610" w14:font="MS Gothic"/>
           </w14:checkbox>
         </w:sdtPr>
+        <w:sdtEndPr/>
         <w:sdtContent>
           <w:r>
             <w:rPr>
@@ -30654,6 +30277,9 @@
     </w:p>
     <w:p>
       <w:r>
+        <w:rPr>
+          <w:noProof/>
+        </w:rPr>
         <w:drawing>
           <wp:anchor distT="0" distB="0" distL="114300" distR="114300" simplePos="0" relativeHeight="251740160" behindDoc="0" locked="0" layoutInCell="1" allowOverlap="1" wp14:anchorId="60602012" wp14:editId="6A43C8A3">
             <wp:simplePos x="0" y="0"/>
@@ -31146,8 +30772,62 @@
           <w:shd w:val="clear" w:color="auto" w:fill="FFFFFF"/>
           <w14:ligatures w14:val="none"/>
         </w:rPr>
-        <w:t>Question:</w:t>
-      </w:r>
+        <w:t xml:space="preserve">Question: </w:t>
+      </w:r>
+      <w:r>
+        <w:rPr>
+          <w:rFonts w:asciiTheme="majorHAnsi" w:hAnsiTheme="majorHAnsi" w:cstheme="majorHAnsi"/>
+          <w:color w:val="05192D"/>
+          <w:sz w:val="28"/>
+          <w:szCs w:val="28"/>
+          <w:shd w:val="clear" w:color="auto" w:fill="FFFFFF"/>
+        </w:rPr>
+        <w:t>The variable </w:t>
+      </w:r>
+      <w:r>
+        <w:rPr>
+          <w:rStyle w:val="HTMLCode"/>
+          <w:rFonts w:asciiTheme="majorHAnsi" w:eastAsiaTheme="majorEastAsia" w:hAnsiTheme="majorHAnsi" w:cstheme="majorHAnsi"/>
+          <w:color w:val="05192D"/>
+          <w:sz w:val="28"/>
+          <w:szCs w:val="28"/>
+          <w:shd w:val="clear" w:color="auto" w:fill="EFEFF5"/>
+        </w:rPr>
+        <w:t>OSTYPE</w:t>
+      </w:r>
+      <w:r>
+        <w:rPr>
+          <w:rFonts w:asciiTheme="majorHAnsi" w:hAnsiTheme="majorHAnsi" w:cstheme="majorHAnsi"/>
+          <w:color w:val="05192D"/>
+          <w:sz w:val="28"/>
+          <w:szCs w:val="28"/>
+          <w:shd w:val="clear" w:color="auto" w:fill="FFFFFF"/>
+        </w:rPr>
+        <w:t> holds the name of the kind of operating system you are using. Display its value using </w:t>
+      </w:r>
+      <w:r>
+        <w:rPr>
+          <w:rStyle w:val="HTMLCode"/>
+          <w:rFonts w:asciiTheme="majorHAnsi" w:eastAsiaTheme="majorEastAsia" w:hAnsiTheme="majorHAnsi" w:cstheme="majorHAnsi"/>
+          <w:color w:val="05192D"/>
+          <w:sz w:val="28"/>
+          <w:szCs w:val="28"/>
+          <w:shd w:val="clear" w:color="auto" w:fill="EFEFF5"/>
+        </w:rPr>
+        <w:t>echo</w:t>
+      </w:r>
+      <w:r>
+        <w:rPr>
+          <w:rFonts w:asciiTheme="majorHAnsi" w:hAnsiTheme="majorHAnsi" w:cstheme="majorHAnsi"/>
+          <w:color w:val="05192D"/>
+          <w:sz w:val="28"/>
+          <w:szCs w:val="28"/>
+          <w:shd w:val="clear" w:color="auto" w:fill="FFFFFF"/>
+        </w:rPr>
+        <w:t>.</w:t>
+      </w:r>
+    </w:p>
+    <w:p>
       <w:r>
         <w:rPr>
           <w:rFonts w:asciiTheme="majorHAnsi" w:hAnsiTheme="majorHAnsi" w:cstheme="majorHAnsi"/>
@@ -31160,93 +30840,14 @@
           <w:shd w:val="clear" w:color="auto" w:fill="FFFFFF"/>
           <w14:ligatures w14:val="none"/>
         </w:rPr>
-        <w:t xml:space="preserve"> </w:t>
-      </w:r>
-      <w:r>
-        <w:rPr>
-          <w:rFonts w:asciiTheme="majorHAnsi" w:hAnsiTheme="majorHAnsi" w:cstheme="majorHAnsi"/>
-          <w:color w:val="05192D"/>
-          <w:sz w:val="28"/>
-          <w:szCs w:val="28"/>
-          <w:shd w:val="clear" w:color="auto" w:fill="FFFFFF"/>
-        </w:rPr>
-        <w:t>The variable </w:t>
-      </w:r>
-      <w:r>
-        <w:rPr>
-          <w:rStyle w:val="HTMLCode"/>
-          <w:rFonts w:asciiTheme="majorHAnsi" w:eastAsiaTheme="majorEastAsia" w:hAnsiTheme="majorHAnsi" w:cstheme="majorHAnsi"/>
-          <w:color w:val="05192D"/>
-          <w:sz w:val="28"/>
-          <w:szCs w:val="28"/>
-          <w:shd w:val="clear" w:color="auto" w:fill="EFEFF5"/>
-        </w:rPr>
-        <w:t>OSTYPE</w:t>
-      </w:r>
-      <w:r>
-        <w:rPr>
-          <w:rFonts w:asciiTheme="majorHAnsi" w:hAnsiTheme="majorHAnsi" w:cstheme="majorHAnsi"/>
-          <w:color w:val="05192D"/>
-          <w:sz w:val="28"/>
-          <w:szCs w:val="28"/>
-          <w:shd w:val="clear" w:color="auto" w:fill="FFFFFF"/>
-        </w:rPr>
-        <w:t> holds the name of the kind of operating system you are using. Display its value using </w:t>
-      </w:r>
-      <w:r>
-        <w:rPr>
-          <w:rStyle w:val="HTMLCode"/>
-          <w:rFonts w:asciiTheme="majorHAnsi" w:eastAsiaTheme="majorEastAsia" w:hAnsiTheme="majorHAnsi" w:cstheme="majorHAnsi"/>
-          <w:color w:val="05192D"/>
-          <w:sz w:val="28"/>
-          <w:szCs w:val="28"/>
-          <w:shd w:val="clear" w:color="auto" w:fill="EFEFF5"/>
-        </w:rPr>
-        <w:t>echo</w:t>
-      </w:r>
-      <w:r>
-        <w:rPr>
-          <w:rFonts w:asciiTheme="majorHAnsi" w:hAnsiTheme="majorHAnsi" w:cstheme="majorHAnsi"/>
-          <w:color w:val="05192D"/>
-          <w:sz w:val="28"/>
-          <w:szCs w:val="28"/>
-          <w:shd w:val="clear" w:color="auto" w:fill="FFFFFF"/>
-        </w:rPr>
-        <w:t>.</w:t>
-      </w:r>
-    </w:p>
-    <w:p>
-      <w:r>
-        <w:rPr>
-          <w:rFonts w:asciiTheme="majorHAnsi" w:hAnsiTheme="majorHAnsi" w:cstheme="majorHAnsi"/>
-          <w:b/>
-          <w:bCs/>
-          <w:color w:val="05192D"/>
-          <w:kern w:val="0"/>
-          <w:sz w:val="32"/>
-          <w:szCs w:val="32"/>
-          <w:shd w:val="clear" w:color="auto" w:fill="FFFFFF"/>
-          <w14:ligatures w14:val="none"/>
-        </w:rPr>
-        <w:t>A</w:t>
-      </w:r>
-      <w:r>
-        <w:rPr>
-          <w:rFonts w:asciiTheme="majorHAnsi" w:hAnsiTheme="majorHAnsi" w:cstheme="majorHAnsi"/>
-          <w:b/>
-          <w:bCs/>
-          <w:color w:val="05192D"/>
-          <w:kern w:val="0"/>
-          <w:sz w:val="32"/>
-          <w:szCs w:val="32"/>
-          <w:shd w:val="clear" w:color="auto" w:fill="FFFFFF"/>
-          <w14:ligatures w14:val="none"/>
-        </w:rPr>
-        <w:t>nswer:</w:t>
-      </w:r>
-    </w:p>
-    <w:p>
-      <w:r>
+        <w:t>Answer:</w:t>
+      </w:r>
+    </w:p>
+    <w:p>
+      <w:r>
+        <w:rPr>
+          <w:noProof/>
+        </w:rPr>
         <w:drawing>
           <wp:anchor distT="0" distB="0" distL="114300" distR="114300" simplePos="0" relativeHeight="251741184" behindDoc="0" locked="0" layoutInCell="1" allowOverlap="1" wp14:anchorId="28AB3C0E" wp14:editId="0F23A119">
             <wp:simplePos x="0" y="0"/>
@@ -31335,6 +30936,9 @@
     </w:p>
     <w:p>
       <w:r>
+        <w:rPr>
+          <w:noProof/>
+        </w:rPr>
         <w:drawing>
           <wp:anchor distT="0" distB="0" distL="114300" distR="114300" simplePos="0" relativeHeight="251742208" behindDoc="0" locked="0" layoutInCell="1" allowOverlap="1" wp14:anchorId="2DD7D4A2" wp14:editId="3AB38F13">
             <wp:simplePos x="0" y="0"/>
@@ -31617,21 +31221,7 @@
           <w:shd w:val="clear" w:color="auto" w:fill="FFFFFF"/>
           <w14:ligatures w14:val="none"/>
         </w:rPr>
-        <w:t>Question:</w:t>
-      </w:r>
-      <w:r>
-        <w:rPr>
-          <w:rFonts w:asciiTheme="majorHAnsi" w:hAnsiTheme="majorHAnsi" w:cstheme="majorHAnsi"/>
-          <w:b/>
-          <w:bCs/>
-          <w:color w:val="05192D"/>
-          <w:kern w:val="0"/>
-          <w:sz w:val="32"/>
-          <w:szCs w:val="32"/>
-          <w:shd w:val="clear" w:color="auto" w:fill="FFFFFF"/>
-          <w14:ligatures w14:val="none"/>
-        </w:rPr>
-        <w:t xml:space="preserve"> </w:t>
+        <w:t xml:space="preserve">Question: </w:t>
       </w:r>
     </w:p>
     <w:p>
@@ -31789,6 +31379,9 @@
     </w:p>
     <w:p>
       <w:r>
+        <w:rPr>
+          <w:noProof/>
+        </w:rPr>
         <w:drawing>
           <wp:anchor distT="0" distB="0" distL="114300" distR="114300" simplePos="0" relativeHeight="251743232" behindDoc="0" locked="0" layoutInCell="1" allowOverlap="1" wp14:anchorId="0075B476" wp14:editId="4FCC8ED8">
             <wp:simplePos x="0" y="0"/>
@@ -32600,19 +32193,7 @@
           <w:szCs w:val="32"/>
           <w:shd w:val="clear" w:color="auto" w:fill="FFFFFF"/>
         </w:rPr>
-        <w:t>Question:</w:t>
-      </w:r>
-      <w:r>
-        <w:rPr>
-          <w:rFonts w:asciiTheme="majorHAnsi" w:hAnsiTheme="majorHAnsi" w:cstheme="majorHAnsi"/>
-          <w:b/>
-          <w:bCs/>
-          <w:color w:val="05192D"/>
-          <w:sz w:val="32"/>
-          <w:szCs w:val="32"/>
-          <w:shd w:val="clear" w:color="auto" w:fill="FFFFFF"/>
-        </w:rPr>
-        <w:t xml:space="preserve"> </w:t>
+        <w:t xml:space="preserve">Question: </w:t>
       </w:r>
       <w:r>
         <w:rPr>
@@ -32767,6 +32348,9 @@
     </w:p>
     <w:p>
       <w:r>
+        <w:rPr>
+          <w:noProof/>
+        </w:rPr>
         <w:lastRenderedPageBreak/>
         <w:drawing>
           <wp:anchor distT="0" distB="0" distL="114300" distR="114300" simplePos="0" relativeHeight="251744256" behindDoc="0" locked="0" layoutInCell="1" allowOverlap="1" wp14:anchorId="6FBBB150" wp14:editId="15FB13F6">
@@ -32868,6 +32452,9 @@
     </w:p>
     <w:p>
       <w:r>
+        <w:rPr>
+          <w:noProof/>
+        </w:rPr>
         <w:drawing>
           <wp:anchor distT="0" distB="0" distL="114300" distR="114300" simplePos="0" relativeHeight="251745280" behindDoc="0" locked="0" layoutInCell="1" allowOverlap="1" wp14:anchorId="42AADA4C" wp14:editId="1B704C3C">
             <wp:simplePos x="0" y="0"/>
@@ -33193,8 +32780,83 @@
           <w14:ligatures w14:val="none"/>
         </w:rPr>
         <w:lastRenderedPageBreak/>
-        <w:t>Question:</w:t>
-      </w:r>
+        <w:t xml:space="preserve">Question: </w:t>
+      </w:r>
+      <w:r>
+        <w:rPr>
+          <w:rFonts w:asciiTheme="majorHAnsi" w:hAnsiTheme="majorHAnsi" w:cstheme="majorHAnsi"/>
+          <w:color w:val="05192D"/>
+          <w:sz w:val="28"/>
+          <w:szCs w:val="28"/>
+          <w:shd w:val="clear" w:color="auto" w:fill="FFFFFF"/>
+        </w:rPr>
+        <w:t>Modify the wildcard expression to </w:t>
+      </w:r>
+      <w:r>
+        <w:rPr>
+          <w:rStyle w:val="HTMLCode"/>
+          <w:rFonts w:asciiTheme="majorHAnsi" w:eastAsiaTheme="majorEastAsia" w:hAnsiTheme="majorHAnsi" w:cstheme="majorHAnsi"/>
+          <w:color w:val="05192D"/>
+          <w:sz w:val="28"/>
+          <w:szCs w:val="28"/>
+          <w:shd w:val="clear" w:color="auto" w:fill="EFEFF5"/>
+        </w:rPr>
+        <w:t>people/*</w:t>
+      </w:r>
+      <w:r>
+        <w:rPr>
+          <w:rFonts w:asciiTheme="majorHAnsi" w:hAnsiTheme="majorHAnsi" w:cstheme="majorHAnsi"/>
+          <w:color w:val="05192D"/>
+          <w:sz w:val="28"/>
+          <w:szCs w:val="28"/>
+          <w:shd w:val="clear" w:color="auto" w:fill="FFFFFF"/>
+        </w:rPr>
+        <w:t> so that the loop prints the names of the files in the </w:t>
+      </w:r>
+      <w:r>
+        <w:rPr>
+          <w:rStyle w:val="HTMLCode"/>
+          <w:rFonts w:asciiTheme="majorHAnsi" w:eastAsiaTheme="majorEastAsia" w:hAnsiTheme="majorHAnsi" w:cstheme="majorHAnsi"/>
+          <w:color w:val="05192D"/>
+          <w:sz w:val="28"/>
+          <w:szCs w:val="28"/>
+          <w:shd w:val="clear" w:color="auto" w:fill="EFEFF5"/>
+        </w:rPr>
+        <w:t>people</w:t>
+      </w:r>
+      <w:r>
+        <w:rPr>
+          <w:rFonts w:asciiTheme="majorHAnsi" w:hAnsiTheme="majorHAnsi" w:cstheme="majorHAnsi"/>
+          <w:color w:val="05192D"/>
+          <w:sz w:val="28"/>
+          <w:szCs w:val="28"/>
+          <w:shd w:val="clear" w:color="auto" w:fill="FFFFFF"/>
+        </w:rPr>
+        <w:t> directory regardless of what suffix they do or don't have. Please use </w:t>
+      </w:r>
+      <w:r>
+        <w:rPr>
+          <w:rStyle w:val="HTMLCode"/>
+          <w:rFonts w:asciiTheme="majorHAnsi" w:eastAsiaTheme="majorEastAsia" w:hAnsiTheme="majorHAnsi" w:cstheme="majorHAnsi"/>
+          <w:color w:val="05192D"/>
+          <w:sz w:val="28"/>
+          <w:szCs w:val="28"/>
+          <w:shd w:val="clear" w:color="auto" w:fill="EFEFF5"/>
+        </w:rPr>
+        <w:t>filename</w:t>
+      </w:r>
+      <w:r>
+        <w:rPr>
+          <w:rFonts w:asciiTheme="majorHAnsi" w:hAnsiTheme="majorHAnsi" w:cstheme="majorHAnsi"/>
+          <w:color w:val="05192D"/>
+          <w:sz w:val="28"/>
+          <w:szCs w:val="28"/>
+          <w:shd w:val="clear" w:color="auto" w:fill="FFFFFF"/>
+        </w:rPr>
+        <w:t> as the name of your loop variable.</w:t>
+      </w:r>
+    </w:p>
+    <w:p>
       <w:r>
         <w:rPr>
           <w:rFonts w:asciiTheme="majorHAnsi" w:hAnsiTheme="majorHAnsi" w:cstheme="majorHAnsi"/>
@@ -33207,100 +32869,14 @@
           <w:shd w:val="clear" w:color="auto" w:fill="FFFFFF"/>
           <w14:ligatures w14:val="none"/>
         </w:rPr>
-        <w:t xml:space="preserve"> </w:t>
-      </w:r>
-      <w:r>
-        <w:rPr>
-          <w:rFonts w:asciiTheme="majorHAnsi" w:hAnsiTheme="majorHAnsi" w:cstheme="majorHAnsi"/>
-          <w:color w:val="05192D"/>
-          <w:sz w:val="28"/>
-          <w:szCs w:val="28"/>
-          <w:shd w:val="clear" w:color="auto" w:fill="FFFFFF"/>
-        </w:rPr>
-        <w:t>Modify the wildcard expression to </w:t>
-      </w:r>
-      <w:r>
-        <w:rPr>
-          <w:rStyle w:val="HTMLCode"/>
-          <w:rFonts w:asciiTheme="majorHAnsi" w:eastAsiaTheme="majorEastAsia" w:hAnsiTheme="majorHAnsi" w:cstheme="majorHAnsi"/>
-          <w:color w:val="05192D"/>
-          <w:sz w:val="28"/>
-          <w:szCs w:val="28"/>
-          <w:shd w:val="clear" w:color="auto" w:fill="EFEFF5"/>
-        </w:rPr>
-        <w:t>people/*</w:t>
-      </w:r>
-      <w:r>
-        <w:rPr>
-          <w:rFonts w:asciiTheme="majorHAnsi" w:hAnsiTheme="majorHAnsi" w:cstheme="majorHAnsi"/>
-          <w:color w:val="05192D"/>
-          <w:sz w:val="28"/>
-          <w:szCs w:val="28"/>
-          <w:shd w:val="clear" w:color="auto" w:fill="FFFFFF"/>
-        </w:rPr>
-        <w:t> so that the loop prints the names of the files in the </w:t>
-      </w:r>
-      <w:r>
-        <w:rPr>
-          <w:rStyle w:val="HTMLCode"/>
-          <w:rFonts w:asciiTheme="majorHAnsi" w:eastAsiaTheme="majorEastAsia" w:hAnsiTheme="majorHAnsi" w:cstheme="majorHAnsi"/>
-          <w:color w:val="05192D"/>
-          <w:sz w:val="28"/>
-          <w:szCs w:val="28"/>
-          <w:shd w:val="clear" w:color="auto" w:fill="EFEFF5"/>
-        </w:rPr>
-        <w:t>people</w:t>
-      </w:r>
-      <w:r>
-        <w:rPr>
-          <w:rFonts w:asciiTheme="majorHAnsi" w:hAnsiTheme="majorHAnsi" w:cstheme="majorHAnsi"/>
-          <w:color w:val="05192D"/>
-          <w:sz w:val="28"/>
-          <w:szCs w:val="28"/>
-          <w:shd w:val="clear" w:color="auto" w:fill="FFFFFF"/>
-        </w:rPr>
-        <w:t> directory regardless of what suffix they do or don't have. Please use </w:t>
-      </w:r>
-      <w:r>
-        <w:rPr>
-          <w:rStyle w:val="HTMLCode"/>
-          <w:rFonts w:asciiTheme="majorHAnsi" w:eastAsiaTheme="majorEastAsia" w:hAnsiTheme="majorHAnsi" w:cstheme="majorHAnsi"/>
-          <w:color w:val="05192D"/>
-          <w:sz w:val="28"/>
-          <w:szCs w:val="28"/>
-          <w:shd w:val="clear" w:color="auto" w:fill="EFEFF5"/>
-        </w:rPr>
-        <w:t>filename</w:t>
-      </w:r>
-      <w:r>
-        <w:rPr>
-          <w:rFonts w:asciiTheme="majorHAnsi" w:hAnsiTheme="majorHAnsi" w:cstheme="majorHAnsi"/>
-          <w:color w:val="05192D"/>
-          <w:sz w:val="28"/>
-          <w:szCs w:val="28"/>
-          <w:shd w:val="clear" w:color="auto" w:fill="FFFFFF"/>
-        </w:rPr>
-        <w:t> as the name of your loop variable.</w:t>
-      </w:r>
-    </w:p>
-    <w:p>
-      <w:r>
-        <w:rPr>
-          <w:rFonts w:asciiTheme="majorHAnsi" w:hAnsiTheme="majorHAnsi" w:cstheme="majorHAnsi"/>
-          <w:b/>
-          <w:bCs/>
-          <w:color w:val="05192D"/>
-          <w:kern w:val="0"/>
-          <w:sz w:val="32"/>
-          <w:szCs w:val="32"/>
-          <w:shd w:val="clear" w:color="auto" w:fill="FFFFFF"/>
-          <w14:ligatures w14:val="none"/>
-        </w:rPr>
         <w:t>Answer:</w:t>
       </w:r>
     </w:p>
     <w:p>
       <w:r>
+        <w:rPr>
+          <w:noProof/>
+        </w:rPr>
         <w:drawing>
           <wp:anchor distT="0" distB="0" distL="114300" distR="114300" simplePos="0" relativeHeight="251746304" behindDoc="0" locked="0" layoutInCell="1" allowOverlap="1" wp14:anchorId="60AE4959" wp14:editId="620B83A6">
             <wp:simplePos x="0" y="0"/>
@@ -33591,7 +33167,7 @@
           <w14:ligatures w14:val="none"/>
         </w:rPr>
         <w:pict w14:anchorId="2EC0E853">
-          <v:rect id="_x0000_i1068" style="width:0;height:.75pt" o:hralign="center" o:hrstd="t" o:hrnoshade="t" o:hr="t" fillcolor="#05192d" stroked="f"/>
+          <v:rect id="_x0000_i1032" style="width:0;height:.75pt" o:hralign="center" o:hrstd="t" o:hrnoshade="t" o:hr="t" fillcolor="#05192d" stroked="f"/>
         </w:pict>
       </w:r>
     </w:p>
@@ -33715,7 +33291,7 @@
         </w:tabs>
         <w:spacing w:after="0" w:line="240" w:lineRule="auto"/>
         <w:rPr>
-          <w:rFonts w:asciiTheme="majorHAnsi" w:eastAsia="Times New Roman" w:hAnsiTheme="majorHAnsi" w:cstheme="majorHAnsi" w:hint="cs"/>
+          <w:rFonts w:asciiTheme="majorHAnsi" w:eastAsia="Times New Roman" w:hAnsiTheme="majorHAnsi" w:cstheme="majorHAnsi"/>
           <w:color w:val="05192D"/>
           <w:kern w:val="0"/>
           <w:sz w:val="28"/>
@@ -33799,7 +33375,7 @@
     <w:p>
       <w:pPr>
         <w:rPr>
-          <w:rFonts w:asciiTheme="majorHAnsi" w:hAnsiTheme="majorHAnsi" w:cstheme="majorHAnsi" w:hint="cs"/>
+          <w:rFonts w:asciiTheme="majorHAnsi" w:hAnsiTheme="majorHAnsi" w:cstheme="majorHAnsi"/>
           <w:sz w:val="28"/>
           <w:szCs w:val="28"/>
           <w:rtl/>
@@ -33850,6 +33426,7 @@
             <w14:uncheckedState w14:val="2610" w14:font="MS Gothic"/>
           </w14:checkbox>
         </w:sdtPr>
+        <w:sdtEndPr/>
         <w:sdtContent>
           <w:r>
             <w:rPr>
@@ -33925,6 +33502,7 @@
             <w14:uncheckedState w14:val="2610" w14:font="MS Gothic"/>
           </w14:checkbox>
         </w:sdtPr>
+        <w:sdtEndPr/>
         <w:sdtContent>
           <w:r>
             <w:rPr>
@@ -33987,6 +33565,7 @@
             <w14:uncheckedState w14:val="2610" w14:font="MS Gothic"/>
           </w14:checkbox>
         </w:sdtPr>
+        <w:sdtEndPr/>
         <w:sdtContent>
           <w:r>
             <w:rPr>
@@ -34024,6 +33603,9 @@
         </w:rPr>
       </w:pPr>
       <w:r>
+        <w:rPr>
+          <w:noProof/>
+        </w:rPr>
         <w:drawing>
           <wp:anchor distT="0" distB="0" distL="114300" distR="114300" simplePos="0" relativeHeight="251747328" behindDoc="0" locked="0" layoutInCell="1" allowOverlap="1" wp14:anchorId="2F592BC9" wp14:editId="25ED80C6">
             <wp:simplePos x="0" y="0"/>
@@ -34415,7 +33997,7 @@
           <w14:ligatures w14:val="none"/>
         </w:rPr>
         <w:pict w14:anchorId="7249817A">
-          <v:rect id="_x0000_i1084" style="width:6in;height:2pt" o:hralign="center" o:hrstd="t" o:hrnoshade="t" o:hr="t" fillcolor="#05192d" stroked="f"/>
+          <v:rect id="_x0000_i1033" style="width:6in;height:2pt" o:hralign="center" o:hrstd="t" o:hrnoshade="t" o:hr="t" fillcolor="#05192d" stroked="f"/>
         </w:pict>
       </w:r>
     </w:p>
@@ -34462,21 +34044,7 @@
           <w14:ligatures w14:val="none"/>
         </w:rPr>
         <w:lastRenderedPageBreak/>
-        <w:t>Question:</w:t>
-      </w:r>
-      <w:r>
-        <w:rPr>
-          <w:rFonts w:asciiTheme="majorHAnsi" w:hAnsiTheme="majorHAnsi" w:cstheme="majorHAnsi"/>
-          <w:b/>
-          <w:bCs/>
-          <w:color w:val="05192D"/>
-          <w:kern w:val="0"/>
-          <w:sz w:val="32"/>
-          <w:szCs w:val="32"/>
-          <w:shd w:val="clear" w:color="auto" w:fill="FFFFFF"/>
-          <w14:ligatures w14:val="none"/>
-        </w:rPr>
-        <w:t xml:space="preserve"> </w:t>
+        <w:t xml:space="preserve">Question: </w:t>
       </w:r>
       <w:r>
         <w:rPr>
@@ -34610,7 +34178,7 @@
     <w:p>
       <w:pPr>
         <w:rPr>
-          <w:rFonts w:asciiTheme="majorHAnsi" w:hAnsiTheme="majorHAnsi" w:cstheme="majorHAnsi" w:hint="cs"/>
+          <w:rFonts w:asciiTheme="majorHAnsi" w:hAnsiTheme="majorHAnsi" w:cstheme="majorHAnsi"/>
           <w:sz w:val="28"/>
           <w:szCs w:val="28"/>
           <w:rtl/>
@@ -34660,6 +34228,7 @@
             <w14:uncheckedState w14:val="2610" w14:font="MS Gothic"/>
           </w14:checkbox>
         </w:sdtPr>
+        <w:sdtEndPr/>
         <w:sdtContent>
           <w:r>
             <w:rPr>
@@ -34724,6 +34293,7 @@
             <w14:uncheckedState w14:val="2610" w14:font="MS Gothic"/>
           </w14:checkbox>
         </w:sdtPr>
+        <w:sdtEndPr/>
         <w:sdtContent>
           <w:r>
             <w:rPr>
@@ -34786,6 +34356,7 @@
             <w14:uncheckedState w14:val="2610" w14:font="MS Gothic"/>
           </w14:checkbox>
         </w:sdtPr>
+        <w:sdtEndPr/>
         <w:sdtContent>
           <w:r>
             <w:rPr>
@@ -34991,6 +34562,9 @@
     </w:p>
     <w:p>
       <w:r>
+        <w:rPr>
+          <w:noProof/>
+        </w:rPr>
         <w:drawing>
           <wp:anchor distT="0" distB="0" distL="114300" distR="114300" simplePos="0" relativeHeight="251748352" behindDoc="0" locked="0" layoutInCell="1" allowOverlap="1" wp14:anchorId="64E3C621" wp14:editId="230E9C64">
             <wp:simplePos x="0" y="0"/>
@@ -35097,19 +34671,7 @@
           <w:shd w:val="clear" w:color="auto" w:fill="FFFFFF"/>
         </w:rPr>
         <w:lastRenderedPageBreak/>
-        <w:t>Question:</w:t>
-      </w:r>
-      <w:r>
-        <w:rPr>
-          <w:rFonts w:asciiTheme="majorHAnsi" w:hAnsiTheme="majorHAnsi" w:cstheme="majorHAnsi"/>
-          <w:b/>
-          <w:bCs/>
-          <w:color w:val="05192D"/>
-          <w:sz w:val="32"/>
-          <w:szCs w:val="32"/>
-          <w:shd w:val="clear" w:color="auto" w:fill="FFFFFF"/>
-        </w:rPr>
-        <w:t xml:space="preserve"> </w:t>
+        <w:t xml:space="preserve">Question: </w:t>
       </w:r>
       <w:r>
         <w:rPr>
@@ -35288,23 +34850,14 @@
           <w:szCs w:val="32"/>
           <w:shd w:val="clear" w:color="auto" w:fill="FFFFFF"/>
         </w:rPr>
-        <w:t>A</w:t>
-      </w:r>
-      <w:r>
-        <w:rPr>
-          <w:rFonts w:asciiTheme="majorHAnsi" w:hAnsiTheme="majorHAnsi" w:cstheme="majorHAnsi"/>
-          <w:b/>
-          <w:bCs/>
-          <w:color w:val="05192D"/>
-          <w:sz w:val="32"/>
-          <w:szCs w:val="32"/>
-          <w:shd w:val="clear" w:color="auto" w:fill="FFFFFF"/>
-        </w:rPr>
-        <w:t>nswer:</w:t>
-      </w:r>
-    </w:p>
-    <w:p>
-      <w:r>
+        <w:t>Answer:</w:t>
+      </w:r>
+    </w:p>
+    <w:p>
+      <w:r>
+        <w:rPr>
+          <w:noProof/>
+        </w:rPr>
         <w:drawing>
           <wp:anchor distT="0" distB="0" distL="114300" distR="114300" simplePos="0" relativeHeight="251749376" behindDoc="0" locked="0" layoutInCell="1" allowOverlap="1" wp14:anchorId="363874B0" wp14:editId="791935F4">
             <wp:simplePos x="0" y="0"/>
@@ -35720,7 +35273,7 @@
           <w14:ligatures w14:val="none"/>
         </w:rPr>
         <w:pict w14:anchorId="4E7F8CB3">
-          <v:rect id="_x0000_i1089" style="width:0;height:0" o:hralign="center" o:hrstd="t" o:hrnoshade="t" o:hr="t" fillcolor="#05192d" stroked="f"/>
+          <v:rect id="_x0000_i1034" style="width:0;height:0" o:hralign="center" o:hrstd="t" o:hrnoshade="t" o:hr="t" fillcolor="#05192d" stroked="f"/>
         </w:pict>
       </w:r>
     </w:p>
@@ -35884,7 +35437,7 @@
     <w:p>
       <w:pPr>
         <w:rPr>
-          <w:rFonts w:asciiTheme="majorHAnsi" w:hAnsiTheme="majorHAnsi" w:cstheme="majorHAnsi" w:hint="cs"/>
+          <w:rFonts w:asciiTheme="majorHAnsi" w:hAnsiTheme="majorHAnsi" w:cstheme="majorHAnsi"/>
           <w:sz w:val="28"/>
           <w:szCs w:val="28"/>
           <w:rtl/>
@@ -35934,6 +35487,7 @@
             <w14:uncheckedState w14:val="2610" w14:font="MS Gothic"/>
           </w14:checkbox>
         </w:sdtPr>
+        <w:sdtEndPr/>
         <w:sdtContent>
           <w:r>
             <w:rPr>
@@ -36030,6 +35584,7 @@
             <w14:uncheckedState w14:val="2610" w14:font="MS Gothic"/>
           </w14:checkbox>
         </w:sdtPr>
+        <w:sdtEndPr/>
         <w:sdtContent>
           <w:r>
             <w:rPr>
@@ -36113,6 +35668,7 @@
             <w14:uncheckedState w14:val="2610" w14:font="MS Gothic"/>
           </w14:checkbox>
         </w:sdtPr>
+        <w:sdtEndPr/>
         <w:sdtContent>
           <w:r>
             <w:rPr>
@@ -36177,6 +35733,7 @@
             <w14:uncheckedState w14:val="2610" w14:font="MS Gothic"/>
           </w14:checkbox>
         </w:sdtPr>
+        <w:sdtEndPr/>
         <w:sdtContent>
           <w:r>
             <w:rPr>
@@ -36749,7 +36306,7 @@
           <w14:ligatures w14:val="none"/>
         </w:rPr>
         <w:pict w14:anchorId="4ABCB601">
-          <v:rect id="_x0000_i1093" style="width:0;height:.75pt" o:hralign="center" o:hrstd="t" o:hrnoshade="t" o:hr="t" fillcolor="#05192d" stroked="f"/>
+          <v:rect id="_x0000_i1035" style="width:0;height:.75pt" o:hralign="center" o:hrstd="t" o:hrnoshade="t" o:hr="t" fillcolor="#05192d" stroked="f"/>
         </w:pict>
       </w:r>
     </w:p>
@@ -36793,21 +36350,7 @@
           <w14:ligatures w14:val="none"/>
         </w:rPr>
         <w:lastRenderedPageBreak/>
-        <w:t>Question:</w:t>
-      </w:r>
-      <w:r>
-        <w:rPr>
-          <w:rFonts w:asciiTheme="majorHAnsi" w:hAnsiTheme="majorHAnsi" w:cstheme="majorHAnsi"/>
-          <w:b/>
-          <w:bCs/>
-          <w:color w:val="05192D"/>
-          <w:kern w:val="0"/>
-          <w:sz w:val="32"/>
-          <w:szCs w:val="32"/>
-          <w:shd w:val="clear" w:color="auto" w:fill="FFFFFF"/>
-          <w14:ligatures w14:val="none"/>
-        </w:rPr>
-        <w:t xml:space="preserve"> </w:t>
+        <w:t xml:space="preserve">Question: </w:t>
       </w:r>
       <w:r>
         <w:rPr>
@@ -36938,7 +36481,7 @@
     <w:p>
       <w:pPr>
         <w:rPr>
-          <w:rFonts w:asciiTheme="majorHAnsi" w:hAnsiTheme="majorHAnsi" w:cstheme="majorHAnsi" w:hint="cs"/>
+          <w:rFonts w:asciiTheme="majorHAnsi" w:hAnsiTheme="majorHAnsi" w:cstheme="majorHAnsi"/>
           <w:sz w:val="28"/>
           <w:szCs w:val="28"/>
           <w:rtl/>
@@ -36988,6 +36531,7 @@
             <w14:uncheckedState w14:val="2610" w14:font="MS Gothic"/>
           </w14:checkbox>
         </w:sdtPr>
+        <w:sdtEndPr/>
         <w:sdtContent>
           <w:r>
             <w:rPr>
@@ -37042,6 +36586,7 @@
             <w14:uncheckedState w14:val="2610" w14:font="MS Gothic"/>
           </w14:checkbox>
         </w:sdtPr>
+        <w:sdtEndPr/>
         <w:sdtContent>
           <w:r>
             <w:rPr>
@@ -37104,6 +36649,7 @@
             <w14:uncheckedState w14:val="2610" w14:font="MS Gothic"/>
           </w14:checkbox>
         </w:sdtPr>
+        <w:sdtEndPr/>
         <w:sdtContent>
           <w:r>
             <w:rPr>
@@ -37187,6 +36733,7 @@
             <w14:uncheckedState w14:val="2610" w14:font="MS Gothic"/>
           </w14:checkbox>
         </w:sdtPr>
+        <w:sdtEndPr/>
         <w:sdtContent>
           <w:r>
             <w:rPr>
@@ -37224,6 +36771,9 @@
     </w:p>
     <w:p>
       <w:r>
+        <w:rPr>
+          <w:noProof/>
+        </w:rPr>
         <w:drawing>
           <wp:anchor distT="0" distB="0" distL="114300" distR="114300" simplePos="0" relativeHeight="251750400" behindDoc="0" locked="0" layoutInCell="1" allowOverlap="1" wp14:anchorId="4D9D9945" wp14:editId="294E2500">
             <wp:simplePos x="0" y="0"/>
@@ -37341,6 +36891,24 @@
       <w:bookmarkEnd w:id="16"/>
     </w:p>
     <w:p/>
+    <w:p/>
+    <w:p/>
+    <w:p/>
+    <w:p/>
+    <w:p/>
+    <w:p/>
+    <w:p/>
+    <w:p/>
+    <w:p/>
+    <w:p/>
+    <w:p/>
+    <w:p/>
+    <w:p/>
+    <w:p/>
+    <w:p/>
+    <w:p/>
+    <w:p/>
+    <w:p/>
     <w:sectPr>
       <w:pgSz w:w="12240" w:h="15840"/>
       <w:pgMar w:top="1440" w:right="1800" w:bottom="1440" w:left="1800" w:header="720" w:footer="720" w:gutter="0"/>
@@ -37352,7 +36920,7 @@
 </file>
 
 <file path=word/numbering.xml><?xml version="1.0" encoding="utf-8"?>
-<w:numbering xmlns:wpc="http://schemas.microsoft.com/office/word/2010/wordprocessingCanvas" xmlns:cx="http://schemas.microsoft.com/office/drawing/2014/chartex" xmlns:cx1="http://schemas.microsoft.com/office/drawing/2015/9/8/chartex" xmlns:cx2="http://schemas.microsoft.com/office/drawing/2015/10/21/chartex" xmlns:cx3="http://schemas.microsoft.com/office/drawing/2016/5/9/chartex" xmlns:cx4="http://schemas.microsoft.com/office/drawing/2016/5/10/chartex" xmlns:cx5="http://schemas.microsoft.com/office/drawing/2016/5/11/chartex" xmlns:cx6="http://schemas.microsoft.com/office/drawing/2016/5/12/chartex" xmlns:cx7="http://schemas.microsoft.com/office/drawing/2016/5/13/chartex" xmlns:cx8="http://schemas.microsoft.com/office/drawing/2016/5/14/chartex" xmlns:mc="http://schemas.openxmlformats.org/markup-compatibility/2006" xmlns:aink="http://schemas.microsoft.com/office/drawing/2016/ink" xmlns:am3d="http://schemas.microsoft.com/office/drawing/2017/model3d" xmlns:o="urn:schemas-microsoft-com:office:office" xmlns:oel="http://schemas.microsoft.com/office/2019/extlst" xmlns:r="http://schemas.openxmlformats.org/officeDocument/2006/relationships" xmlns:m="http://schemas.openxmlformats.org/officeDocument/2006/math" xmlns:v="urn:schemas-microsoft-com:vml" xmlns:wp14="http://schemas.microsoft.com/office/word/2010/wordprocessingDrawing" xmlns:wp="http://schemas.openxmlformats.org/drawingml/2006/wordprocessingDrawing" xmlns:w10="urn:schemas-microsoft-com:office:word" xmlns:w="http://schemas.openxmlformats.org/wordprocessingml/2006/main" xmlns:w14="http://schemas.microsoft.com/office/word/2010/wordml" xmlns:w15="http://schemas.microsoft.com/office/word/2012/wordml" xmlns:w16cex="http://schemas.microsoft.com/office/word/2018/wordml/cex" xmlns:w16cid="http://schemas.microsoft.com/office/word/2016/wordml/cid" xmlns:w16="http://schemas.microsoft.com/office/word/2018/wordml" xmlns:w16du="http://schemas.microsoft.com/office/word/2023/wordml/word16du" xmlns:w16sdtdh="http://schemas.microsoft.com/office/word/2020/wordml/sdtdatahash" xmlns:w16se="http://schemas.microsoft.com/office/word/2015/wordml/symex" xmlns:wpg="http://schemas.microsoft.com/office/word/2010/wordprocessingGroup" xmlns:wpi="http://schemas.microsoft.com/office/word/2010/wordprocessingInk" xmlns:wne="http://schemas.microsoft.com/office/word/2006/wordml" xmlns:wps="http://schemas.microsoft.com/office/word/2010/wordprocessingShape" mc:Ignorable="w14 w15 w16se w16cid w16 w16cex w16sdtdh w16du wp14">
+<w:numbering xmlns:wpc="http://schemas.microsoft.com/office/word/2010/wordprocessingCanvas" xmlns:cx="http://schemas.microsoft.com/office/drawing/2014/chartex" xmlns:cx1="http://schemas.microsoft.com/office/drawing/2015/9/8/chartex" xmlns:cx2="http://schemas.microsoft.com/office/drawing/2015/10/21/chartex" xmlns:cx3="http://schemas.microsoft.com/office/drawing/2016/5/9/chartex" xmlns:cx4="http://schemas.microsoft.com/office/drawing/2016/5/10/chartex" xmlns:cx5="http://schemas.microsoft.com/office/drawing/2016/5/11/chartex" xmlns:cx6="http://schemas.microsoft.com/office/drawing/2016/5/12/chartex" xmlns:cx7="http://schemas.microsoft.com/office/drawing/2016/5/13/chartex" xmlns:cx8="http://schemas.microsoft.com/office/drawing/2016/5/14/chartex" xmlns:mc="http://schemas.openxmlformats.org/markup-compatibility/2006" xmlns:aink="http://schemas.microsoft.com/office/drawing/2016/ink" xmlns:am3d="http://schemas.microsoft.com/office/drawing/2017/model3d" xmlns:o="urn:schemas-microsoft-com:office:office" xmlns:r="http://schemas.openxmlformats.org/officeDocument/2006/relationships" xmlns:m="http://schemas.openxmlformats.org/officeDocument/2006/math" xmlns:v="urn:schemas-microsoft-com:vml" xmlns:wp14="http://schemas.microsoft.com/office/word/2010/wordprocessingDrawing" xmlns:wp="http://schemas.openxmlformats.org/drawingml/2006/wordprocessingDrawing" xmlns:w10="urn:schemas-microsoft-com:office:word" xmlns:w="http://schemas.openxmlformats.org/wordprocessingml/2006/main" xmlns:w14="http://schemas.microsoft.com/office/word/2010/wordml" xmlns:w15="http://schemas.microsoft.com/office/word/2012/wordml" xmlns:w16cex="http://schemas.microsoft.com/office/word/2018/wordml/cex" xmlns:w16cid="http://schemas.microsoft.com/office/word/2016/wordml/cid" xmlns:w16="http://schemas.microsoft.com/office/word/2018/wordml" xmlns:w16sdtdh="http://schemas.microsoft.com/office/word/2020/wordml/sdtdatahash" xmlns:w16se="http://schemas.microsoft.com/office/word/2015/wordml/symex" xmlns:wpg="http://schemas.microsoft.com/office/word/2010/wordprocessingGroup" xmlns:wpi="http://schemas.microsoft.com/office/word/2010/wordprocessingInk" xmlns:wne="http://schemas.microsoft.com/office/word/2006/wordml" xmlns:wps="http://schemas.microsoft.com/office/word/2010/wordprocessingShape" mc:Ignorable="w14 w15 w16se w16cid w16 w16cex w16sdtdh wp14">
   <w:abstractNum w:abstractNumId="0" w15:restartNumberingAfterBreak="0">
     <w:nsid w:val="047479D5"/>
     <w:multiLevelType w:val="multilevel"/>
@@ -38990,50 +38558,50 @@
       </w:pPr>
     </w:lvl>
   </w:abstractNum>
-  <w:num w:numId="1" w16cid:durableId="649361279">
+  <w:num w:numId="1">
     <w:abstractNumId w:val="8"/>
   </w:num>
-  <w:num w:numId="2" w16cid:durableId="126431789">
+  <w:num w:numId="2">
     <w:abstractNumId w:val="11"/>
   </w:num>
-  <w:num w:numId="3" w16cid:durableId="235290444">
+  <w:num w:numId="3">
     <w:abstractNumId w:val="3"/>
   </w:num>
-  <w:num w:numId="4" w16cid:durableId="2070565619">
+  <w:num w:numId="4">
     <w:abstractNumId w:val="6"/>
   </w:num>
-  <w:num w:numId="5" w16cid:durableId="1913659486">
+  <w:num w:numId="5">
     <w:abstractNumId w:val="0"/>
   </w:num>
-  <w:num w:numId="6" w16cid:durableId="1862205753">
+  <w:num w:numId="6">
     <w:abstractNumId w:val="10"/>
   </w:num>
-  <w:num w:numId="7" w16cid:durableId="641275331">
+  <w:num w:numId="7">
     <w:abstractNumId w:val="2"/>
   </w:num>
-  <w:num w:numId="8" w16cid:durableId="813181774">
+  <w:num w:numId="8">
     <w:abstractNumId w:val="7"/>
   </w:num>
-  <w:num w:numId="9" w16cid:durableId="828980742">
+  <w:num w:numId="9">
     <w:abstractNumId w:val="9"/>
   </w:num>
-  <w:num w:numId="10" w16cid:durableId="578054637">
+  <w:num w:numId="10">
     <w:abstractNumId w:val="5"/>
   </w:num>
-  <w:num w:numId="11" w16cid:durableId="1499690955">
+  <w:num w:numId="11">
     <w:abstractNumId w:val="1"/>
   </w:num>
-  <w:num w:numId="12" w16cid:durableId="1603731779">
+  <w:num w:numId="12">
     <w:abstractNumId w:val="4"/>
   </w:num>
-  <w:num w:numId="13" w16cid:durableId="1235428863">
+  <w:num w:numId="13">
     <w:abstractNumId w:val="12"/>
   </w:num>
 </w:numbering>
 </file>
 
 <file path=word/styles.xml><?xml version="1.0" encoding="utf-8"?>
-<w:styles xmlns:mc="http://schemas.openxmlformats.org/markup-compatibility/2006" xmlns:r="http://schemas.openxmlformats.org/officeDocument/2006/relationships" xmlns:w="http://schemas.openxmlformats.org/wordprocessingml/2006/main" xmlns:w14="http://schemas.microsoft.com/office/word/2010/wordml" xmlns:w15="http://schemas.microsoft.com/office/word/2012/wordml" xmlns:w16cex="http://schemas.microsoft.com/office/word/2018/wordml/cex" xmlns:w16cid="http://schemas.microsoft.com/office/word/2016/wordml/cid" xmlns:w16="http://schemas.microsoft.com/office/word/2018/wordml" xmlns:w16du="http://schemas.microsoft.com/office/word/2023/wordml/word16du" xmlns:w16sdtdh="http://schemas.microsoft.com/office/word/2020/wordml/sdtdatahash" xmlns:w16se="http://schemas.microsoft.com/office/word/2015/wordml/symex" mc:Ignorable="w14 w15 w16se w16cid w16 w16cex w16sdtdh w16du">
+<w:styles xmlns:mc="http://schemas.openxmlformats.org/markup-compatibility/2006" xmlns:r="http://schemas.openxmlformats.org/officeDocument/2006/relationships" xmlns:w="http://schemas.openxmlformats.org/wordprocessingml/2006/main" xmlns:w14="http://schemas.microsoft.com/office/word/2010/wordml" xmlns:w15="http://schemas.microsoft.com/office/word/2012/wordml" xmlns:w16cex="http://schemas.microsoft.com/office/word/2018/wordml/cex" xmlns:w16cid="http://schemas.microsoft.com/office/word/2016/wordml/cid" xmlns:w16="http://schemas.microsoft.com/office/word/2018/wordml" xmlns:w16sdtdh="http://schemas.microsoft.com/office/word/2020/wordml/sdtdatahash" xmlns:w16se="http://schemas.microsoft.com/office/word/2015/wordml/symex" mc:Ignorable="w14 w15 w16se w16cid w16 w16cex w16sdtdh">
   <w:docDefaults>
     <w:rPrDefault>
       <w:rPr>

</xml_diff>